<commit_message>
Phan1 docx - Le Tuan Hoang <tiep>
</commit_message>
<xml_diff>
--- a/Bài tập lớn/MyProjectMgnt.docx
+++ b/Bài tập lớn/MyProjectMgnt.docx
@@ -1,6 +1,6 @@
 
 <file path=word/document.xml><?xml version="1.0" encoding="utf-8"?>
-<w:document xmlns:wpc="http://schemas.microsoft.com/office/word/2010/wordprocessingCanvas" xmlns:cx="http://schemas.microsoft.com/office/drawing/2014/chartex" xmlns:cx1="http://schemas.microsoft.com/office/drawing/2015/9/8/chartex" xmlns:cx2="http://schemas.microsoft.com/office/drawing/2015/10/21/chartex" xmlns:cx3="http://schemas.microsoft.com/office/drawing/2016/5/9/chartex" xmlns:cx4="http://schemas.microsoft.com/office/drawing/2016/5/10/chartex" xmlns:cx5="http://schemas.microsoft.com/office/drawing/2016/5/11/chartex" xmlns:cx6="http://schemas.microsoft.com/office/drawing/2016/5/12/chartex" xmlns:cx7="http://schemas.microsoft.com/office/drawing/2016/5/13/chartex" xmlns:cx8="http://schemas.microsoft.com/office/drawing/2016/5/14/chartex" xmlns:mc="http://schemas.openxmlformats.org/markup-compatibility/2006" xmlns:aink="http://schemas.microsoft.com/office/drawing/2016/ink" xmlns:am3d="http://schemas.microsoft.com/office/drawing/2017/model3d" xmlns:o="urn:schemas-microsoft-com:office:office" xmlns:r="http://schemas.openxmlformats.org/officeDocument/2006/relationships" xmlns:m="http://schemas.openxmlformats.org/officeDocument/2006/math" xmlns:v="urn:schemas-microsoft-com:vml" xmlns:wp14="http://schemas.microsoft.com/office/word/2010/wordprocessingDrawing" xmlns:wp="http://schemas.openxmlformats.org/drawingml/2006/wordprocessingDrawing" xmlns:w10="urn:schemas-microsoft-com:office:word" xmlns:w="http://schemas.openxmlformats.org/wordprocessingml/2006/main" xmlns:w14="http://schemas.microsoft.com/office/word/2010/wordml" xmlns:w15="http://schemas.microsoft.com/office/word/2012/wordml" xmlns:w16cid="http://schemas.microsoft.com/office/word/2016/wordml/cid" xmlns:w16se="http://schemas.microsoft.com/office/word/2015/wordml/symex" xmlns:wpg="http://schemas.microsoft.com/office/word/2010/wordprocessingGroup" xmlns:wpi="http://schemas.microsoft.com/office/word/2010/wordprocessingInk" xmlns:wne="http://schemas.microsoft.com/office/word/2006/wordml" xmlns:wps="http://schemas.microsoft.com/office/word/2010/wordprocessingShape" mc:Ignorable="w14 w15 w16se w16cid wp14">
+<w:document xmlns:wpc="http://schemas.microsoft.com/office/word/2010/wordprocessingCanvas" xmlns:mc="http://schemas.openxmlformats.org/markup-compatibility/2006" xmlns:o="urn:schemas-microsoft-com:office:office" xmlns:r="http://schemas.openxmlformats.org/officeDocument/2006/relationships" xmlns:m="http://schemas.openxmlformats.org/officeDocument/2006/math" xmlns:v="urn:schemas-microsoft-com:vml" xmlns:wp14="http://schemas.microsoft.com/office/word/2010/wordprocessingDrawing" xmlns:wp="http://schemas.openxmlformats.org/drawingml/2006/wordprocessingDrawing" xmlns:w10="urn:schemas-microsoft-com:office:word" xmlns:w="http://schemas.openxmlformats.org/wordprocessingml/2006/main" xmlns:w14="http://schemas.microsoft.com/office/word/2010/wordml" xmlns:wpg="http://schemas.microsoft.com/office/word/2010/wordprocessingGroup" xmlns:wpi="http://schemas.microsoft.com/office/word/2010/wordprocessingInk" xmlns:wne="http://schemas.microsoft.com/office/word/2006/wordml" xmlns:wps="http://schemas.microsoft.com/office/word/2010/wordprocessingShape" mc:Ignorable="w14 wp14">
   <w:background w:color="FFFFFF"/>
   <w:body>
     <w:p>
@@ -22,6 +22,7 @@
           <w:color w:val="2A62A6"/>
           <w:sz w:val="32"/>
           <w:szCs w:val="32"/>
+          <w:lang w:eastAsia="en-US" w:bidi="ar-SA"/>
         </w:rPr>
         <mc:AlternateContent>
           <mc:Choice Requires="wps">
@@ -95,7 +96,7 @@
           </mc:Choice>
           <mc:Fallback>
             <w:pict>
-              <v:shapetype w14:anchorId="3470755F" id="_x0000_t202" coordsize="21600,21600" o:spt="202" path="m,l,21600r21600,l21600,xe">
+              <v:shapetype id="_x0000_t202" coordsize="21600,21600" o:spt="202" path="m,l,21600r21600,l21600,xe">
                 <v:stroke joinstyle="miter"/>
                 <v:path gradientshapeok="t" o:connecttype="rect"/>
               </v:shapetype>
@@ -3133,7 +3134,7 @@
     </w:p>
     <w:tbl>
       <w:tblPr>
-        <w:tblStyle w:val="GridTable1Light-Accent2"/>
+        <w:tblStyle w:val="GridTable1LightAccent2"/>
         <w:tblW w:w="8730" w:type="dxa"/>
         <w:tblLayout w:type="fixed"/>
         <w:tblLook w:val="00A0" w:firstRow="1" w:lastRow="0" w:firstColumn="1" w:lastColumn="0" w:noHBand="0" w:noVBand="0"/>
@@ -3762,9 +3763,9 @@
       <w:pPr>
         <w:pStyle w:val="TOC3"/>
         <w:sectPr>
-          <w:headerReference w:type="default" r:id="rId8"/>
-          <w:footerReference w:type="default" r:id="rId9"/>
-          <w:footerReference w:type="first" r:id="rId10"/>
+          <w:headerReference w:type="default" r:id="rId9"/>
+          <w:footerReference w:type="default" r:id="rId10"/>
+          <w:footerReference w:type="first" r:id="rId11"/>
           <w:footnotePr>
             <w:pos w:val="beneathText"/>
           </w:footnotePr>
@@ -3790,7 +3791,35 @@
     </w:p>
     <w:p>
       <w:r>
-        <w:t xml:space="preserve">Robot dò đường: </w:t>
+        <w:t>Dự án quản lý quán cà phê:</w:t>
+      </w:r>
+    </w:p>
+    <w:p>
+      <w:pPr>
+        <w:pStyle w:val="NoSpacing"/>
+      </w:pPr>
+      <w:r>
+        <w:t xml:space="preserve">Xây dựng hệ thống website quản lý quán cà phê trực tuyến. </w:t>
+      </w:r>
+    </w:p>
+    <w:p>
+      <w:pPr>
+        <w:pStyle w:val="NoSpacing"/>
+        <w:rPr>
+          <w:szCs w:val="28"/>
+        </w:rPr>
+      </w:pPr>
+      <w:r>
+        <w:rPr>
+          <w:szCs w:val="28"/>
+        </w:rPr>
+        <w:t>Hệ thống quản lý quán cà phê giúp cho việc quản lý quán cà phê được trực tuyến hóa nhằm đơn giản hóa và tối ưu hóa việc quản lý quán cà phê so với việc làm thủ công.</w:t>
+      </w:r>
+      <w:r>
+        <w:rPr>
+          <w:szCs w:val="28"/>
+        </w:rPr>
+        <w:t xml:space="preserve"> Cho phép người dùng quản lý cửa hàng, quản lý kho, quản lý hóa đơn, quản lý chấm công,…</w:t>
       </w:r>
     </w:p>
     <w:p>
@@ -3815,7 +3844,148 @@
     </w:p>
     <w:p>
       <w:r>
-        <w:t xml:space="preserve">Anh Ngô Lam Trung: </w:t>
+        <w:t>Công ty: BKCoffee Group</w:t>
+      </w:r>
+    </w:p>
+    <w:p>
+      <w:r>
+        <w:t>Địa chỉ: Số 1 – Đại Cồ Việt – Hai Bà Trưng – Hà Nội</w:t>
+      </w:r>
+    </w:p>
+    <w:p>
+      <w:pPr>
+        <w:rPr>
+          <w:rFonts w:ascii="Arial" w:hAnsi="Arial" w:cs="Arial"/>
+          <w:color w:val="000000"/>
+          <w:sz w:val="21"/>
+          <w:szCs w:val="21"/>
+          <w:shd w:val="clear" w:color="auto" w:fill="FFFFFF"/>
+        </w:rPr>
+      </w:pPr>
+      <w:r>
+        <w:t>Điện thoại</w:t>
+      </w:r>
+      <w:r>
+        <w:t xml:space="preserve">: </w:t>
+      </w:r>
+      <w:r>
+        <w:rPr>
+          <w:rFonts w:ascii="Arial" w:hAnsi="Arial" w:cs="Arial"/>
+          <w:color w:val="000000"/>
+          <w:sz w:val="21"/>
+          <w:szCs w:val="21"/>
+          <w:shd w:val="clear" w:color="auto" w:fill="FFFFFF"/>
+        </w:rPr>
+        <w:t> 024 3762 7891</w:t>
+      </w:r>
+    </w:p>
+    <w:p>
+      <w:pPr>
+        <w:rPr>
+          <w:rFonts w:ascii="Arial" w:hAnsi="Arial" w:cs="Arial"/>
+          <w:color w:val="000000"/>
+          <w:sz w:val="21"/>
+          <w:szCs w:val="21"/>
+          <w:shd w:val="clear" w:color="auto" w:fill="FFFFFF"/>
+        </w:rPr>
+      </w:pPr>
+      <w:r>
+        <w:rPr>
+          <w:rFonts w:ascii="Arial" w:hAnsi="Arial" w:cs="Arial"/>
+          <w:color w:val="000000"/>
+          <w:sz w:val="21"/>
+          <w:szCs w:val="21"/>
+          <w:shd w:val="clear" w:color="auto" w:fill="FFFFFF"/>
+        </w:rPr>
+        <w:t xml:space="preserve">Fax: </w:t>
+      </w:r>
+      <w:r>
+        <w:rPr>
+          <w:rFonts w:ascii="Arial" w:hAnsi="Arial" w:cs="Arial"/>
+          <w:color w:val="000000"/>
+          <w:sz w:val="21"/>
+          <w:szCs w:val="21"/>
+          <w:shd w:val="clear" w:color="auto" w:fill="FFFFFF"/>
+        </w:rPr>
+        <w:t>024 3762 9746</w:t>
+      </w:r>
+    </w:p>
+    <w:p>
+      <w:pPr>
+        <w:rPr>
+          <w:rFonts w:ascii="Arial" w:hAnsi="Arial" w:cs="Arial"/>
+          <w:color w:val="000000"/>
+          <w:sz w:val="21"/>
+          <w:szCs w:val="21"/>
+          <w:shd w:val="clear" w:color="auto" w:fill="FFFFFF"/>
+        </w:rPr>
+      </w:pPr>
+      <w:r>
+        <w:rPr>
+          <w:rFonts w:ascii="Arial" w:hAnsi="Arial" w:cs="Arial"/>
+          <w:color w:val="000000"/>
+          <w:sz w:val="21"/>
+          <w:szCs w:val="21"/>
+          <w:shd w:val="clear" w:color="auto" w:fill="FFFFFF"/>
+        </w:rPr>
+        <w:t xml:space="preserve">Email: </w:t>
+      </w:r>
+      <w:hyperlink r:id="rId12" w:history="1">
+        <w:r>
+          <w:rPr>
+            <w:rStyle w:val="Hyperlink"/>
+            <w:rFonts w:ascii="Arial" w:hAnsi="Arial" w:cs="Arial"/>
+            <w:sz w:val="21"/>
+            <w:szCs w:val="21"/>
+            <w:shd w:val="clear" w:color="auto" w:fill="FFFFFF"/>
+          </w:rPr>
+          <w:t>bkofficalmail@bkcoffee.com</w:t>
+        </w:r>
+      </w:hyperlink>
+    </w:p>
+    <w:p>
+      <w:r>
+        <w:rPr>
+          <w:rFonts w:ascii="Arial" w:hAnsi="Arial" w:cs="Arial"/>
+          <w:color w:val="000000"/>
+          <w:sz w:val="21"/>
+          <w:szCs w:val="21"/>
+          <w:shd w:val="clear" w:color="auto" w:fill="FFFFFF"/>
+        </w:rPr>
+        <w:t>Đại diện:</w:t>
+      </w:r>
+    </w:p>
+    <w:p>
+      <w:pPr>
+        <w:pStyle w:val="ListParagraph"/>
+        <w:numPr>
+          <w:ilvl w:val="0"/>
+          <w:numId w:val="33"/>
+        </w:numPr>
+      </w:pPr>
+      <w:r>
+        <w:t>Ông</w:t>
+      </w:r>
+      <w:r>
+        <w:t xml:space="preserve"> Ngô Lam Trung: </w:t>
+      </w:r>
+      <w:r>
+        <w:t>Giám đốc chuỗi cửa hàng BKCoffee</w:t>
+      </w:r>
+    </w:p>
+    <w:p>
+      <w:pPr>
+        <w:pStyle w:val="ListParagraph"/>
+        <w:numPr>
+          <w:ilvl w:val="0"/>
+          <w:numId w:val="33"/>
+        </w:numPr>
+      </w:pPr>
+      <w:r>
+        <w:t>Bà</w:t>
+      </w:r>
+      <w:r>
+        <w:t xml:space="preserve"> Nguyễn Thị Mai: Trưởng phòng Bộ phận quản lý</w:t>
       </w:r>
     </w:p>
     <w:p>
@@ -3830,12 +4000,60 @@
     </w:p>
     <w:p>
       <w:r>
-        <w:t>Lập trình viên:  Pham Lan</w:t>
+        <w:t>Công ty: BK Inc</w:t>
       </w:r>
     </w:p>
     <w:p>
       <w:r>
-        <w:t xml:space="preserve">Phiên dịch: Ngọc, </w:t>
+        <w:t>Địa chỉ:</w:t>
+      </w:r>
+      <w:r>
+        <w:t xml:space="preserve"> A17 Tạ Quang Bửu – Hai Bà Trưng – Hà Nội</w:t>
+      </w:r>
+    </w:p>
+    <w:p>
+      <w:r>
+        <w:t>Điện thoại: 09436230870</w:t>
+      </w:r>
+    </w:p>
+    <w:p>
+      <w:r>
+        <w:t>Fax: 0423062871</w:t>
+      </w:r>
+    </w:p>
+    <w:p>
+      <w:r>
+        <w:t>Đại diện:</w:t>
+      </w:r>
+    </w:p>
+    <w:p>
+      <w:pPr>
+        <w:pStyle w:val="ListParagraph"/>
+        <w:numPr>
+          <w:ilvl w:val="0"/>
+          <w:numId w:val="34"/>
+        </w:numPr>
+      </w:pPr>
+      <w:r>
+        <w:t>Ông Nguyễn Đức Tiến: Giám đốc công ty BK Inc</w:t>
+      </w:r>
+    </w:p>
+    <w:p>
+      <w:pPr>
+        <w:pStyle w:val="ListParagraph"/>
+        <w:numPr>
+          <w:ilvl w:val="0"/>
+          <w:numId w:val="34"/>
+        </w:numPr>
+      </w:pPr>
+      <w:r>
+        <w:t xml:space="preserve">Bà Nguyễn Thị Đào: </w:t>
+      </w:r>
+      <w:r>
+        <w:t xml:space="preserve"> </w:t>
+      </w:r>
+      <w:r>
+        <w:t>Trưởng phòng bộ phận kĩ thuật</w:t>
       </w:r>
     </w:p>
     <w:p>
@@ -3850,25 +4068,24 @@
     </w:p>
     <w:p>
       <w:r>
-        <w:t xml:space="preserve">Giám đốc: Hưng, tài chính, nhân sự, </w:t>
+        <w:t>Thành viên phía dự án</w:t>
       </w:r>
       <w:r>
-        <w:t>yêu càu cơ bản: đẹp, tròn, vàng</w:t>
+        <w:t>:</w:t>
       </w:r>
     </w:p>
     <w:p>
-      <w:r>
-        <w:t>Trung: IT, chi tiết, báo tiến đôj</w:t>
-      </w:r>
-    </w:p>
-    <w:p>
-      <w:r>
-        <w:t>Phiên dịch: Bích</w:t>
-      </w:r>
       <w:bookmarkStart w:id="5" w:name="_GoBack"/>
       <w:bookmarkEnd w:id="5"/>
     </w:p>
-    <w:p/>
+    <w:p>
+      <w:r>
+        <w:t>Thành viên phía khách hàng</w:t>
+      </w:r>
+      <w:r>
+        <w:t>:</w:t>
+      </w:r>
+    </w:p>
     <w:p/>
     <w:p/>
     <w:p>
@@ -4349,12 +4566,12 @@
     <w:p/>
     <w:p/>
     <w:sectPr>
-      <w:headerReference w:type="even" r:id="rId11"/>
-      <w:headerReference w:type="default" r:id="rId12"/>
-      <w:footerReference w:type="even" r:id="rId13"/>
-      <w:footerReference w:type="default" r:id="rId14"/>
-      <w:headerReference w:type="first" r:id="rId15"/>
-      <w:footerReference w:type="first" r:id="rId16"/>
+      <w:headerReference w:type="even" r:id="rId13"/>
+      <w:headerReference w:type="default" r:id="rId14"/>
+      <w:footerReference w:type="even" r:id="rId15"/>
+      <w:footerReference w:type="default" r:id="rId16"/>
+      <w:headerReference w:type="first" r:id="rId17"/>
+      <w:footerReference w:type="first" r:id="rId18"/>
       <w:footnotePr>
         <w:pos w:val="beneathText"/>
       </w:footnotePr>
@@ -4368,7 +4585,7 @@
 </file>
 
 <file path=word/endnotes.xml><?xml version="1.0" encoding="utf-8"?>
-<w:endnotes xmlns:wpc="http://schemas.microsoft.com/office/word/2010/wordprocessingCanvas" xmlns:cx="http://schemas.microsoft.com/office/drawing/2014/chartex" xmlns:cx1="http://schemas.microsoft.com/office/drawing/2015/9/8/chartex" xmlns:cx2="http://schemas.microsoft.com/office/drawing/2015/10/21/chartex" xmlns:cx3="http://schemas.microsoft.com/office/drawing/2016/5/9/chartex" xmlns:cx4="http://schemas.microsoft.com/office/drawing/2016/5/10/chartex" xmlns:cx5="http://schemas.microsoft.com/office/drawing/2016/5/11/chartex" xmlns:cx6="http://schemas.microsoft.com/office/drawing/2016/5/12/chartex" xmlns:cx7="http://schemas.microsoft.com/office/drawing/2016/5/13/chartex" xmlns:cx8="http://schemas.microsoft.com/office/drawing/2016/5/14/chartex" xmlns:mc="http://schemas.openxmlformats.org/markup-compatibility/2006" xmlns:aink="http://schemas.microsoft.com/office/drawing/2016/ink" xmlns:am3d="http://schemas.microsoft.com/office/drawing/2017/model3d" xmlns:o="urn:schemas-microsoft-com:office:office" xmlns:r="http://schemas.openxmlformats.org/officeDocument/2006/relationships" xmlns:m="http://schemas.openxmlformats.org/officeDocument/2006/math" xmlns:v="urn:schemas-microsoft-com:vml" xmlns:wp14="http://schemas.microsoft.com/office/word/2010/wordprocessingDrawing" xmlns:wp="http://schemas.openxmlformats.org/drawingml/2006/wordprocessingDrawing" xmlns:w10="urn:schemas-microsoft-com:office:word" xmlns:w="http://schemas.openxmlformats.org/wordprocessingml/2006/main" xmlns:w14="http://schemas.microsoft.com/office/word/2010/wordml" xmlns:w15="http://schemas.microsoft.com/office/word/2012/wordml" xmlns:w16cid="http://schemas.microsoft.com/office/word/2016/wordml/cid" xmlns:w16se="http://schemas.microsoft.com/office/word/2015/wordml/symex" xmlns:wpg="http://schemas.microsoft.com/office/word/2010/wordprocessingGroup" xmlns:wpi="http://schemas.microsoft.com/office/word/2010/wordprocessingInk" xmlns:wne="http://schemas.microsoft.com/office/word/2006/wordml" xmlns:wps="http://schemas.microsoft.com/office/word/2010/wordprocessingShape" mc:Ignorable="w14 w15 w16se w16cid wp14">
+<w:endnotes xmlns:wpc="http://schemas.microsoft.com/office/word/2010/wordprocessingCanvas" xmlns:mc="http://schemas.openxmlformats.org/markup-compatibility/2006" xmlns:o="urn:schemas-microsoft-com:office:office" xmlns:r="http://schemas.openxmlformats.org/officeDocument/2006/relationships" xmlns:m="http://schemas.openxmlformats.org/officeDocument/2006/math" xmlns:v="urn:schemas-microsoft-com:vml" xmlns:wp14="http://schemas.microsoft.com/office/word/2010/wordprocessingDrawing" xmlns:wp="http://schemas.openxmlformats.org/drawingml/2006/wordprocessingDrawing" xmlns:w10="urn:schemas-microsoft-com:office:word" xmlns:w="http://schemas.openxmlformats.org/wordprocessingml/2006/main" xmlns:w14="http://schemas.microsoft.com/office/word/2010/wordml" xmlns:wpg="http://schemas.microsoft.com/office/word/2010/wordprocessingGroup" xmlns:wpi="http://schemas.microsoft.com/office/word/2010/wordprocessingInk" xmlns:wne="http://schemas.microsoft.com/office/word/2006/wordml" xmlns:wps="http://schemas.microsoft.com/office/word/2010/wordprocessingShape" mc:Ignorable="w14 wp14">
   <w:endnote w:type="separator" w:id="-1">
     <w:p>
       <w:r>
@@ -4389,7 +4606,7 @@
 </file>
 
 <file path=word/footer1.xml><?xml version="1.0" encoding="utf-8"?>
-<w:ftr xmlns:wpc="http://schemas.microsoft.com/office/word/2010/wordprocessingCanvas" xmlns:cx="http://schemas.microsoft.com/office/drawing/2014/chartex" xmlns:cx1="http://schemas.microsoft.com/office/drawing/2015/9/8/chartex" xmlns:cx2="http://schemas.microsoft.com/office/drawing/2015/10/21/chartex" xmlns:cx3="http://schemas.microsoft.com/office/drawing/2016/5/9/chartex" xmlns:cx4="http://schemas.microsoft.com/office/drawing/2016/5/10/chartex" xmlns:cx5="http://schemas.microsoft.com/office/drawing/2016/5/11/chartex" xmlns:cx6="http://schemas.microsoft.com/office/drawing/2016/5/12/chartex" xmlns:cx7="http://schemas.microsoft.com/office/drawing/2016/5/13/chartex" xmlns:cx8="http://schemas.microsoft.com/office/drawing/2016/5/14/chartex" xmlns:mc="http://schemas.openxmlformats.org/markup-compatibility/2006" xmlns:aink="http://schemas.microsoft.com/office/drawing/2016/ink" xmlns:am3d="http://schemas.microsoft.com/office/drawing/2017/model3d" xmlns:o="urn:schemas-microsoft-com:office:office" xmlns:r="http://schemas.openxmlformats.org/officeDocument/2006/relationships" xmlns:m="http://schemas.openxmlformats.org/officeDocument/2006/math" xmlns:v="urn:schemas-microsoft-com:vml" xmlns:wp14="http://schemas.microsoft.com/office/word/2010/wordprocessingDrawing" xmlns:wp="http://schemas.openxmlformats.org/drawingml/2006/wordprocessingDrawing" xmlns:w10="urn:schemas-microsoft-com:office:word" xmlns:w="http://schemas.openxmlformats.org/wordprocessingml/2006/main" xmlns:w14="http://schemas.microsoft.com/office/word/2010/wordml" xmlns:w15="http://schemas.microsoft.com/office/word/2012/wordml" xmlns:w16cid="http://schemas.microsoft.com/office/word/2016/wordml/cid" xmlns:w16se="http://schemas.microsoft.com/office/word/2015/wordml/symex" xmlns:wpg="http://schemas.microsoft.com/office/word/2010/wordprocessingGroup" xmlns:wpi="http://schemas.microsoft.com/office/word/2010/wordprocessingInk" xmlns:wne="http://schemas.microsoft.com/office/word/2006/wordml" xmlns:wps="http://schemas.microsoft.com/office/word/2010/wordprocessingShape" mc:Ignorable="w14 w15 w16se w16cid wp14">
+<w:ftr xmlns:wpc="http://schemas.microsoft.com/office/word/2010/wordprocessingCanvas" xmlns:mc="http://schemas.openxmlformats.org/markup-compatibility/2006" xmlns:o="urn:schemas-microsoft-com:office:office" xmlns:r="http://schemas.openxmlformats.org/officeDocument/2006/relationships" xmlns:m="http://schemas.openxmlformats.org/officeDocument/2006/math" xmlns:v="urn:schemas-microsoft-com:vml" xmlns:wp14="http://schemas.microsoft.com/office/word/2010/wordprocessingDrawing" xmlns:wp="http://schemas.openxmlformats.org/drawingml/2006/wordprocessingDrawing" xmlns:w10="urn:schemas-microsoft-com:office:word" xmlns:w="http://schemas.openxmlformats.org/wordprocessingml/2006/main" xmlns:w14="http://schemas.microsoft.com/office/word/2010/wordml" xmlns:wpg="http://schemas.microsoft.com/office/word/2010/wordprocessingGroup" xmlns:wpi="http://schemas.microsoft.com/office/word/2010/wordprocessingInk" xmlns:wne="http://schemas.microsoft.com/office/word/2006/wordml" xmlns:wps="http://schemas.microsoft.com/office/word/2010/wordprocessingShape" mc:Ignorable="w14 wp14">
   <w:p>
     <w:pPr>
       <w:pStyle w:val="Footer"/>
@@ -4452,7 +4669,7 @@
         <w:color w:val="951B13"/>
         <w:lang w:eastAsia="ar-SA" w:bidi="ar-SA"/>
       </w:rPr>
-      <w:t>ii</w:t>
+      <w:t>iii</w:t>
     </w:r>
     <w:r>
       <w:rPr>
@@ -4467,7 +4684,7 @@
 </file>
 
 <file path=word/footer2.xml><?xml version="1.0" encoding="utf-8"?>
-<w:ftr xmlns:wpc="http://schemas.microsoft.com/office/word/2010/wordprocessingCanvas" xmlns:cx="http://schemas.microsoft.com/office/drawing/2014/chartex" xmlns:cx1="http://schemas.microsoft.com/office/drawing/2015/9/8/chartex" xmlns:cx2="http://schemas.microsoft.com/office/drawing/2015/10/21/chartex" xmlns:cx3="http://schemas.microsoft.com/office/drawing/2016/5/9/chartex" xmlns:cx4="http://schemas.microsoft.com/office/drawing/2016/5/10/chartex" xmlns:cx5="http://schemas.microsoft.com/office/drawing/2016/5/11/chartex" xmlns:cx6="http://schemas.microsoft.com/office/drawing/2016/5/12/chartex" xmlns:cx7="http://schemas.microsoft.com/office/drawing/2016/5/13/chartex" xmlns:cx8="http://schemas.microsoft.com/office/drawing/2016/5/14/chartex" xmlns:mc="http://schemas.openxmlformats.org/markup-compatibility/2006" xmlns:aink="http://schemas.microsoft.com/office/drawing/2016/ink" xmlns:am3d="http://schemas.microsoft.com/office/drawing/2017/model3d" xmlns:o="urn:schemas-microsoft-com:office:office" xmlns:r="http://schemas.openxmlformats.org/officeDocument/2006/relationships" xmlns:m="http://schemas.openxmlformats.org/officeDocument/2006/math" xmlns:v="urn:schemas-microsoft-com:vml" xmlns:wp14="http://schemas.microsoft.com/office/word/2010/wordprocessingDrawing" xmlns:wp="http://schemas.openxmlformats.org/drawingml/2006/wordprocessingDrawing" xmlns:w10="urn:schemas-microsoft-com:office:word" xmlns:w="http://schemas.openxmlformats.org/wordprocessingml/2006/main" xmlns:w14="http://schemas.microsoft.com/office/word/2010/wordml" xmlns:w15="http://schemas.microsoft.com/office/word/2012/wordml" xmlns:w16cid="http://schemas.microsoft.com/office/word/2016/wordml/cid" xmlns:w16se="http://schemas.microsoft.com/office/word/2015/wordml/symex" xmlns:wpg="http://schemas.microsoft.com/office/word/2010/wordprocessingGroup" xmlns:wpi="http://schemas.microsoft.com/office/word/2010/wordprocessingInk" xmlns:wne="http://schemas.microsoft.com/office/word/2006/wordml" xmlns:wps="http://schemas.microsoft.com/office/word/2010/wordprocessingShape" mc:Ignorable="w14 w15 w16se w16cid wp14">
+<w:ftr xmlns:wpc="http://schemas.microsoft.com/office/word/2010/wordprocessingCanvas" xmlns:mc="http://schemas.openxmlformats.org/markup-compatibility/2006" xmlns:o="urn:schemas-microsoft-com:office:office" xmlns:r="http://schemas.openxmlformats.org/officeDocument/2006/relationships" xmlns:m="http://schemas.openxmlformats.org/officeDocument/2006/math" xmlns:v="urn:schemas-microsoft-com:vml" xmlns:wp14="http://schemas.microsoft.com/office/word/2010/wordprocessingDrawing" xmlns:wp="http://schemas.openxmlformats.org/drawingml/2006/wordprocessingDrawing" xmlns:w10="urn:schemas-microsoft-com:office:word" xmlns:w="http://schemas.openxmlformats.org/wordprocessingml/2006/main" xmlns:w14="http://schemas.microsoft.com/office/word/2010/wordml" xmlns:wpg="http://schemas.microsoft.com/office/word/2010/wordprocessingGroup" xmlns:wpi="http://schemas.microsoft.com/office/word/2010/wordprocessingInk" xmlns:wne="http://schemas.microsoft.com/office/word/2006/wordml" xmlns:wps="http://schemas.microsoft.com/office/word/2010/wordprocessingShape" mc:Ignorable="w14 wp14">
   <w:p>
     <w:pPr>
       <w:pStyle w:val="Footer"/>
@@ -4642,14 +4859,14 @@
 </file>
 
 <file path=word/footer3.xml><?xml version="1.0" encoding="utf-8"?>
-<w:ftr xmlns:wpc="http://schemas.microsoft.com/office/word/2010/wordprocessingCanvas" xmlns:cx="http://schemas.microsoft.com/office/drawing/2014/chartex" xmlns:cx1="http://schemas.microsoft.com/office/drawing/2015/9/8/chartex" xmlns:cx2="http://schemas.microsoft.com/office/drawing/2015/10/21/chartex" xmlns:cx3="http://schemas.microsoft.com/office/drawing/2016/5/9/chartex" xmlns:cx4="http://schemas.microsoft.com/office/drawing/2016/5/10/chartex" xmlns:cx5="http://schemas.microsoft.com/office/drawing/2016/5/11/chartex" xmlns:cx6="http://schemas.microsoft.com/office/drawing/2016/5/12/chartex" xmlns:cx7="http://schemas.microsoft.com/office/drawing/2016/5/13/chartex" xmlns:cx8="http://schemas.microsoft.com/office/drawing/2016/5/14/chartex" xmlns:mc="http://schemas.openxmlformats.org/markup-compatibility/2006" xmlns:aink="http://schemas.microsoft.com/office/drawing/2016/ink" xmlns:am3d="http://schemas.microsoft.com/office/drawing/2017/model3d" xmlns:o="urn:schemas-microsoft-com:office:office" xmlns:r="http://schemas.openxmlformats.org/officeDocument/2006/relationships" xmlns:m="http://schemas.openxmlformats.org/officeDocument/2006/math" xmlns:v="urn:schemas-microsoft-com:vml" xmlns:wp14="http://schemas.microsoft.com/office/word/2010/wordprocessingDrawing" xmlns:wp="http://schemas.openxmlformats.org/drawingml/2006/wordprocessingDrawing" xmlns:w10="urn:schemas-microsoft-com:office:word" xmlns:w="http://schemas.openxmlformats.org/wordprocessingml/2006/main" xmlns:w14="http://schemas.microsoft.com/office/word/2010/wordml" xmlns:w15="http://schemas.microsoft.com/office/word/2012/wordml" xmlns:w16cid="http://schemas.microsoft.com/office/word/2016/wordml/cid" xmlns:w16se="http://schemas.microsoft.com/office/word/2015/wordml/symex" xmlns:wpg="http://schemas.microsoft.com/office/word/2010/wordprocessingGroup" xmlns:wpi="http://schemas.microsoft.com/office/word/2010/wordprocessingInk" xmlns:wne="http://schemas.microsoft.com/office/word/2006/wordml" xmlns:wps="http://schemas.microsoft.com/office/word/2010/wordprocessingShape" mc:Ignorable="w14 w15 w16se w16cid wp14">
+<w:ftr xmlns:wpc="http://schemas.microsoft.com/office/word/2010/wordprocessingCanvas" xmlns:mc="http://schemas.openxmlformats.org/markup-compatibility/2006" xmlns:o="urn:schemas-microsoft-com:office:office" xmlns:r="http://schemas.openxmlformats.org/officeDocument/2006/relationships" xmlns:m="http://schemas.openxmlformats.org/officeDocument/2006/math" xmlns:v="urn:schemas-microsoft-com:vml" xmlns:wp14="http://schemas.microsoft.com/office/word/2010/wordprocessingDrawing" xmlns:wp="http://schemas.openxmlformats.org/drawingml/2006/wordprocessingDrawing" xmlns:w10="urn:schemas-microsoft-com:office:word" xmlns:w="http://schemas.openxmlformats.org/wordprocessingml/2006/main" xmlns:w14="http://schemas.microsoft.com/office/word/2010/wordml" xmlns:wpg="http://schemas.microsoft.com/office/word/2010/wordprocessingGroup" xmlns:wpi="http://schemas.microsoft.com/office/word/2010/wordprocessingInk" xmlns:wne="http://schemas.microsoft.com/office/word/2006/wordml" xmlns:wps="http://schemas.microsoft.com/office/word/2010/wordprocessingShape" mc:Ignorable="w14 wp14">
   <w:p/>
   <w:p/>
 </w:ftr>
 </file>
 
 <file path=word/footer4.xml><?xml version="1.0" encoding="utf-8"?>
-<w:ftr xmlns:wpc="http://schemas.microsoft.com/office/word/2010/wordprocessingCanvas" xmlns:cx="http://schemas.microsoft.com/office/drawing/2014/chartex" xmlns:cx1="http://schemas.microsoft.com/office/drawing/2015/9/8/chartex" xmlns:cx2="http://schemas.microsoft.com/office/drawing/2015/10/21/chartex" xmlns:cx3="http://schemas.microsoft.com/office/drawing/2016/5/9/chartex" xmlns:cx4="http://schemas.microsoft.com/office/drawing/2016/5/10/chartex" xmlns:cx5="http://schemas.microsoft.com/office/drawing/2016/5/11/chartex" xmlns:cx6="http://schemas.microsoft.com/office/drawing/2016/5/12/chartex" xmlns:cx7="http://schemas.microsoft.com/office/drawing/2016/5/13/chartex" xmlns:cx8="http://schemas.microsoft.com/office/drawing/2016/5/14/chartex" xmlns:mc="http://schemas.openxmlformats.org/markup-compatibility/2006" xmlns:aink="http://schemas.microsoft.com/office/drawing/2016/ink" xmlns:am3d="http://schemas.microsoft.com/office/drawing/2017/model3d" xmlns:o="urn:schemas-microsoft-com:office:office" xmlns:r="http://schemas.openxmlformats.org/officeDocument/2006/relationships" xmlns:m="http://schemas.openxmlformats.org/officeDocument/2006/math" xmlns:v="urn:schemas-microsoft-com:vml" xmlns:wp14="http://schemas.microsoft.com/office/word/2010/wordprocessingDrawing" xmlns:wp="http://schemas.openxmlformats.org/drawingml/2006/wordprocessingDrawing" xmlns:w10="urn:schemas-microsoft-com:office:word" xmlns:w="http://schemas.openxmlformats.org/wordprocessingml/2006/main" xmlns:w14="http://schemas.microsoft.com/office/word/2010/wordml" xmlns:w15="http://schemas.microsoft.com/office/word/2012/wordml" xmlns:w16cid="http://schemas.microsoft.com/office/word/2016/wordml/cid" xmlns:w16se="http://schemas.microsoft.com/office/word/2015/wordml/symex" xmlns:wpg="http://schemas.microsoft.com/office/word/2010/wordprocessingGroup" xmlns:wpi="http://schemas.microsoft.com/office/word/2010/wordprocessingInk" xmlns:wne="http://schemas.microsoft.com/office/word/2006/wordml" xmlns:wps="http://schemas.microsoft.com/office/word/2010/wordprocessingShape" mc:Ignorable="w14 w15 w16se w16cid wp14">
+<w:ftr xmlns:wpc="http://schemas.microsoft.com/office/word/2010/wordprocessingCanvas" xmlns:mc="http://schemas.openxmlformats.org/markup-compatibility/2006" xmlns:o="urn:schemas-microsoft-com:office:office" xmlns:r="http://schemas.openxmlformats.org/officeDocument/2006/relationships" xmlns:m="http://schemas.openxmlformats.org/officeDocument/2006/math" xmlns:v="urn:schemas-microsoft-com:vml" xmlns:wp14="http://schemas.microsoft.com/office/word/2010/wordprocessingDrawing" xmlns:wp="http://schemas.openxmlformats.org/drawingml/2006/wordprocessingDrawing" xmlns:w10="urn:schemas-microsoft-com:office:word" xmlns:w="http://schemas.openxmlformats.org/wordprocessingml/2006/main" xmlns:w14="http://schemas.microsoft.com/office/word/2010/wordml" xmlns:wpg="http://schemas.microsoft.com/office/word/2010/wordprocessingGroup" xmlns:wpi="http://schemas.microsoft.com/office/word/2010/wordprocessingInk" xmlns:wne="http://schemas.microsoft.com/office/word/2006/wordml" xmlns:wps="http://schemas.microsoft.com/office/word/2010/wordprocessingShape" mc:Ignorable="w14 wp14">
   <w:p>
     <w:pPr>
       <w:pStyle w:val="Footer"/>
@@ -4712,7 +4929,7 @@
         <w:color w:val="C00000"/>
         <w:lang w:eastAsia="ar-SA" w:bidi="ar-SA"/>
       </w:rPr>
-      <w:t>12</w:t>
+      <w:t>4</w:t>
     </w:r>
     <w:r>
       <w:rPr>
@@ -4761,7 +4978,7 @@
         <w:color w:val="C00000"/>
         <w:lang w:eastAsia="ar-SA" w:bidi="ar-SA"/>
       </w:rPr>
-      <w:t>12</w:t>
+      <w:t>6</w:t>
     </w:r>
     <w:r>
       <w:rPr>
@@ -4776,13 +4993,13 @@
 </file>
 
 <file path=word/footer5.xml><?xml version="1.0" encoding="utf-8"?>
-<w:ftr xmlns:wpc="http://schemas.microsoft.com/office/word/2010/wordprocessingCanvas" xmlns:cx="http://schemas.microsoft.com/office/drawing/2014/chartex" xmlns:cx1="http://schemas.microsoft.com/office/drawing/2015/9/8/chartex" xmlns:cx2="http://schemas.microsoft.com/office/drawing/2015/10/21/chartex" xmlns:cx3="http://schemas.microsoft.com/office/drawing/2016/5/9/chartex" xmlns:cx4="http://schemas.microsoft.com/office/drawing/2016/5/10/chartex" xmlns:cx5="http://schemas.microsoft.com/office/drawing/2016/5/11/chartex" xmlns:cx6="http://schemas.microsoft.com/office/drawing/2016/5/12/chartex" xmlns:cx7="http://schemas.microsoft.com/office/drawing/2016/5/13/chartex" xmlns:cx8="http://schemas.microsoft.com/office/drawing/2016/5/14/chartex" xmlns:mc="http://schemas.openxmlformats.org/markup-compatibility/2006" xmlns:aink="http://schemas.microsoft.com/office/drawing/2016/ink" xmlns:am3d="http://schemas.microsoft.com/office/drawing/2017/model3d" xmlns:o="urn:schemas-microsoft-com:office:office" xmlns:r="http://schemas.openxmlformats.org/officeDocument/2006/relationships" xmlns:m="http://schemas.openxmlformats.org/officeDocument/2006/math" xmlns:v="urn:schemas-microsoft-com:vml" xmlns:wp14="http://schemas.microsoft.com/office/word/2010/wordprocessingDrawing" xmlns:wp="http://schemas.openxmlformats.org/drawingml/2006/wordprocessingDrawing" xmlns:w10="urn:schemas-microsoft-com:office:word" xmlns:w="http://schemas.openxmlformats.org/wordprocessingml/2006/main" xmlns:w14="http://schemas.microsoft.com/office/word/2010/wordml" xmlns:w15="http://schemas.microsoft.com/office/word/2012/wordml" xmlns:w16cid="http://schemas.microsoft.com/office/word/2016/wordml/cid" xmlns:w16se="http://schemas.microsoft.com/office/word/2015/wordml/symex" xmlns:wpg="http://schemas.microsoft.com/office/word/2010/wordprocessingGroup" xmlns:wpi="http://schemas.microsoft.com/office/word/2010/wordprocessingInk" xmlns:wne="http://schemas.microsoft.com/office/word/2006/wordml" xmlns:wps="http://schemas.microsoft.com/office/word/2010/wordprocessingShape" mc:Ignorable="w14 w15 w16se w16cid wp14">
+<w:ftr xmlns:wpc="http://schemas.microsoft.com/office/word/2010/wordprocessingCanvas" xmlns:mc="http://schemas.openxmlformats.org/markup-compatibility/2006" xmlns:o="urn:schemas-microsoft-com:office:office" xmlns:r="http://schemas.openxmlformats.org/officeDocument/2006/relationships" xmlns:m="http://schemas.openxmlformats.org/officeDocument/2006/math" xmlns:v="urn:schemas-microsoft-com:vml" xmlns:wp14="http://schemas.microsoft.com/office/word/2010/wordprocessingDrawing" xmlns:wp="http://schemas.openxmlformats.org/drawingml/2006/wordprocessingDrawing" xmlns:w10="urn:schemas-microsoft-com:office:word" xmlns:w="http://schemas.openxmlformats.org/wordprocessingml/2006/main" xmlns:w14="http://schemas.microsoft.com/office/word/2010/wordml" xmlns:wpg="http://schemas.microsoft.com/office/word/2010/wordprocessingGroup" xmlns:wpi="http://schemas.microsoft.com/office/word/2010/wordprocessingInk" xmlns:wne="http://schemas.microsoft.com/office/word/2006/wordml" xmlns:wps="http://schemas.microsoft.com/office/word/2010/wordprocessingShape" mc:Ignorable="w14 wp14">
   <w:p/>
 </w:ftr>
 </file>
 
 <file path=word/footnotes.xml><?xml version="1.0" encoding="utf-8"?>
-<w:footnotes xmlns:wpc="http://schemas.microsoft.com/office/word/2010/wordprocessingCanvas" xmlns:cx="http://schemas.microsoft.com/office/drawing/2014/chartex" xmlns:cx1="http://schemas.microsoft.com/office/drawing/2015/9/8/chartex" xmlns:cx2="http://schemas.microsoft.com/office/drawing/2015/10/21/chartex" xmlns:cx3="http://schemas.microsoft.com/office/drawing/2016/5/9/chartex" xmlns:cx4="http://schemas.microsoft.com/office/drawing/2016/5/10/chartex" xmlns:cx5="http://schemas.microsoft.com/office/drawing/2016/5/11/chartex" xmlns:cx6="http://schemas.microsoft.com/office/drawing/2016/5/12/chartex" xmlns:cx7="http://schemas.microsoft.com/office/drawing/2016/5/13/chartex" xmlns:cx8="http://schemas.microsoft.com/office/drawing/2016/5/14/chartex" xmlns:mc="http://schemas.openxmlformats.org/markup-compatibility/2006" xmlns:aink="http://schemas.microsoft.com/office/drawing/2016/ink" xmlns:am3d="http://schemas.microsoft.com/office/drawing/2017/model3d" xmlns:o="urn:schemas-microsoft-com:office:office" xmlns:r="http://schemas.openxmlformats.org/officeDocument/2006/relationships" xmlns:m="http://schemas.openxmlformats.org/officeDocument/2006/math" xmlns:v="urn:schemas-microsoft-com:vml" xmlns:wp14="http://schemas.microsoft.com/office/word/2010/wordprocessingDrawing" xmlns:wp="http://schemas.openxmlformats.org/drawingml/2006/wordprocessingDrawing" xmlns:w10="urn:schemas-microsoft-com:office:word" xmlns:w="http://schemas.openxmlformats.org/wordprocessingml/2006/main" xmlns:w14="http://schemas.microsoft.com/office/word/2010/wordml" xmlns:w15="http://schemas.microsoft.com/office/word/2012/wordml" xmlns:w16cid="http://schemas.microsoft.com/office/word/2016/wordml/cid" xmlns:w16se="http://schemas.microsoft.com/office/word/2015/wordml/symex" xmlns:wpg="http://schemas.microsoft.com/office/word/2010/wordprocessingGroup" xmlns:wpi="http://schemas.microsoft.com/office/word/2010/wordprocessingInk" xmlns:wne="http://schemas.microsoft.com/office/word/2006/wordml" xmlns:wps="http://schemas.microsoft.com/office/word/2010/wordprocessingShape" mc:Ignorable="w14 w15 w16se w16cid wp14">
+<w:footnotes xmlns:wpc="http://schemas.microsoft.com/office/word/2010/wordprocessingCanvas" xmlns:mc="http://schemas.openxmlformats.org/markup-compatibility/2006" xmlns:o="urn:schemas-microsoft-com:office:office" xmlns:r="http://schemas.openxmlformats.org/officeDocument/2006/relationships" xmlns:m="http://schemas.openxmlformats.org/officeDocument/2006/math" xmlns:v="urn:schemas-microsoft-com:vml" xmlns:wp14="http://schemas.microsoft.com/office/word/2010/wordprocessingDrawing" xmlns:wp="http://schemas.openxmlformats.org/drawingml/2006/wordprocessingDrawing" xmlns:w10="urn:schemas-microsoft-com:office:word" xmlns:w="http://schemas.openxmlformats.org/wordprocessingml/2006/main" xmlns:w14="http://schemas.microsoft.com/office/word/2010/wordml" xmlns:wpg="http://schemas.microsoft.com/office/word/2010/wordprocessingGroup" xmlns:wpi="http://schemas.microsoft.com/office/word/2010/wordprocessingInk" xmlns:wne="http://schemas.microsoft.com/office/word/2006/wordml" xmlns:wps="http://schemas.microsoft.com/office/word/2010/wordprocessingShape" mc:Ignorable="w14 wp14">
   <w:footnote w:type="separator" w:id="-1">
     <w:p>
       <w:r>
@@ -4803,7 +5020,7 @@
 </file>
 
 <file path=word/header1.xml><?xml version="1.0" encoding="utf-8"?>
-<w:hdr xmlns:wpc="http://schemas.microsoft.com/office/word/2010/wordprocessingCanvas" xmlns:cx="http://schemas.microsoft.com/office/drawing/2014/chartex" xmlns:cx1="http://schemas.microsoft.com/office/drawing/2015/9/8/chartex" xmlns:cx2="http://schemas.microsoft.com/office/drawing/2015/10/21/chartex" xmlns:cx3="http://schemas.microsoft.com/office/drawing/2016/5/9/chartex" xmlns:cx4="http://schemas.microsoft.com/office/drawing/2016/5/10/chartex" xmlns:cx5="http://schemas.microsoft.com/office/drawing/2016/5/11/chartex" xmlns:cx6="http://schemas.microsoft.com/office/drawing/2016/5/12/chartex" xmlns:cx7="http://schemas.microsoft.com/office/drawing/2016/5/13/chartex" xmlns:cx8="http://schemas.microsoft.com/office/drawing/2016/5/14/chartex" xmlns:mc="http://schemas.openxmlformats.org/markup-compatibility/2006" xmlns:aink="http://schemas.microsoft.com/office/drawing/2016/ink" xmlns:am3d="http://schemas.microsoft.com/office/drawing/2017/model3d" xmlns:o="urn:schemas-microsoft-com:office:office" xmlns:r="http://schemas.openxmlformats.org/officeDocument/2006/relationships" xmlns:m="http://schemas.openxmlformats.org/officeDocument/2006/math" xmlns:v="urn:schemas-microsoft-com:vml" xmlns:wp14="http://schemas.microsoft.com/office/word/2010/wordprocessingDrawing" xmlns:wp="http://schemas.openxmlformats.org/drawingml/2006/wordprocessingDrawing" xmlns:w10="urn:schemas-microsoft-com:office:word" xmlns:w="http://schemas.openxmlformats.org/wordprocessingml/2006/main" xmlns:w14="http://schemas.microsoft.com/office/word/2010/wordml" xmlns:w15="http://schemas.microsoft.com/office/word/2012/wordml" xmlns:w16cid="http://schemas.microsoft.com/office/word/2016/wordml/cid" xmlns:w16se="http://schemas.microsoft.com/office/word/2015/wordml/symex" xmlns:wpg="http://schemas.microsoft.com/office/word/2010/wordprocessingGroup" xmlns:wpi="http://schemas.microsoft.com/office/word/2010/wordprocessingInk" xmlns:wne="http://schemas.microsoft.com/office/word/2006/wordml" xmlns:wps="http://schemas.microsoft.com/office/word/2010/wordprocessingShape" mc:Ignorable="w14 w15 w16se w16cid wp14">
+<w:hdr xmlns:wpc="http://schemas.microsoft.com/office/word/2010/wordprocessingCanvas" xmlns:mc="http://schemas.openxmlformats.org/markup-compatibility/2006" xmlns:o="urn:schemas-microsoft-com:office:office" xmlns:r="http://schemas.openxmlformats.org/officeDocument/2006/relationships" xmlns:m="http://schemas.openxmlformats.org/officeDocument/2006/math" xmlns:v="urn:schemas-microsoft-com:vml" xmlns:wp14="http://schemas.microsoft.com/office/word/2010/wordprocessingDrawing" xmlns:wp="http://schemas.openxmlformats.org/drawingml/2006/wordprocessingDrawing" xmlns:w10="urn:schemas-microsoft-com:office:word" xmlns:w="http://schemas.openxmlformats.org/wordprocessingml/2006/main" xmlns:w14="http://schemas.microsoft.com/office/word/2010/wordml" xmlns:wpg="http://schemas.microsoft.com/office/word/2010/wordprocessingGroup" xmlns:wpi="http://schemas.microsoft.com/office/word/2010/wordprocessingInk" xmlns:wne="http://schemas.microsoft.com/office/word/2006/wordml" xmlns:wps="http://schemas.microsoft.com/office/word/2010/wordprocessingShape" mc:Ignorable="w14 wp14">
   <w:p>
     <w:pPr>
       <w:pStyle w:val="Header"/>
@@ -4835,13 +5052,13 @@
 </file>
 
 <file path=word/header2.xml><?xml version="1.0" encoding="utf-8"?>
-<w:hdr xmlns:wpc="http://schemas.microsoft.com/office/word/2010/wordprocessingCanvas" xmlns:cx="http://schemas.microsoft.com/office/drawing/2014/chartex" xmlns:cx1="http://schemas.microsoft.com/office/drawing/2015/9/8/chartex" xmlns:cx2="http://schemas.microsoft.com/office/drawing/2015/10/21/chartex" xmlns:cx3="http://schemas.microsoft.com/office/drawing/2016/5/9/chartex" xmlns:cx4="http://schemas.microsoft.com/office/drawing/2016/5/10/chartex" xmlns:cx5="http://schemas.microsoft.com/office/drawing/2016/5/11/chartex" xmlns:cx6="http://schemas.microsoft.com/office/drawing/2016/5/12/chartex" xmlns:cx7="http://schemas.microsoft.com/office/drawing/2016/5/13/chartex" xmlns:cx8="http://schemas.microsoft.com/office/drawing/2016/5/14/chartex" xmlns:mc="http://schemas.openxmlformats.org/markup-compatibility/2006" xmlns:aink="http://schemas.microsoft.com/office/drawing/2016/ink" xmlns:am3d="http://schemas.microsoft.com/office/drawing/2017/model3d" xmlns:o="urn:schemas-microsoft-com:office:office" xmlns:r="http://schemas.openxmlformats.org/officeDocument/2006/relationships" xmlns:m="http://schemas.openxmlformats.org/officeDocument/2006/math" xmlns:v="urn:schemas-microsoft-com:vml" xmlns:wp14="http://schemas.microsoft.com/office/word/2010/wordprocessingDrawing" xmlns:wp="http://schemas.openxmlformats.org/drawingml/2006/wordprocessingDrawing" xmlns:w10="urn:schemas-microsoft-com:office:word" xmlns:w="http://schemas.openxmlformats.org/wordprocessingml/2006/main" xmlns:w14="http://schemas.microsoft.com/office/word/2010/wordml" xmlns:w15="http://schemas.microsoft.com/office/word/2012/wordml" xmlns:w16cid="http://schemas.microsoft.com/office/word/2016/wordml/cid" xmlns:w16se="http://schemas.microsoft.com/office/word/2015/wordml/symex" xmlns:wpg="http://schemas.microsoft.com/office/word/2010/wordprocessingGroup" xmlns:wpi="http://schemas.microsoft.com/office/word/2010/wordprocessingInk" xmlns:wne="http://schemas.microsoft.com/office/word/2006/wordml" xmlns:wps="http://schemas.microsoft.com/office/word/2010/wordprocessingShape" mc:Ignorable="w14 w15 w16se w16cid wp14">
+<w:hdr xmlns:wpc="http://schemas.microsoft.com/office/word/2010/wordprocessingCanvas" xmlns:mc="http://schemas.openxmlformats.org/markup-compatibility/2006" xmlns:o="urn:schemas-microsoft-com:office:office" xmlns:r="http://schemas.openxmlformats.org/officeDocument/2006/relationships" xmlns:m="http://schemas.openxmlformats.org/officeDocument/2006/math" xmlns:v="urn:schemas-microsoft-com:vml" xmlns:wp14="http://schemas.microsoft.com/office/word/2010/wordprocessingDrawing" xmlns:wp="http://schemas.openxmlformats.org/drawingml/2006/wordprocessingDrawing" xmlns:w10="urn:schemas-microsoft-com:office:word" xmlns:w="http://schemas.openxmlformats.org/wordprocessingml/2006/main" xmlns:w14="http://schemas.microsoft.com/office/word/2010/wordml" xmlns:wpg="http://schemas.microsoft.com/office/word/2010/wordprocessingGroup" xmlns:wpi="http://schemas.microsoft.com/office/word/2010/wordprocessingInk" xmlns:wne="http://schemas.microsoft.com/office/word/2006/wordml" xmlns:wps="http://schemas.microsoft.com/office/word/2010/wordprocessingShape" mc:Ignorable="w14 wp14">
   <w:p/>
 </w:hdr>
 </file>
 
 <file path=word/header3.xml><?xml version="1.0" encoding="utf-8"?>
-<w:hdr xmlns:wpc="http://schemas.microsoft.com/office/word/2010/wordprocessingCanvas" xmlns:cx="http://schemas.microsoft.com/office/drawing/2014/chartex" xmlns:cx1="http://schemas.microsoft.com/office/drawing/2015/9/8/chartex" xmlns:cx2="http://schemas.microsoft.com/office/drawing/2015/10/21/chartex" xmlns:cx3="http://schemas.microsoft.com/office/drawing/2016/5/9/chartex" xmlns:cx4="http://schemas.microsoft.com/office/drawing/2016/5/10/chartex" xmlns:cx5="http://schemas.microsoft.com/office/drawing/2016/5/11/chartex" xmlns:cx6="http://schemas.microsoft.com/office/drawing/2016/5/12/chartex" xmlns:cx7="http://schemas.microsoft.com/office/drawing/2016/5/13/chartex" xmlns:cx8="http://schemas.microsoft.com/office/drawing/2016/5/14/chartex" xmlns:mc="http://schemas.openxmlformats.org/markup-compatibility/2006" xmlns:aink="http://schemas.microsoft.com/office/drawing/2016/ink" xmlns:am3d="http://schemas.microsoft.com/office/drawing/2017/model3d" xmlns:o="urn:schemas-microsoft-com:office:office" xmlns:r="http://schemas.openxmlformats.org/officeDocument/2006/relationships" xmlns:m="http://schemas.openxmlformats.org/officeDocument/2006/math" xmlns:v="urn:schemas-microsoft-com:vml" xmlns:wp14="http://schemas.microsoft.com/office/word/2010/wordprocessingDrawing" xmlns:wp="http://schemas.openxmlformats.org/drawingml/2006/wordprocessingDrawing" xmlns:w10="urn:schemas-microsoft-com:office:word" xmlns:w="http://schemas.openxmlformats.org/wordprocessingml/2006/main" xmlns:w14="http://schemas.microsoft.com/office/word/2010/wordml" xmlns:w15="http://schemas.microsoft.com/office/word/2012/wordml" xmlns:w16cid="http://schemas.microsoft.com/office/word/2016/wordml/cid" xmlns:w16se="http://schemas.microsoft.com/office/word/2015/wordml/symex" xmlns:wpg="http://schemas.microsoft.com/office/word/2010/wordprocessingGroup" xmlns:wpi="http://schemas.microsoft.com/office/word/2010/wordprocessingInk" xmlns:wne="http://schemas.microsoft.com/office/word/2006/wordml" xmlns:wps="http://schemas.microsoft.com/office/word/2010/wordprocessingShape" mc:Ignorable="w14 w15 w16se w16cid wp14">
+<w:hdr xmlns:wpc="http://schemas.microsoft.com/office/word/2010/wordprocessingCanvas" xmlns:mc="http://schemas.openxmlformats.org/markup-compatibility/2006" xmlns:o="urn:schemas-microsoft-com:office:office" xmlns:r="http://schemas.openxmlformats.org/officeDocument/2006/relationships" xmlns:m="http://schemas.openxmlformats.org/officeDocument/2006/math" xmlns:v="urn:schemas-microsoft-com:vml" xmlns:wp14="http://schemas.microsoft.com/office/word/2010/wordprocessingDrawing" xmlns:wp="http://schemas.openxmlformats.org/drawingml/2006/wordprocessingDrawing" xmlns:w10="urn:schemas-microsoft-com:office:word" xmlns:w="http://schemas.openxmlformats.org/wordprocessingml/2006/main" xmlns:w14="http://schemas.microsoft.com/office/word/2010/wordml" xmlns:wpg="http://schemas.microsoft.com/office/word/2010/wordprocessingGroup" xmlns:wpi="http://schemas.microsoft.com/office/word/2010/wordprocessingInk" xmlns:wne="http://schemas.microsoft.com/office/word/2006/wordml" xmlns:wps="http://schemas.microsoft.com/office/word/2010/wordprocessingShape" mc:Ignorable="w14 wp14">
   <w:p>
     <w:pPr>
       <w:pStyle w:val="Header"/>
@@ -4866,6 +5083,7 @@
         <w:color w:val="2A62A6"/>
         <w:sz w:val="32"/>
         <w:szCs w:val="32"/>
+        <w:lang w:eastAsia="en-US" w:bidi="ar-SA"/>
       </w:rPr>
       <mc:AlternateContent>
         <mc:Choice Requires="wps">
@@ -4947,7 +5165,7 @@
         </mc:Choice>
         <mc:Fallback>
           <w:pict>
-            <v:shapetype w14:anchorId="2A850F9D" id="_x0000_t202" coordsize="21600,21600" o:spt="202" path="m,l,21600r21600,l21600,xe">
+            <v:shapetype id="_x0000_t202" coordsize="21600,21600" o:spt="202" path="m,l,21600r21600,l21600,xe">
               <v:stroke joinstyle="miter"/>
               <v:path gradientshapeok="t" o:connecttype="rect"/>
             </v:shapetype>
@@ -5131,14 +5349,14 @@
 </file>
 
 <file path=word/header4.xml><?xml version="1.0" encoding="utf-8"?>
-<w:hdr xmlns:wpc="http://schemas.microsoft.com/office/word/2010/wordprocessingCanvas" xmlns:cx="http://schemas.microsoft.com/office/drawing/2014/chartex" xmlns:cx1="http://schemas.microsoft.com/office/drawing/2015/9/8/chartex" xmlns:cx2="http://schemas.microsoft.com/office/drawing/2015/10/21/chartex" xmlns:cx3="http://schemas.microsoft.com/office/drawing/2016/5/9/chartex" xmlns:cx4="http://schemas.microsoft.com/office/drawing/2016/5/10/chartex" xmlns:cx5="http://schemas.microsoft.com/office/drawing/2016/5/11/chartex" xmlns:cx6="http://schemas.microsoft.com/office/drawing/2016/5/12/chartex" xmlns:cx7="http://schemas.microsoft.com/office/drawing/2016/5/13/chartex" xmlns:cx8="http://schemas.microsoft.com/office/drawing/2016/5/14/chartex" xmlns:mc="http://schemas.openxmlformats.org/markup-compatibility/2006" xmlns:aink="http://schemas.microsoft.com/office/drawing/2016/ink" xmlns:am3d="http://schemas.microsoft.com/office/drawing/2017/model3d" xmlns:o="urn:schemas-microsoft-com:office:office" xmlns:r="http://schemas.openxmlformats.org/officeDocument/2006/relationships" xmlns:m="http://schemas.openxmlformats.org/officeDocument/2006/math" xmlns:v="urn:schemas-microsoft-com:vml" xmlns:wp14="http://schemas.microsoft.com/office/word/2010/wordprocessingDrawing" xmlns:wp="http://schemas.openxmlformats.org/drawingml/2006/wordprocessingDrawing" xmlns:w10="urn:schemas-microsoft-com:office:word" xmlns:w="http://schemas.openxmlformats.org/wordprocessingml/2006/main" xmlns:w14="http://schemas.microsoft.com/office/word/2010/wordml" xmlns:w15="http://schemas.microsoft.com/office/word/2012/wordml" xmlns:w16cid="http://schemas.microsoft.com/office/word/2016/wordml/cid" xmlns:w16se="http://schemas.microsoft.com/office/word/2015/wordml/symex" xmlns:wpg="http://schemas.microsoft.com/office/word/2010/wordprocessingGroup" xmlns:wpi="http://schemas.microsoft.com/office/word/2010/wordprocessingInk" xmlns:wne="http://schemas.microsoft.com/office/word/2006/wordml" xmlns:wps="http://schemas.microsoft.com/office/word/2010/wordprocessingShape" mc:Ignorable="w14 w15 w16se w16cid wp14">
+<w:hdr xmlns:wpc="http://schemas.microsoft.com/office/word/2010/wordprocessingCanvas" xmlns:mc="http://schemas.openxmlformats.org/markup-compatibility/2006" xmlns:o="urn:schemas-microsoft-com:office:office" xmlns:r="http://schemas.openxmlformats.org/officeDocument/2006/relationships" xmlns:m="http://schemas.openxmlformats.org/officeDocument/2006/math" xmlns:v="urn:schemas-microsoft-com:vml" xmlns:wp14="http://schemas.microsoft.com/office/word/2010/wordprocessingDrawing" xmlns:wp="http://schemas.openxmlformats.org/drawingml/2006/wordprocessingDrawing" xmlns:w10="urn:schemas-microsoft-com:office:word" xmlns:w="http://schemas.openxmlformats.org/wordprocessingml/2006/main" xmlns:w14="http://schemas.microsoft.com/office/word/2010/wordml" xmlns:wpg="http://schemas.microsoft.com/office/word/2010/wordprocessingGroup" xmlns:wpi="http://schemas.microsoft.com/office/word/2010/wordprocessingInk" xmlns:wne="http://schemas.microsoft.com/office/word/2006/wordml" xmlns:wps="http://schemas.microsoft.com/office/word/2010/wordprocessingShape" mc:Ignorable="w14 wp14">
   <w:p/>
 </w:hdr>
 </file>
 
 <file path=word/numbering.xml><?xml version="1.0" encoding="utf-8"?>
-<w:numbering xmlns:wpc="http://schemas.microsoft.com/office/word/2010/wordprocessingCanvas" xmlns:cx="http://schemas.microsoft.com/office/drawing/2014/chartex" xmlns:cx1="http://schemas.microsoft.com/office/drawing/2015/9/8/chartex" xmlns:cx2="http://schemas.microsoft.com/office/drawing/2015/10/21/chartex" xmlns:cx3="http://schemas.microsoft.com/office/drawing/2016/5/9/chartex" xmlns:cx4="http://schemas.microsoft.com/office/drawing/2016/5/10/chartex" xmlns:cx5="http://schemas.microsoft.com/office/drawing/2016/5/11/chartex" xmlns:cx6="http://schemas.microsoft.com/office/drawing/2016/5/12/chartex" xmlns:cx7="http://schemas.microsoft.com/office/drawing/2016/5/13/chartex" xmlns:cx8="http://schemas.microsoft.com/office/drawing/2016/5/14/chartex" xmlns:mc="http://schemas.openxmlformats.org/markup-compatibility/2006" xmlns:aink="http://schemas.microsoft.com/office/drawing/2016/ink" xmlns:am3d="http://schemas.microsoft.com/office/drawing/2017/model3d" xmlns:o="urn:schemas-microsoft-com:office:office" xmlns:r="http://schemas.openxmlformats.org/officeDocument/2006/relationships" xmlns:m="http://schemas.openxmlformats.org/officeDocument/2006/math" xmlns:v="urn:schemas-microsoft-com:vml" xmlns:wp14="http://schemas.microsoft.com/office/word/2010/wordprocessingDrawing" xmlns:wp="http://schemas.openxmlformats.org/drawingml/2006/wordprocessingDrawing" xmlns:w10="urn:schemas-microsoft-com:office:word" xmlns:w="http://schemas.openxmlformats.org/wordprocessingml/2006/main" xmlns:w14="http://schemas.microsoft.com/office/word/2010/wordml" xmlns:w15="http://schemas.microsoft.com/office/word/2012/wordml" xmlns:w16cid="http://schemas.microsoft.com/office/word/2016/wordml/cid" xmlns:w16se="http://schemas.microsoft.com/office/word/2015/wordml/symex" xmlns:wpg="http://schemas.microsoft.com/office/word/2010/wordprocessingGroup" xmlns:wpi="http://schemas.microsoft.com/office/word/2010/wordprocessingInk" xmlns:wne="http://schemas.microsoft.com/office/word/2006/wordml" xmlns:wps="http://schemas.microsoft.com/office/word/2010/wordprocessingShape" mc:Ignorable="w14 w15 w16se w16cid wp14">
-  <w:abstractNum w:abstractNumId="0" w15:restartNumberingAfterBreak="0">
+<w:numbering xmlns:wpc="http://schemas.microsoft.com/office/word/2010/wordprocessingCanvas" xmlns:mc="http://schemas.openxmlformats.org/markup-compatibility/2006" xmlns:o="urn:schemas-microsoft-com:office:office" xmlns:r="http://schemas.openxmlformats.org/officeDocument/2006/relationships" xmlns:m="http://schemas.openxmlformats.org/officeDocument/2006/math" xmlns:v="urn:schemas-microsoft-com:vml" xmlns:wp14="http://schemas.microsoft.com/office/word/2010/wordprocessingDrawing" xmlns:wp="http://schemas.openxmlformats.org/drawingml/2006/wordprocessingDrawing" xmlns:w10="urn:schemas-microsoft-com:office:word" xmlns:w="http://schemas.openxmlformats.org/wordprocessingml/2006/main" xmlns:w14="http://schemas.microsoft.com/office/word/2010/wordml" xmlns:wpg="http://schemas.microsoft.com/office/word/2010/wordprocessingGroup" xmlns:wpi="http://schemas.microsoft.com/office/word/2010/wordprocessingInk" xmlns:wne="http://schemas.microsoft.com/office/word/2006/wordml" xmlns:wps="http://schemas.microsoft.com/office/word/2010/wordprocessingShape" mc:Ignorable="w14 wp14">
+  <w:abstractNum w:abstractNumId="0">
     <w:nsid w:val="00000001"/>
     <w:multiLevelType w:val="multilevel"/>
     <w:tmpl w:val="AC12CE28"/>
@@ -5257,7 +5475,7 @@
       </w:pPr>
     </w:lvl>
   </w:abstractNum>
-  <w:abstractNum w:abstractNumId="1" w15:restartNumberingAfterBreak="0">
+  <w:abstractNum w:abstractNumId="1">
     <w:nsid w:val="00000002"/>
     <w:multiLevelType w:val="singleLevel"/>
     <w:tmpl w:val="00000002"/>
@@ -5278,7 +5496,7 @@
       </w:rPr>
     </w:lvl>
   </w:abstractNum>
-  <w:abstractNum w:abstractNumId="2" w15:restartNumberingAfterBreak="0">
+  <w:abstractNum w:abstractNumId="2">
     <w:nsid w:val="00000003"/>
     <w:multiLevelType w:val="multilevel"/>
     <w:tmpl w:val="00000003"/>
@@ -5392,7 +5610,7 @@
       </w:pPr>
     </w:lvl>
   </w:abstractNum>
-  <w:abstractNum w:abstractNumId="3" w15:restartNumberingAfterBreak="0">
+  <w:abstractNum w:abstractNumId="3">
     <w:nsid w:val="00000004"/>
     <w:multiLevelType w:val="singleLevel"/>
     <w:tmpl w:val="00000004"/>
@@ -5409,7 +5627,7 @@
       </w:pPr>
     </w:lvl>
   </w:abstractNum>
-  <w:abstractNum w:abstractNumId="4" w15:restartNumberingAfterBreak="0">
+  <w:abstractNum w:abstractNumId="4">
     <w:nsid w:val="00000005"/>
     <w:multiLevelType w:val="singleLevel"/>
     <w:tmpl w:val="00000005"/>
@@ -5432,7 +5650,7 @@
       </w:rPr>
     </w:lvl>
   </w:abstractNum>
-  <w:abstractNum w:abstractNumId="5" w15:restartNumberingAfterBreak="0">
+  <w:abstractNum w:abstractNumId="5">
     <w:nsid w:val="00000006"/>
     <w:multiLevelType w:val="singleLevel"/>
     <w:tmpl w:val="00000006"/>
@@ -5453,7 +5671,7 @@
       </w:rPr>
     </w:lvl>
   </w:abstractNum>
-  <w:abstractNum w:abstractNumId="6" w15:restartNumberingAfterBreak="0">
+  <w:abstractNum w:abstractNumId="6">
     <w:nsid w:val="00000007"/>
     <w:multiLevelType w:val="singleLevel"/>
     <w:tmpl w:val="00000007"/>
@@ -5471,7 +5689,7 @@
       </w:pPr>
     </w:lvl>
   </w:abstractNum>
-  <w:abstractNum w:abstractNumId="7" w15:restartNumberingAfterBreak="0">
+  <w:abstractNum w:abstractNumId="7">
     <w:nsid w:val="00000008"/>
     <w:multiLevelType w:val="singleLevel"/>
     <w:tmpl w:val="00000008"/>
@@ -5494,7 +5712,7 @@
       </w:rPr>
     </w:lvl>
   </w:abstractNum>
-  <w:abstractNum w:abstractNumId="8" w15:restartNumberingAfterBreak="0">
+  <w:abstractNum w:abstractNumId="8">
     <w:nsid w:val="00000009"/>
     <w:multiLevelType w:val="singleLevel"/>
     <w:tmpl w:val="00000009"/>
@@ -5512,7 +5730,7 @@
       </w:pPr>
     </w:lvl>
   </w:abstractNum>
-  <w:abstractNum w:abstractNumId="9" w15:restartNumberingAfterBreak="0">
+  <w:abstractNum w:abstractNumId="9">
     <w:nsid w:val="0000000A"/>
     <w:multiLevelType w:val="singleLevel"/>
     <w:tmpl w:val="0000000A"/>
@@ -5530,7 +5748,7 @@
       </w:pPr>
     </w:lvl>
   </w:abstractNum>
-  <w:abstractNum w:abstractNumId="10" w15:restartNumberingAfterBreak="0">
+  <w:abstractNum w:abstractNumId="10">
     <w:nsid w:val="0000000B"/>
     <w:multiLevelType w:val="singleLevel"/>
     <w:tmpl w:val="0000000B"/>
@@ -5551,7 +5769,7 @@
       </w:rPr>
     </w:lvl>
   </w:abstractNum>
-  <w:abstractNum w:abstractNumId="11" w15:restartNumberingAfterBreak="0">
+  <w:abstractNum w:abstractNumId="11">
     <w:nsid w:val="0000000C"/>
     <w:multiLevelType w:val="singleLevel"/>
     <w:tmpl w:val="0000000C"/>
@@ -5574,7 +5792,7 @@
       </w:rPr>
     </w:lvl>
   </w:abstractNum>
-  <w:abstractNum w:abstractNumId="12" w15:restartNumberingAfterBreak="0">
+  <w:abstractNum w:abstractNumId="12">
     <w:nsid w:val="0000000D"/>
     <w:multiLevelType w:val="singleLevel"/>
     <w:tmpl w:val="0000000D"/>
@@ -5592,7 +5810,7 @@
       </w:pPr>
     </w:lvl>
   </w:abstractNum>
-  <w:abstractNum w:abstractNumId="13" w15:restartNumberingAfterBreak="0">
+  <w:abstractNum w:abstractNumId="13">
     <w:nsid w:val="0000000E"/>
     <w:multiLevelType w:val="multilevel"/>
     <w:tmpl w:val="0000000E"/>
@@ -5706,7 +5924,7 @@
       </w:pPr>
     </w:lvl>
   </w:abstractNum>
-  <w:abstractNum w:abstractNumId="14" w15:restartNumberingAfterBreak="0">
+  <w:abstractNum w:abstractNumId="14">
     <w:nsid w:val="0000000F"/>
     <w:multiLevelType w:val="singleLevel"/>
     <w:tmpl w:val="0000000F"/>
@@ -5724,7 +5942,7 @@
       </w:pPr>
     </w:lvl>
   </w:abstractNum>
-  <w:abstractNum w:abstractNumId="15" w15:restartNumberingAfterBreak="0">
+  <w:abstractNum w:abstractNumId="15">
     <w:nsid w:val="00000010"/>
     <w:multiLevelType w:val="multilevel"/>
     <w:tmpl w:val="00000010"/>
@@ -5838,7 +6056,7 @@
       </w:pPr>
     </w:lvl>
   </w:abstractNum>
-  <w:abstractNum w:abstractNumId="16" w15:restartNumberingAfterBreak="0">
+  <w:abstractNum w:abstractNumId="16">
     <w:nsid w:val="00000011"/>
     <w:multiLevelType w:val="multilevel"/>
     <w:tmpl w:val="00000011"/>
@@ -5951,7 +6169,7 @@
       </w:pPr>
     </w:lvl>
   </w:abstractNum>
-  <w:abstractNum w:abstractNumId="17" w15:restartNumberingAfterBreak="0">
+  <w:abstractNum w:abstractNumId="17">
     <w:nsid w:val="00000012"/>
     <w:multiLevelType w:val="singleLevel"/>
     <w:tmpl w:val="00000012"/>
@@ -5969,7 +6187,7 @@
       </w:pPr>
     </w:lvl>
   </w:abstractNum>
-  <w:abstractNum w:abstractNumId="18" w15:restartNumberingAfterBreak="0">
+  <w:abstractNum w:abstractNumId="18">
     <w:nsid w:val="0AC548F3"/>
     <w:multiLevelType w:val="hybridMultilevel"/>
     <w:tmpl w:val="E95ADD7E"/>
@@ -6058,7 +6276,7 @@
       </w:pPr>
     </w:lvl>
   </w:abstractNum>
-  <w:abstractNum w:abstractNumId="19" w15:restartNumberingAfterBreak="0">
+  <w:abstractNum w:abstractNumId="19">
     <w:nsid w:val="0F1C5952"/>
     <w:multiLevelType w:val="hybridMultilevel"/>
     <w:tmpl w:val="C2D8673A"/>
@@ -6198,7 +6416,7 @@
       </w:rPr>
     </w:lvl>
   </w:abstractNum>
-  <w:abstractNum w:abstractNumId="20" w15:restartNumberingAfterBreak="0">
+  <w:abstractNum w:abstractNumId="20">
     <w:nsid w:val="10071F88"/>
     <w:multiLevelType w:val="hybridMultilevel"/>
     <w:tmpl w:val="09AED870"/>
@@ -6310,7 +6528,7 @@
       </w:rPr>
     </w:lvl>
   </w:abstractNum>
-  <w:abstractNum w:abstractNumId="21" w15:restartNumberingAfterBreak="0">
+  <w:abstractNum w:abstractNumId="21">
     <w:nsid w:val="17E86640"/>
     <w:multiLevelType w:val="hybridMultilevel"/>
     <w:tmpl w:val="E75E9EBC"/>
@@ -6451,7 +6669,7 @@
       </w:rPr>
     </w:lvl>
   </w:abstractNum>
-  <w:abstractNum w:abstractNumId="22" w15:restartNumberingAfterBreak="0">
+  <w:abstractNum w:abstractNumId="22">
     <w:nsid w:val="1904704E"/>
     <w:multiLevelType w:val="multilevel"/>
     <w:tmpl w:val="00000011"/>
@@ -6564,7 +6782,7 @@
       </w:pPr>
     </w:lvl>
   </w:abstractNum>
-  <w:abstractNum w:abstractNumId="23" w15:restartNumberingAfterBreak="0">
+  <w:abstractNum w:abstractNumId="23">
     <w:nsid w:val="1F391341"/>
     <w:multiLevelType w:val="hybridMultilevel"/>
     <w:tmpl w:val="28D01D6A"/>
@@ -6704,7 +6922,7 @@
       </w:rPr>
     </w:lvl>
   </w:abstractNum>
-  <w:abstractNum w:abstractNumId="24" w15:restartNumberingAfterBreak="0">
+  <w:abstractNum w:abstractNumId="24">
     <w:nsid w:val="1FCD39A1"/>
     <w:multiLevelType w:val="multilevel"/>
     <w:tmpl w:val="AC12CE28"/>
@@ -6820,7 +7038,7 @@
       </w:pPr>
     </w:lvl>
   </w:abstractNum>
-  <w:abstractNum w:abstractNumId="25" w15:restartNumberingAfterBreak="0">
+  <w:abstractNum w:abstractNumId="25">
     <w:nsid w:val="2A332316"/>
     <w:multiLevelType w:val="hybridMultilevel"/>
     <w:tmpl w:val="8D50A05A"/>
@@ -6932,7 +7150,120 @@
       </w:rPr>
     </w:lvl>
   </w:abstractNum>
-  <w:abstractNum w:abstractNumId="26" w15:restartNumberingAfterBreak="0">
+  <w:abstractNum w:abstractNumId="26">
+    <w:nsid w:val="2BD70FF8"/>
+    <w:multiLevelType w:val="hybridMultilevel"/>
+    <w:tmpl w:val="84AA15A4"/>
+    <w:lvl w:ilvl="0" w:tplc="04090001">
+      <w:start w:val="1"/>
+      <w:numFmt w:val="bullet"/>
+      <w:lvlText w:val=""/>
+      <w:lvlJc w:val="left"/>
+      <w:pPr>
+        <w:ind w:left="720" w:hanging="360"/>
+      </w:pPr>
+      <w:rPr>
+        <w:rFonts w:ascii="Symbol" w:hAnsi="Symbol" w:hint="default"/>
+      </w:rPr>
+    </w:lvl>
+    <w:lvl w:ilvl="1" w:tplc="04090003" w:tentative="1">
+      <w:start w:val="1"/>
+      <w:numFmt w:val="bullet"/>
+      <w:lvlText w:val="o"/>
+      <w:lvlJc w:val="left"/>
+      <w:pPr>
+        <w:ind w:left="1440" w:hanging="360"/>
+      </w:pPr>
+      <w:rPr>
+        <w:rFonts w:ascii="Courier New" w:hAnsi="Courier New" w:cs="Courier New" w:hint="default"/>
+      </w:rPr>
+    </w:lvl>
+    <w:lvl w:ilvl="2" w:tplc="04090005" w:tentative="1">
+      <w:start w:val="1"/>
+      <w:numFmt w:val="bullet"/>
+      <w:lvlText w:val=""/>
+      <w:lvlJc w:val="left"/>
+      <w:pPr>
+        <w:ind w:left="2160" w:hanging="360"/>
+      </w:pPr>
+      <w:rPr>
+        <w:rFonts w:ascii="Wingdings" w:hAnsi="Wingdings" w:hint="default"/>
+      </w:rPr>
+    </w:lvl>
+    <w:lvl w:ilvl="3" w:tplc="04090001" w:tentative="1">
+      <w:start w:val="1"/>
+      <w:numFmt w:val="bullet"/>
+      <w:lvlText w:val=""/>
+      <w:lvlJc w:val="left"/>
+      <w:pPr>
+        <w:ind w:left="2880" w:hanging="360"/>
+      </w:pPr>
+      <w:rPr>
+        <w:rFonts w:ascii="Symbol" w:hAnsi="Symbol" w:hint="default"/>
+      </w:rPr>
+    </w:lvl>
+    <w:lvl w:ilvl="4" w:tplc="04090003" w:tentative="1">
+      <w:start w:val="1"/>
+      <w:numFmt w:val="bullet"/>
+      <w:lvlText w:val="o"/>
+      <w:lvlJc w:val="left"/>
+      <w:pPr>
+        <w:ind w:left="3600" w:hanging="360"/>
+      </w:pPr>
+      <w:rPr>
+        <w:rFonts w:ascii="Courier New" w:hAnsi="Courier New" w:cs="Courier New" w:hint="default"/>
+      </w:rPr>
+    </w:lvl>
+    <w:lvl w:ilvl="5" w:tplc="04090005" w:tentative="1">
+      <w:start w:val="1"/>
+      <w:numFmt w:val="bullet"/>
+      <w:lvlText w:val=""/>
+      <w:lvlJc w:val="left"/>
+      <w:pPr>
+        <w:ind w:left="4320" w:hanging="360"/>
+      </w:pPr>
+      <w:rPr>
+        <w:rFonts w:ascii="Wingdings" w:hAnsi="Wingdings" w:hint="default"/>
+      </w:rPr>
+    </w:lvl>
+    <w:lvl w:ilvl="6" w:tplc="04090001" w:tentative="1">
+      <w:start w:val="1"/>
+      <w:numFmt w:val="bullet"/>
+      <w:lvlText w:val=""/>
+      <w:lvlJc w:val="left"/>
+      <w:pPr>
+        <w:ind w:left="5040" w:hanging="360"/>
+      </w:pPr>
+      <w:rPr>
+        <w:rFonts w:ascii="Symbol" w:hAnsi="Symbol" w:hint="default"/>
+      </w:rPr>
+    </w:lvl>
+    <w:lvl w:ilvl="7" w:tplc="04090003" w:tentative="1">
+      <w:start w:val="1"/>
+      <w:numFmt w:val="bullet"/>
+      <w:lvlText w:val="o"/>
+      <w:lvlJc w:val="left"/>
+      <w:pPr>
+        <w:ind w:left="5760" w:hanging="360"/>
+      </w:pPr>
+      <w:rPr>
+        <w:rFonts w:ascii="Courier New" w:hAnsi="Courier New" w:cs="Courier New" w:hint="default"/>
+      </w:rPr>
+    </w:lvl>
+    <w:lvl w:ilvl="8" w:tplc="04090005" w:tentative="1">
+      <w:start w:val="1"/>
+      <w:numFmt w:val="bullet"/>
+      <w:lvlText w:val=""/>
+      <w:lvlJc w:val="left"/>
+      <w:pPr>
+        <w:ind w:left="6480" w:hanging="360"/>
+      </w:pPr>
+      <w:rPr>
+        <w:rFonts w:ascii="Wingdings" w:hAnsi="Wingdings" w:hint="default"/>
+      </w:rPr>
+    </w:lvl>
+  </w:abstractNum>
+  <w:abstractNum w:abstractNumId="27">
     <w:nsid w:val="2D5B3E5E"/>
     <w:multiLevelType w:val="multilevel"/>
     <w:tmpl w:val="AC12CE28"/>
@@ -7048,7 +7379,7 @@
       </w:pPr>
     </w:lvl>
   </w:abstractNum>
-  <w:abstractNum w:abstractNumId="27" w15:restartNumberingAfterBreak="0">
+  <w:abstractNum w:abstractNumId="28">
     <w:nsid w:val="3A2B4E87"/>
     <w:multiLevelType w:val="multilevel"/>
     <w:tmpl w:val="AC12CE28"/>
@@ -7164,7 +7495,120 @@
       </w:pPr>
     </w:lvl>
   </w:abstractNum>
-  <w:abstractNum w:abstractNumId="28" w15:restartNumberingAfterBreak="0">
+  <w:abstractNum w:abstractNumId="29">
+    <w:nsid w:val="3BF32866"/>
+    <w:multiLevelType w:val="hybridMultilevel"/>
+    <w:tmpl w:val="0C3EF39E"/>
+    <w:lvl w:ilvl="0" w:tplc="04090001">
+      <w:start w:val="1"/>
+      <w:numFmt w:val="bullet"/>
+      <w:lvlText w:val=""/>
+      <w:lvlJc w:val="left"/>
+      <w:pPr>
+        <w:ind w:left="720" w:hanging="360"/>
+      </w:pPr>
+      <w:rPr>
+        <w:rFonts w:ascii="Symbol" w:hAnsi="Symbol" w:hint="default"/>
+      </w:rPr>
+    </w:lvl>
+    <w:lvl w:ilvl="1" w:tplc="04090003" w:tentative="1">
+      <w:start w:val="1"/>
+      <w:numFmt w:val="bullet"/>
+      <w:lvlText w:val="o"/>
+      <w:lvlJc w:val="left"/>
+      <w:pPr>
+        <w:ind w:left="1440" w:hanging="360"/>
+      </w:pPr>
+      <w:rPr>
+        <w:rFonts w:ascii="Courier New" w:hAnsi="Courier New" w:cs="Courier New" w:hint="default"/>
+      </w:rPr>
+    </w:lvl>
+    <w:lvl w:ilvl="2" w:tplc="04090005" w:tentative="1">
+      <w:start w:val="1"/>
+      <w:numFmt w:val="bullet"/>
+      <w:lvlText w:val=""/>
+      <w:lvlJc w:val="left"/>
+      <w:pPr>
+        <w:ind w:left="2160" w:hanging="360"/>
+      </w:pPr>
+      <w:rPr>
+        <w:rFonts w:ascii="Wingdings" w:hAnsi="Wingdings" w:hint="default"/>
+      </w:rPr>
+    </w:lvl>
+    <w:lvl w:ilvl="3" w:tplc="04090001" w:tentative="1">
+      <w:start w:val="1"/>
+      <w:numFmt w:val="bullet"/>
+      <w:lvlText w:val=""/>
+      <w:lvlJc w:val="left"/>
+      <w:pPr>
+        <w:ind w:left="2880" w:hanging="360"/>
+      </w:pPr>
+      <w:rPr>
+        <w:rFonts w:ascii="Symbol" w:hAnsi="Symbol" w:hint="default"/>
+      </w:rPr>
+    </w:lvl>
+    <w:lvl w:ilvl="4" w:tplc="04090003" w:tentative="1">
+      <w:start w:val="1"/>
+      <w:numFmt w:val="bullet"/>
+      <w:lvlText w:val="o"/>
+      <w:lvlJc w:val="left"/>
+      <w:pPr>
+        <w:ind w:left="3600" w:hanging="360"/>
+      </w:pPr>
+      <w:rPr>
+        <w:rFonts w:ascii="Courier New" w:hAnsi="Courier New" w:cs="Courier New" w:hint="default"/>
+      </w:rPr>
+    </w:lvl>
+    <w:lvl w:ilvl="5" w:tplc="04090005" w:tentative="1">
+      <w:start w:val="1"/>
+      <w:numFmt w:val="bullet"/>
+      <w:lvlText w:val=""/>
+      <w:lvlJc w:val="left"/>
+      <w:pPr>
+        <w:ind w:left="4320" w:hanging="360"/>
+      </w:pPr>
+      <w:rPr>
+        <w:rFonts w:ascii="Wingdings" w:hAnsi="Wingdings" w:hint="default"/>
+      </w:rPr>
+    </w:lvl>
+    <w:lvl w:ilvl="6" w:tplc="04090001" w:tentative="1">
+      <w:start w:val="1"/>
+      <w:numFmt w:val="bullet"/>
+      <w:lvlText w:val=""/>
+      <w:lvlJc w:val="left"/>
+      <w:pPr>
+        <w:ind w:left="5040" w:hanging="360"/>
+      </w:pPr>
+      <w:rPr>
+        <w:rFonts w:ascii="Symbol" w:hAnsi="Symbol" w:hint="default"/>
+      </w:rPr>
+    </w:lvl>
+    <w:lvl w:ilvl="7" w:tplc="04090003" w:tentative="1">
+      <w:start w:val="1"/>
+      <w:numFmt w:val="bullet"/>
+      <w:lvlText w:val="o"/>
+      <w:lvlJc w:val="left"/>
+      <w:pPr>
+        <w:ind w:left="5760" w:hanging="360"/>
+      </w:pPr>
+      <w:rPr>
+        <w:rFonts w:ascii="Courier New" w:hAnsi="Courier New" w:cs="Courier New" w:hint="default"/>
+      </w:rPr>
+    </w:lvl>
+    <w:lvl w:ilvl="8" w:tplc="04090005" w:tentative="1">
+      <w:start w:val="1"/>
+      <w:numFmt w:val="bullet"/>
+      <w:lvlText w:val=""/>
+      <w:lvlJc w:val="left"/>
+      <w:pPr>
+        <w:ind w:left="6480" w:hanging="360"/>
+      </w:pPr>
+      <w:rPr>
+        <w:rFonts w:ascii="Wingdings" w:hAnsi="Wingdings" w:hint="default"/>
+      </w:rPr>
+    </w:lvl>
+  </w:abstractNum>
+  <w:abstractNum w:abstractNumId="30">
     <w:nsid w:val="58B72105"/>
     <w:multiLevelType w:val="multilevel"/>
     <w:tmpl w:val="D960FB60"/>
@@ -7313,7 +7757,7 @@
       </w:rPr>
     </w:lvl>
   </w:abstractNum>
-  <w:abstractNum w:abstractNumId="29" w15:restartNumberingAfterBreak="0">
+  <w:abstractNum w:abstractNumId="31">
     <w:nsid w:val="67C1146D"/>
     <w:multiLevelType w:val="hybridMultilevel"/>
     <w:tmpl w:val="7DA8282E"/>
@@ -7453,7 +7897,7 @@
       </w:rPr>
     </w:lvl>
   </w:abstractNum>
-  <w:abstractNum w:abstractNumId="30" w15:restartNumberingAfterBreak="0">
+  <w:abstractNum w:abstractNumId="32">
     <w:nsid w:val="79405515"/>
     <w:multiLevelType w:val="hybridMultilevel"/>
     <w:tmpl w:val="B588D586"/>
@@ -7569,7 +8013,7 @@
       </w:pPr>
     </w:lvl>
   </w:abstractNum>
-  <w:abstractNum w:abstractNumId="31" w15:restartNumberingAfterBreak="0">
+  <w:abstractNum w:abstractNumId="33">
     <w:nsid w:val="795348F1"/>
     <w:multiLevelType w:val="multilevel"/>
     <w:tmpl w:val="00000011"/>
@@ -7740,10 +8184,10 @@
     <w:abstractNumId w:val="22"/>
   </w:num>
   <w:num w:numId="20">
-    <w:abstractNumId w:val="31"/>
+    <w:abstractNumId w:val="33"/>
   </w:num>
   <w:num w:numId="21">
-    <w:abstractNumId w:val="30"/>
+    <w:abstractNumId w:val="32"/>
   </w:num>
   <w:num w:numId="22">
     <w:abstractNumId w:val="21"/>
@@ -7755,16 +8199,16 @@
     <w:abstractNumId w:val="23"/>
   </w:num>
   <w:num w:numId="25">
-    <w:abstractNumId w:val="26"/>
+    <w:abstractNumId w:val="27"/>
   </w:num>
   <w:num w:numId="26">
     <w:abstractNumId w:val="24"/>
   </w:num>
   <w:num w:numId="27">
-    <w:abstractNumId w:val="29"/>
+    <w:abstractNumId w:val="31"/>
   </w:num>
   <w:num w:numId="28">
-    <w:abstractNumId w:val="27"/>
+    <w:abstractNumId w:val="28"/>
   </w:num>
   <w:num w:numId="29">
     <w:abstractNumId w:val="20"/>
@@ -7773,16 +8217,22 @@
     <w:abstractNumId w:val="18"/>
   </w:num>
   <w:num w:numId="31">
-    <w:abstractNumId w:val="28"/>
+    <w:abstractNumId w:val="30"/>
   </w:num>
   <w:num w:numId="32">
     <w:abstractNumId w:val="25"/>
+  </w:num>
+  <w:num w:numId="33">
+    <w:abstractNumId w:val="29"/>
+  </w:num>
+  <w:num w:numId="34">
+    <w:abstractNumId w:val="26"/>
   </w:num>
 </w:numbering>
 </file>
 
 <file path=word/styles.xml><?xml version="1.0" encoding="utf-8"?>
-<w:styles xmlns:mc="http://schemas.openxmlformats.org/markup-compatibility/2006" xmlns:r="http://schemas.openxmlformats.org/officeDocument/2006/relationships" xmlns:w="http://schemas.openxmlformats.org/wordprocessingml/2006/main" xmlns:w14="http://schemas.microsoft.com/office/word/2010/wordml" xmlns:w15="http://schemas.microsoft.com/office/word/2012/wordml" xmlns:w16cid="http://schemas.microsoft.com/office/word/2016/wordml/cid" xmlns:w16se="http://schemas.microsoft.com/office/word/2015/wordml/symex" mc:Ignorable="w14 w15 w16se w16cid">
+<w:styles xmlns:mc="http://schemas.openxmlformats.org/markup-compatibility/2006" xmlns:r="http://schemas.openxmlformats.org/officeDocument/2006/relationships" xmlns:w="http://schemas.openxmlformats.org/wordprocessingml/2006/main" xmlns:w14="http://schemas.microsoft.com/office/word/2010/wordml" mc:Ignorable="w14">
   <w:docDefaults>
     <w:rPrDefault>
       <w:rPr>
@@ -7792,373 +8242,147 @@
     </w:rPrDefault>
     <w:pPrDefault/>
   </w:docDefaults>
-  <w:latentStyles w:defLockedState="0" w:defUIPriority="0" w:defSemiHidden="0" w:defUnhideWhenUsed="0" w:defQFormat="0" w:count="375">
-    <w:lsdException w:name="Normal" w:qFormat="1"/>
-    <w:lsdException w:name="heading 1" w:qFormat="1"/>
-    <w:lsdException w:name="heading 2" w:qFormat="1"/>
-    <w:lsdException w:name="heading 3" w:semiHidden="1" w:unhideWhenUsed="1" w:qFormat="1"/>
-    <w:lsdException w:name="heading 4" w:semiHidden="1" w:unhideWhenUsed="1" w:qFormat="1"/>
-    <w:lsdException w:name="heading 5" w:semiHidden="1" w:unhideWhenUsed="1" w:qFormat="1"/>
-    <w:lsdException w:name="heading 6" w:semiHidden="1" w:unhideWhenUsed="1" w:qFormat="1"/>
-    <w:lsdException w:name="heading 7" w:semiHidden="1" w:unhideWhenUsed="1" w:qFormat="1"/>
-    <w:lsdException w:name="heading 8" w:semiHidden="1" w:unhideWhenUsed="1" w:qFormat="1"/>
-    <w:lsdException w:name="heading 9" w:semiHidden="1" w:unhideWhenUsed="1" w:qFormat="1"/>
-    <w:lsdException w:name="index 1" w:semiHidden="1" w:unhideWhenUsed="1"/>
-    <w:lsdException w:name="index 2" w:semiHidden="1" w:unhideWhenUsed="1"/>
-    <w:lsdException w:name="index 3" w:semiHidden="1" w:unhideWhenUsed="1"/>
-    <w:lsdException w:name="index 4" w:semiHidden="1" w:unhideWhenUsed="1"/>
-    <w:lsdException w:name="index 5" w:semiHidden="1" w:unhideWhenUsed="1"/>
-    <w:lsdException w:name="index 6" w:semiHidden="1" w:unhideWhenUsed="1"/>
-    <w:lsdException w:name="index 7" w:semiHidden="1" w:unhideWhenUsed="1"/>
-    <w:lsdException w:name="index 8" w:semiHidden="1" w:unhideWhenUsed="1"/>
-    <w:lsdException w:name="index 9" w:semiHidden="1" w:unhideWhenUsed="1"/>
-    <w:lsdException w:name="toc 1" w:semiHidden="1" w:uiPriority="39" w:unhideWhenUsed="1"/>
-    <w:lsdException w:name="toc 2" w:semiHidden="1" w:uiPriority="39" w:unhideWhenUsed="1"/>
-    <w:lsdException w:name="toc 3" w:semiHidden="1" w:uiPriority="39" w:unhideWhenUsed="1"/>
-    <w:lsdException w:name="toc 4" w:semiHidden="1" w:unhideWhenUsed="1"/>
-    <w:lsdException w:name="toc 5" w:semiHidden="1" w:unhideWhenUsed="1"/>
-    <w:lsdException w:name="toc 6" w:semiHidden="1" w:unhideWhenUsed="1"/>
-    <w:lsdException w:name="toc 7" w:semiHidden="1" w:unhideWhenUsed="1"/>
-    <w:lsdException w:name="toc 8" w:semiHidden="1" w:unhideWhenUsed="1"/>
-    <w:lsdException w:name="toc 9" w:semiHidden="1" w:unhideWhenUsed="1"/>
-    <w:lsdException w:name="Normal Indent" w:semiHidden="1" w:unhideWhenUsed="1"/>
-    <w:lsdException w:name="footnote text" w:semiHidden="1" w:unhideWhenUsed="1"/>
-    <w:lsdException w:name="annotation text" w:semiHidden="1" w:unhideWhenUsed="1"/>
-    <w:lsdException w:name="header" w:semiHidden="1" w:unhideWhenUsed="1"/>
-    <w:lsdException w:name="footer" w:semiHidden="1" w:unhideWhenUsed="1"/>
-    <w:lsdException w:name="index heading" w:semiHidden="1" w:unhideWhenUsed="1"/>
-    <w:lsdException w:name="caption" w:semiHidden="1" w:unhideWhenUsed="1" w:qFormat="1"/>
-    <w:lsdException w:name="table of figures" w:semiHidden="1" w:unhideWhenUsed="1"/>
-    <w:lsdException w:name="envelope address" w:semiHidden="1" w:unhideWhenUsed="1"/>
-    <w:lsdException w:name="envelope return" w:semiHidden="1" w:unhideWhenUsed="1"/>
-    <w:lsdException w:name="footnote reference" w:semiHidden="1" w:unhideWhenUsed="1"/>
-    <w:lsdException w:name="annotation reference" w:semiHidden="1" w:unhideWhenUsed="1"/>
-    <w:lsdException w:name="line number" w:semiHidden="1" w:unhideWhenUsed="1"/>
-    <w:lsdException w:name="page number" w:semiHidden="1" w:unhideWhenUsed="1"/>
-    <w:lsdException w:name="endnote reference" w:semiHidden="1" w:unhideWhenUsed="1"/>
-    <w:lsdException w:name="endnote text" w:semiHidden="1" w:unhideWhenUsed="1"/>
-    <w:lsdException w:name="table of authorities" w:semiHidden="1" w:unhideWhenUsed="1"/>
-    <w:lsdException w:name="toa heading" w:semiHidden="1" w:unhideWhenUsed="1"/>
-    <w:lsdException w:name="List" w:semiHidden="1" w:unhideWhenUsed="1"/>
-    <w:lsdException w:name="List 2" w:semiHidden="1" w:unhideWhenUsed="1"/>
-    <w:lsdException w:name="List 3" w:semiHidden="1" w:unhideWhenUsed="1"/>
-    <w:lsdException w:name="List 4" w:semiHidden="1" w:unhideWhenUsed="1"/>
-    <w:lsdException w:name="List 5" w:semiHidden="1" w:unhideWhenUsed="1"/>
-    <w:lsdException w:name="List Bullet 2" w:semiHidden="1" w:unhideWhenUsed="1"/>
-    <w:lsdException w:name="List Bullet 3" w:semiHidden="1" w:unhideWhenUsed="1"/>
-    <w:lsdException w:name="List Bullet 4" w:semiHidden="1" w:unhideWhenUsed="1"/>
-    <w:lsdException w:name="List Bullet 5" w:semiHidden="1" w:unhideWhenUsed="1"/>
-    <w:lsdException w:name="List Number 2" w:semiHidden="1" w:unhideWhenUsed="1"/>
-    <w:lsdException w:name="List Number 3" w:semiHidden="1" w:unhideWhenUsed="1"/>
-    <w:lsdException w:name="List Number 4" w:semiHidden="1" w:unhideWhenUsed="1"/>
-    <w:lsdException w:name="List Number 5" w:semiHidden="1" w:unhideWhenUsed="1"/>
-    <w:lsdException w:name="Title" w:qFormat="1"/>
-    <w:lsdException w:name="Closing" w:semiHidden="1" w:unhideWhenUsed="1"/>
-    <w:lsdException w:name="Signature" w:semiHidden="1" w:unhideWhenUsed="1"/>
-    <w:lsdException w:name="Default Paragraph Font" w:semiHidden="1" w:unhideWhenUsed="1"/>
-    <w:lsdException w:name="Body Text" w:semiHidden="1" w:unhideWhenUsed="1"/>
-    <w:lsdException w:name="Body Text Indent" w:semiHidden="1" w:unhideWhenUsed="1"/>
-    <w:lsdException w:name="List Continue" w:semiHidden="1" w:unhideWhenUsed="1"/>
-    <w:lsdException w:name="List Continue 2" w:semiHidden="1" w:unhideWhenUsed="1"/>
-    <w:lsdException w:name="Subtitle" w:qFormat="1"/>
-    <w:lsdException w:name="Salutation" w:semiHidden="1" w:unhideWhenUsed="1"/>
-    <w:lsdException w:name="Date" w:semiHidden="1" w:unhideWhenUsed="1"/>
-    <w:lsdException w:name="Body Text First Indent" w:semiHidden="1" w:unhideWhenUsed="1"/>
-    <w:lsdException w:name="Body Text First Indent 2" w:semiHidden="1" w:unhideWhenUsed="1"/>
-    <w:lsdException w:name="Note Heading" w:semiHidden="1" w:unhideWhenUsed="1"/>
-    <w:lsdException w:name="Body Text 2" w:semiHidden="1" w:unhideWhenUsed="1"/>
-    <w:lsdException w:name="Body Text 3" w:semiHidden="1" w:unhideWhenUsed="1"/>
-    <w:lsdException w:name="Body Text Indent 2" w:semiHidden="1" w:unhideWhenUsed="1"/>
-    <w:lsdException w:name="Body Text Indent 3" w:semiHidden="1" w:unhideWhenUsed="1"/>
-    <w:lsdException w:name="Block Text" w:semiHidden="1" w:unhideWhenUsed="1"/>
-    <w:lsdException w:name="Hyperlink" w:semiHidden="1" w:uiPriority="99" w:unhideWhenUsed="1"/>
-    <w:lsdException w:name="FollowedHyperlink" w:semiHidden="1" w:unhideWhenUsed="1"/>
-    <w:lsdException w:name="Strong" w:qFormat="1"/>
-    <w:lsdException w:name="Emphasis" w:qFormat="1"/>
-    <w:lsdException w:name="Document Map" w:semiHidden="1" w:unhideWhenUsed="1"/>
-    <w:lsdException w:name="Plain Text" w:semiHidden="1" w:unhideWhenUsed="1"/>
-    <w:lsdException w:name="E-mail Signature" w:semiHidden="1" w:unhideWhenUsed="1"/>
-    <w:lsdException w:name="HTML Top of Form" w:semiHidden="1" w:unhideWhenUsed="1"/>
-    <w:lsdException w:name="HTML Bottom of Form" w:semiHidden="1" w:unhideWhenUsed="1"/>
-    <w:lsdException w:name="Normal (Web)" w:semiHidden="1" w:uiPriority="99" w:unhideWhenUsed="1"/>
-    <w:lsdException w:name="HTML Acronym" w:semiHidden="1" w:unhideWhenUsed="1"/>
-    <w:lsdException w:name="HTML Address" w:semiHidden="1" w:unhideWhenUsed="1"/>
-    <w:lsdException w:name="HTML Cite" w:semiHidden="1" w:unhideWhenUsed="1"/>
-    <w:lsdException w:name="HTML Code" w:semiHidden="1" w:unhideWhenUsed="1"/>
-    <w:lsdException w:name="HTML Definition" w:semiHidden="1" w:unhideWhenUsed="1"/>
-    <w:lsdException w:name="HTML Keyboard" w:semiHidden="1" w:unhideWhenUsed="1"/>
-    <w:lsdException w:name="HTML Preformatted" w:semiHidden="1" w:unhideWhenUsed="1"/>
-    <w:lsdException w:name="HTML Sample" w:semiHidden="1" w:unhideWhenUsed="1"/>
-    <w:lsdException w:name="HTML Typewriter" w:semiHidden="1" w:unhideWhenUsed="1"/>
-    <w:lsdException w:name="HTML Variable" w:semiHidden="1" w:unhideWhenUsed="1"/>
-    <w:lsdException w:name="Normal Table" w:semiHidden="1" w:unhideWhenUsed="1"/>
-    <w:lsdException w:name="annotation subject" w:semiHidden="1" w:unhideWhenUsed="1"/>
-    <w:lsdException w:name="No List" w:semiHidden="1" w:unhideWhenUsed="1"/>
-    <w:lsdException w:name="Outline List 1" w:semiHidden="1" w:unhideWhenUsed="1"/>
-    <w:lsdException w:name="Outline List 2" w:semiHidden="1" w:unhideWhenUsed="1"/>
-    <w:lsdException w:name="Outline List 3" w:semiHidden="1" w:unhideWhenUsed="1"/>
-    <w:lsdException w:name="Table Simple 1" w:semiHidden="1" w:unhideWhenUsed="1"/>
-    <w:lsdException w:name="Table Simple 2" w:semiHidden="1" w:unhideWhenUsed="1"/>
-    <w:lsdException w:name="Table Simple 3" w:semiHidden="1" w:unhideWhenUsed="1"/>
-    <w:lsdException w:name="Table Classic 1" w:semiHidden="1" w:unhideWhenUsed="1"/>
-    <w:lsdException w:name="Table Classic 2" w:semiHidden="1" w:unhideWhenUsed="1"/>
-    <w:lsdException w:name="Table Classic 3" w:semiHidden="1" w:unhideWhenUsed="1"/>
-    <w:lsdException w:name="Table Classic 4" w:semiHidden="1" w:unhideWhenUsed="1"/>
-    <w:lsdException w:name="Table Colorful 1" w:semiHidden="1" w:unhideWhenUsed="1"/>
-    <w:lsdException w:name="Table Colorful 2" w:semiHidden="1" w:unhideWhenUsed="1"/>
-    <w:lsdException w:name="Table Colorful 3" w:semiHidden="1" w:unhideWhenUsed="1"/>
-    <w:lsdException w:name="Table Columns 1" w:semiHidden="1" w:unhideWhenUsed="1"/>
-    <w:lsdException w:name="Table Columns 2" w:semiHidden="1" w:unhideWhenUsed="1"/>
-    <w:lsdException w:name="Table Columns 3" w:semiHidden="1" w:unhideWhenUsed="1"/>
-    <w:lsdException w:name="Table Columns 4" w:semiHidden="1" w:unhideWhenUsed="1"/>
-    <w:lsdException w:name="Table Columns 5" w:semiHidden="1" w:unhideWhenUsed="1"/>
-    <w:lsdException w:name="Table Grid 1" w:semiHidden="1" w:unhideWhenUsed="1"/>
-    <w:lsdException w:name="Table Grid 2" w:semiHidden="1" w:unhideWhenUsed="1"/>
-    <w:lsdException w:name="Table Grid 3" w:semiHidden="1" w:unhideWhenUsed="1"/>
-    <w:lsdException w:name="Table Grid 4" w:semiHidden="1" w:unhideWhenUsed="1"/>
-    <w:lsdException w:name="Table Grid 5" w:semiHidden="1" w:unhideWhenUsed="1"/>
-    <w:lsdException w:name="Table Grid 6" w:semiHidden="1" w:unhideWhenUsed="1"/>
-    <w:lsdException w:name="Table Grid 7" w:semiHidden="1" w:unhideWhenUsed="1"/>
-    <w:lsdException w:name="Table Grid 8" w:semiHidden="1" w:unhideWhenUsed="1"/>
-    <w:lsdException w:name="Table List 1" w:semiHidden="1" w:unhideWhenUsed="1"/>
-    <w:lsdException w:name="Table List 2" w:semiHidden="1" w:unhideWhenUsed="1"/>
-    <w:lsdException w:name="Table List 3" w:semiHidden="1" w:unhideWhenUsed="1"/>
-    <w:lsdException w:name="Table List 4" w:semiHidden="1" w:unhideWhenUsed="1"/>
-    <w:lsdException w:name="Table List 5" w:semiHidden="1" w:unhideWhenUsed="1"/>
-    <w:lsdException w:name="Table List 6" w:semiHidden="1" w:unhideWhenUsed="1"/>
-    <w:lsdException w:name="Table List 7" w:semiHidden="1" w:unhideWhenUsed="1"/>
-    <w:lsdException w:name="Table List 8" w:semiHidden="1" w:unhideWhenUsed="1"/>
-    <w:lsdException w:name="Table 3D effects 1" w:semiHidden="1" w:unhideWhenUsed="1"/>
-    <w:lsdException w:name="Table 3D effects 2" w:semiHidden="1" w:unhideWhenUsed="1"/>
-    <w:lsdException w:name="Table 3D effects 3" w:semiHidden="1" w:unhideWhenUsed="1"/>
-    <w:lsdException w:name="Table Contemporary" w:semiHidden="1" w:unhideWhenUsed="1"/>
-    <w:lsdException w:name="Table Elegant" w:semiHidden="1" w:unhideWhenUsed="1"/>
-    <w:lsdException w:name="Table Professional" w:semiHidden="1" w:unhideWhenUsed="1"/>
-    <w:lsdException w:name="Table Subtle 1" w:semiHidden="1" w:unhideWhenUsed="1"/>
-    <w:lsdException w:name="Table Subtle 2" w:semiHidden="1" w:unhideWhenUsed="1"/>
-    <w:lsdException w:name="Table Web 1" w:semiHidden="1" w:unhideWhenUsed="1"/>
-    <w:lsdException w:name="Table Web 2" w:semiHidden="1" w:unhideWhenUsed="1"/>
-    <w:lsdException w:name="Table Web 3" w:semiHidden="1" w:unhideWhenUsed="1"/>
-    <w:lsdException w:name="Table Theme" w:semiHidden="1" w:unhideWhenUsed="1"/>
-    <w:lsdException w:name="Placeholder Text" w:semiHidden="1" w:uiPriority="99"/>
-    <w:lsdException w:name="No Spacing" w:uiPriority="1" w:qFormat="1"/>
-    <w:lsdException w:name="Light Shading" w:uiPriority="60"/>
-    <w:lsdException w:name="Light List" w:uiPriority="61"/>
-    <w:lsdException w:name="Light Grid" w:uiPriority="62"/>
-    <w:lsdException w:name="Medium Shading 1" w:uiPriority="63"/>
-    <w:lsdException w:name="Medium Shading 2" w:uiPriority="64"/>
-    <w:lsdException w:name="Medium List 1" w:uiPriority="65"/>
-    <w:lsdException w:name="Medium List 2" w:uiPriority="66"/>
-    <w:lsdException w:name="Medium Grid 1" w:uiPriority="67"/>
-    <w:lsdException w:name="Medium Grid 2" w:uiPriority="68"/>
-    <w:lsdException w:name="Medium Grid 3" w:uiPriority="69"/>
-    <w:lsdException w:name="Dark List" w:uiPriority="70"/>
-    <w:lsdException w:name="Colorful Shading" w:uiPriority="71"/>
-    <w:lsdException w:name="Colorful List" w:uiPriority="72"/>
-    <w:lsdException w:name="Colorful Grid" w:uiPriority="73"/>
-    <w:lsdException w:name="Light Shading Accent 1" w:uiPriority="60"/>
-    <w:lsdException w:name="Light List Accent 1" w:uiPriority="61"/>
-    <w:lsdException w:name="Light Grid Accent 1" w:uiPriority="62"/>
-    <w:lsdException w:name="Medium Shading 1 Accent 1" w:uiPriority="63"/>
-    <w:lsdException w:name="Medium Shading 2 Accent 1" w:uiPriority="64"/>
-    <w:lsdException w:name="Medium List 1 Accent 1" w:uiPriority="65"/>
-    <w:lsdException w:name="Revision" w:semiHidden="1" w:uiPriority="99"/>
-    <w:lsdException w:name="List Paragraph" w:uiPriority="34" w:qFormat="1"/>
-    <w:lsdException w:name="Quote" w:uiPriority="29" w:qFormat="1"/>
-    <w:lsdException w:name="Intense Quote" w:uiPriority="30" w:qFormat="1"/>
-    <w:lsdException w:name="Medium List 2 Accent 1" w:uiPriority="66"/>
-    <w:lsdException w:name="Medium Grid 1 Accent 1" w:uiPriority="67"/>
-    <w:lsdException w:name="Medium Grid 2 Accent 1" w:uiPriority="68"/>
-    <w:lsdException w:name="Medium Grid 3 Accent 1" w:uiPriority="69"/>
-    <w:lsdException w:name="Dark List Accent 1" w:uiPriority="70"/>
-    <w:lsdException w:name="Colorful Shading Accent 1" w:uiPriority="71"/>
-    <w:lsdException w:name="Colorful List Accent 1" w:uiPriority="72"/>
-    <w:lsdException w:name="Colorful Grid Accent 1" w:uiPriority="73"/>
-    <w:lsdException w:name="Light Shading Accent 2" w:uiPriority="60"/>
-    <w:lsdException w:name="Light List Accent 2" w:uiPriority="61"/>
-    <w:lsdException w:name="Light Grid Accent 2" w:uiPriority="62"/>
-    <w:lsdException w:name="Medium Shading 1 Accent 2" w:uiPriority="63"/>
-    <w:lsdException w:name="Medium Shading 2 Accent 2" w:uiPriority="64"/>
-    <w:lsdException w:name="Medium List 1 Accent 2" w:uiPriority="65"/>
-    <w:lsdException w:name="Medium List 2 Accent 2" w:uiPriority="66"/>
-    <w:lsdException w:name="Medium Grid 1 Accent 2" w:uiPriority="67"/>
-    <w:lsdException w:name="Medium Grid 2 Accent 2" w:uiPriority="68"/>
-    <w:lsdException w:name="Medium Grid 3 Accent 2" w:uiPriority="69"/>
-    <w:lsdException w:name="Dark List Accent 2" w:uiPriority="70"/>
-    <w:lsdException w:name="Colorful Shading Accent 2" w:uiPriority="71"/>
-    <w:lsdException w:name="Colorful List Accent 2" w:uiPriority="72"/>
-    <w:lsdException w:name="Colorful Grid Accent 2" w:uiPriority="73"/>
-    <w:lsdException w:name="Light Shading Accent 3" w:uiPriority="60"/>
-    <w:lsdException w:name="Light List Accent 3" w:uiPriority="61"/>
-    <w:lsdException w:name="Light Grid Accent 3" w:uiPriority="62"/>
-    <w:lsdException w:name="Medium Shading 1 Accent 3" w:uiPriority="63"/>
-    <w:lsdException w:name="Medium Shading 2 Accent 3" w:uiPriority="64"/>
-    <w:lsdException w:name="Medium List 1 Accent 3" w:uiPriority="65"/>
-    <w:lsdException w:name="Medium List 2 Accent 3" w:uiPriority="66"/>
-    <w:lsdException w:name="Medium Grid 1 Accent 3" w:uiPriority="67"/>
-    <w:lsdException w:name="Medium Grid 2 Accent 3" w:uiPriority="68"/>
-    <w:lsdException w:name="Medium Grid 3 Accent 3" w:uiPriority="69"/>
-    <w:lsdException w:name="Dark List Accent 3" w:uiPriority="70"/>
-    <w:lsdException w:name="Colorful Shading Accent 3" w:uiPriority="71"/>
-    <w:lsdException w:name="Colorful List Accent 3" w:uiPriority="72"/>
-    <w:lsdException w:name="Colorful Grid Accent 3" w:uiPriority="73"/>
-    <w:lsdException w:name="Light Shading Accent 4" w:uiPriority="60"/>
-    <w:lsdException w:name="Light List Accent 4" w:uiPriority="61"/>
-    <w:lsdException w:name="Light Grid Accent 4" w:uiPriority="62"/>
-    <w:lsdException w:name="Medium Shading 1 Accent 4" w:uiPriority="63"/>
-    <w:lsdException w:name="Medium Shading 2 Accent 4" w:uiPriority="64"/>
-    <w:lsdException w:name="Medium List 1 Accent 4" w:uiPriority="65"/>
-    <w:lsdException w:name="Medium List 2 Accent 4" w:uiPriority="66"/>
-    <w:lsdException w:name="Medium Grid 1 Accent 4" w:uiPriority="67"/>
-    <w:lsdException w:name="Medium Grid 2 Accent 4" w:uiPriority="68"/>
-    <w:lsdException w:name="Medium Grid 3 Accent 4" w:uiPriority="69"/>
-    <w:lsdException w:name="Dark List Accent 4" w:uiPriority="70"/>
-    <w:lsdException w:name="Colorful Shading Accent 4" w:uiPriority="71"/>
-    <w:lsdException w:name="Colorful List Accent 4" w:uiPriority="72"/>
-    <w:lsdException w:name="Colorful Grid Accent 4" w:uiPriority="73"/>
-    <w:lsdException w:name="Light Shading Accent 5" w:uiPriority="60"/>
-    <w:lsdException w:name="Light List Accent 5" w:uiPriority="61"/>
-    <w:lsdException w:name="Light Grid Accent 5" w:uiPriority="62"/>
-    <w:lsdException w:name="Medium Shading 1 Accent 5" w:uiPriority="63"/>
-    <w:lsdException w:name="Medium Shading 2 Accent 5" w:uiPriority="64"/>
-    <w:lsdException w:name="Medium List 1 Accent 5" w:uiPriority="65"/>
-    <w:lsdException w:name="Medium List 2 Accent 5" w:uiPriority="66"/>
-    <w:lsdException w:name="Medium Grid 1 Accent 5" w:uiPriority="67"/>
-    <w:lsdException w:name="Medium Grid 2 Accent 5" w:uiPriority="68"/>
-    <w:lsdException w:name="Medium Grid 3 Accent 5" w:uiPriority="69"/>
-    <w:lsdException w:name="Dark List Accent 5" w:uiPriority="70"/>
-    <w:lsdException w:name="Colorful Shading Accent 5" w:uiPriority="71"/>
-    <w:lsdException w:name="Colorful List Accent 5" w:uiPriority="72"/>
-    <w:lsdException w:name="Colorful Grid Accent 5" w:uiPriority="73"/>
-    <w:lsdException w:name="Light Shading Accent 6" w:uiPriority="60"/>
-    <w:lsdException w:name="Light List Accent 6" w:uiPriority="61"/>
-    <w:lsdException w:name="Light Grid Accent 6" w:uiPriority="62"/>
-    <w:lsdException w:name="Medium Shading 1 Accent 6" w:uiPriority="63"/>
-    <w:lsdException w:name="Medium Shading 2 Accent 6" w:uiPriority="64"/>
-    <w:lsdException w:name="Medium List 1 Accent 6" w:uiPriority="65"/>
-    <w:lsdException w:name="Medium List 2 Accent 6" w:uiPriority="66"/>
-    <w:lsdException w:name="Medium Grid 1 Accent 6" w:uiPriority="67"/>
-    <w:lsdException w:name="Medium Grid 2 Accent 6" w:uiPriority="68"/>
-    <w:lsdException w:name="Medium Grid 3 Accent 6" w:uiPriority="69"/>
-    <w:lsdException w:name="Dark List Accent 6" w:uiPriority="70"/>
-    <w:lsdException w:name="Colorful Shading Accent 6" w:uiPriority="71"/>
-    <w:lsdException w:name="Colorful List Accent 6" w:uiPriority="72"/>
-    <w:lsdException w:name="Colorful Grid Accent 6" w:uiPriority="73"/>
-    <w:lsdException w:name="Subtle Emphasis" w:uiPriority="19" w:qFormat="1"/>
-    <w:lsdException w:name="Intense Emphasis" w:uiPriority="21" w:qFormat="1"/>
-    <w:lsdException w:name="Subtle Reference" w:uiPriority="31" w:qFormat="1"/>
-    <w:lsdException w:name="Intense Reference" w:uiPriority="32" w:qFormat="1"/>
-    <w:lsdException w:name="Book Title" w:uiPriority="33" w:qFormat="1"/>
-    <w:lsdException w:name="Bibliography" w:semiHidden="1" w:uiPriority="37" w:unhideWhenUsed="1"/>
-    <w:lsdException w:name="TOC Heading" w:uiPriority="39" w:qFormat="1"/>
-    <w:lsdException w:name="Plain Table 1" w:uiPriority="41"/>
-    <w:lsdException w:name="Plain Table 2" w:uiPriority="42"/>
-    <w:lsdException w:name="Plain Table 3" w:uiPriority="43"/>
-    <w:lsdException w:name="Plain Table 4" w:uiPriority="44"/>
-    <w:lsdException w:name="Plain Table 5" w:uiPriority="45"/>
-    <w:lsdException w:name="Grid Table Light" w:uiPriority="40"/>
-    <w:lsdException w:name="Grid Table 1 Light" w:uiPriority="46"/>
-    <w:lsdException w:name="Grid Table 2" w:uiPriority="47"/>
-    <w:lsdException w:name="Grid Table 3" w:uiPriority="48"/>
-    <w:lsdException w:name="Grid Table 4" w:uiPriority="49"/>
-    <w:lsdException w:name="Grid Table 5 Dark" w:uiPriority="50"/>
-    <w:lsdException w:name="Grid Table 6 Colorful" w:uiPriority="51"/>
-    <w:lsdException w:name="Grid Table 7 Colorful" w:uiPriority="52"/>
-    <w:lsdException w:name="Grid Table 1 Light Accent 1" w:uiPriority="46"/>
-    <w:lsdException w:name="Grid Table 2 Accent 1" w:uiPriority="47"/>
-    <w:lsdException w:name="Grid Table 3 Accent 1" w:uiPriority="48"/>
-    <w:lsdException w:name="Grid Table 4 Accent 1" w:uiPriority="49"/>
-    <w:lsdException w:name="Grid Table 5 Dark Accent 1" w:uiPriority="50"/>
-    <w:lsdException w:name="Grid Table 6 Colorful Accent 1" w:uiPriority="51"/>
-    <w:lsdException w:name="Grid Table 7 Colorful Accent 1" w:uiPriority="52"/>
-    <w:lsdException w:name="Grid Table 1 Light Accent 2" w:uiPriority="46"/>
-    <w:lsdException w:name="Grid Table 2 Accent 2" w:uiPriority="47"/>
-    <w:lsdException w:name="Grid Table 3 Accent 2" w:uiPriority="48"/>
-    <w:lsdException w:name="Grid Table 4 Accent 2" w:uiPriority="49"/>
-    <w:lsdException w:name="Grid Table 5 Dark Accent 2" w:uiPriority="50"/>
-    <w:lsdException w:name="Grid Table 6 Colorful Accent 2" w:uiPriority="51"/>
-    <w:lsdException w:name="Grid Table 7 Colorful Accent 2" w:uiPriority="52"/>
-    <w:lsdException w:name="Grid Table 1 Light Accent 3" w:uiPriority="46"/>
-    <w:lsdException w:name="Grid Table 2 Accent 3" w:uiPriority="47"/>
-    <w:lsdException w:name="Grid Table 3 Accent 3" w:uiPriority="48"/>
-    <w:lsdException w:name="Grid Table 4 Accent 3" w:uiPriority="49"/>
-    <w:lsdException w:name="Grid Table 5 Dark Accent 3" w:uiPriority="50"/>
-    <w:lsdException w:name="Grid Table 6 Colorful Accent 3" w:uiPriority="51"/>
-    <w:lsdException w:name="Grid Table 7 Colorful Accent 3" w:uiPriority="52"/>
-    <w:lsdException w:name="Grid Table 1 Light Accent 4" w:uiPriority="46"/>
-    <w:lsdException w:name="Grid Table 2 Accent 4" w:uiPriority="47"/>
-    <w:lsdException w:name="Grid Table 3 Accent 4" w:uiPriority="48"/>
-    <w:lsdException w:name="Grid Table 4 Accent 4" w:uiPriority="49"/>
-    <w:lsdException w:name="Grid Table 5 Dark Accent 4" w:uiPriority="50"/>
-    <w:lsdException w:name="Grid Table 6 Colorful Accent 4" w:uiPriority="51"/>
-    <w:lsdException w:name="Grid Table 7 Colorful Accent 4" w:uiPriority="52"/>
-    <w:lsdException w:name="Grid Table 1 Light Accent 5" w:uiPriority="46"/>
-    <w:lsdException w:name="Grid Table 2 Accent 5" w:uiPriority="47"/>
-    <w:lsdException w:name="Grid Table 3 Accent 5" w:uiPriority="48"/>
-    <w:lsdException w:name="Grid Table 4 Accent 5" w:uiPriority="49"/>
-    <w:lsdException w:name="Grid Table 5 Dark Accent 5" w:uiPriority="50"/>
-    <w:lsdException w:name="Grid Table 6 Colorful Accent 5" w:uiPriority="51"/>
-    <w:lsdException w:name="Grid Table 7 Colorful Accent 5" w:uiPriority="52"/>
-    <w:lsdException w:name="Grid Table 1 Light Accent 6" w:uiPriority="46"/>
-    <w:lsdException w:name="Grid Table 2 Accent 6" w:uiPriority="47"/>
-    <w:lsdException w:name="Grid Table 3 Accent 6" w:uiPriority="48"/>
-    <w:lsdException w:name="Grid Table 4 Accent 6" w:uiPriority="49"/>
-    <w:lsdException w:name="Grid Table 5 Dark Accent 6" w:uiPriority="50"/>
-    <w:lsdException w:name="Grid Table 6 Colorful Accent 6" w:uiPriority="51"/>
-    <w:lsdException w:name="Grid Table 7 Colorful Accent 6" w:uiPriority="52"/>
-    <w:lsdException w:name="List Table 1 Light" w:uiPriority="46"/>
-    <w:lsdException w:name="List Table 2" w:uiPriority="47"/>
-    <w:lsdException w:name="List Table 3" w:uiPriority="48"/>
-    <w:lsdException w:name="List Table 4" w:uiPriority="49"/>
-    <w:lsdException w:name="List Table 5 Dark" w:uiPriority="50"/>
-    <w:lsdException w:name="List Table 6 Colorful" w:uiPriority="51"/>
-    <w:lsdException w:name="List Table 7 Colorful" w:uiPriority="52"/>
-    <w:lsdException w:name="List Table 1 Light Accent 1" w:uiPriority="46"/>
-    <w:lsdException w:name="List Table 2 Accent 1" w:uiPriority="47"/>
-    <w:lsdException w:name="List Table 3 Accent 1" w:uiPriority="48"/>
-    <w:lsdException w:name="List Table 4 Accent 1" w:uiPriority="49"/>
-    <w:lsdException w:name="List Table 5 Dark Accent 1" w:uiPriority="50"/>
-    <w:lsdException w:name="List Table 6 Colorful Accent 1" w:uiPriority="51"/>
-    <w:lsdException w:name="List Table 7 Colorful Accent 1" w:uiPriority="52"/>
-    <w:lsdException w:name="List Table 1 Light Accent 2" w:uiPriority="46"/>
-    <w:lsdException w:name="List Table 2 Accent 2" w:uiPriority="47"/>
-    <w:lsdException w:name="List Table 3 Accent 2" w:uiPriority="48"/>
-    <w:lsdException w:name="List Table 4 Accent 2" w:uiPriority="49"/>
-    <w:lsdException w:name="List Table 5 Dark Accent 2" w:uiPriority="50"/>
-    <w:lsdException w:name="List Table 6 Colorful Accent 2" w:uiPriority="51"/>
-    <w:lsdException w:name="List Table 7 Colorful Accent 2" w:uiPriority="52"/>
-    <w:lsdException w:name="List Table 1 Light Accent 3" w:uiPriority="46"/>
-    <w:lsdException w:name="List Table 2 Accent 3" w:uiPriority="47"/>
-    <w:lsdException w:name="List Table 3 Accent 3" w:uiPriority="48"/>
-    <w:lsdException w:name="List Table 4 Accent 3" w:uiPriority="49"/>
-    <w:lsdException w:name="List Table 5 Dark Accent 3" w:uiPriority="50"/>
-    <w:lsdException w:name="List Table 6 Colorful Accent 3" w:uiPriority="51"/>
-    <w:lsdException w:name="List Table 7 Colorful Accent 3" w:uiPriority="52"/>
-    <w:lsdException w:name="List Table 1 Light Accent 4" w:uiPriority="46"/>
-    <w:lsdException w:name="List Table 2 Accent 4" w:uiPriority="47"/>
-    <w:lsdException w:name="List Table 3 Accent 4" w:uiPriority="48"/>
-    <w:lsdException w:name="List Table 4 Accent 4" w:uiPriority="49"/>
-    <w:lsdException w:name="List Table 5 Dark Accent 4" w:uiPriority="50"/>
-    <w:lsdException w:name="List Table 6 Colorful Accent 4" w:uiPriority="51"/>
-    <w:lsdException w:name="List Table 7 Colorful Accent 4" w:uiPriority="52"/>
-    <w:lsdException w:name="List Table 1 Light Accent 5" w:uiPriority="46"/>
-    <w:lsdException w:name="List Table 2 Accent 5" w:uiPriority="47"/>
-    <w:lsdException w:name="List Table 3 Accent 5" w:uiPriority="48"/>
-    <w:lsdException w:name="List Table 4 Accent 5" w:uiPriority="49"/>
-    <w:lsdException w:name="List Table 5 Dark Accent 5" w:uiPriority="50"/>
-    <w:lsdException w:name="List Table 6 Colorful Accent 5" w:uiPriority="51"/>
-    <w:lsdException w:name="List Table 7 Colorful Accent 5" w:uiPriority="52"/>
-    <w:lsdException w:name="List Table 1 Light Accent 6" w:uiPriority="46"/>
-    <w:lsdException w:name="List Table 2 Accent 6" w:uiPriority="47"/>
-    <w:lsdException w:name="List Table 3 Accent 6" w:uiPriority="48"/>
-    <w:lsdException w:name="List Table 4 Accent 6" w:uiPriority="49"/>
-    <w:lsdException w:name="List Table 5 Dark Accent 6" w:uiPriority="50"/>
-    <w:lsdException w:name="List Table 6 Colorful Accent 6" w:uiPriority="51"/>
-    <w:lsdException w:name="List Table 7 Colorful Accent 6" w:uiPriority="52"/>
-    <w:lsdException w:name="Mention" w:semiHidden="1" w:uiPriority="99" w:unhideWhenUsed="1"/>
-    <w:lsdException w:name="Smart Hyperlink" w:semiHidden="1" w:uiPriority="99" w:unhideWhenUsed="1"/>
-    <w:lsdException w:name="Hashtag" w:semiHidden="1" w:uiPriority="99" w:unhideWhenUsed="1"/>
-    <w:lsdException w:name="Unresolved Mention" w:semiHidden="1" w:uiPriority="99" w:unhideWhenUsed="1"/>
+  <w:latentStyles w:defLockedState="0" w:defUIPriority="0" w:defSemiHidden="1" w:defUnhideWhenUsed="1" w:defQFormat="0" w:count="267">
+    <w:lsdException w:name="Normal" w:semiHidden="0" w:unhideWhenUsed="0" w:qFormat="1"/>
+    <w:lsdException w:name="heading 1" w:semiHidden="0" w:unhideWhenUsed="0" w:qFormat="1"/>
+    <w:lsdException w:name="heading 2" w:semiHidden="0" w:unhideWhenUsed="0" w:qFormat="1"/>
+    <w:lsdException w:name="heading 3" w:qFormat="1"/>
+    <w:lsdException w:name="heading 4" w:qFormat="1"/>
+    <w:lsdException w:name="heading 5" w:qFormat="1"/>
+    <w:lsdException w:name="heading 6" w:qFormat="1"/>
+    <w:lsdException w:name="heading 7" w:qFormat="1"/>
+    <w:lsdException w:name="heading 8" w:qFormat="1"/>
+    <w:lsdException w:name="heading 9" w:qFormat="1"/>
+    <w:lsdException w:name="toc 1" w:uiPriority="39"/>
+    <w:lsdException w:name="toc 2" w:uiPriority="39"/>
+    <w:lsdException w:name="toc 3" w:uiPriority="39"/>
+    <w:lsdException w:name="caption" w:qFormat="1"/>
+    <w:lsdException w:name="macro" w:semiHidden="0" w:unhideWhenUsed="0"/>
+    <w:lsdException w:name="List Bullet" w:semiHidden="0" w:unhideWhenUsed="0"/>
+    <w:lsdException w:name="List Number" w:semiHidden="0" w:unhideWhenUsed="0"/>
+    <w:lsdException w:name="Title" w:semiHidden="0" w:unhideWhenUsed="0" w:qFormat="1"/>
+    <w:lsdException w:name="List Continue 3" w:semiHidden="0" w:unhideWhenUsed="0"/>
+    <w:lsdException w:name="List Continue 4" w:semiHidden="0" w:unhideWhenUsed="0"/>
+    <w:lsdException w:name="List Continue 5" w:semiHidden="0" w:unhideWhenUsed="0"/>
+    <w:lsdException w:name="Message Header" w:semiHidden="0" w:unhideWhenUsed="0"/>
+    <w:lsdException w:name="Subtitle" w:semiHidden="0" w:unhideWhenUsed="0" w:qFormat="1"/>
+    <w:lsdException w:name="Hyperlink" w:uiPriority="99"/>
+    <w:lsdException w:name="Strong" w:semiHidden="0" w:unhideWhenUsed="0" w:qFormat="1"/>
+    <w:lsdException w:name="Emphasis" w:semiHidden="0" w:uiPriority="20" w:unhideWhenUsed="0" w:qFormat="1"/>
+    <w:lsdException w:name="Normal (Web)" w:uiPriority="99"/>
+    <w:lsdException w:name="Balloon Text" w:semiHidden="0" w:unhideWhenUsed="0"/>
+    <w:lsdException w:name="Table Grid" w:semiHidden="0" w:unhideWhenUsed="0"/>
+    <w:lsdException w:name="Placeholder Text" w:uiPriority="99" w:unhideWhenUsed="0"/>
+    <w:lsdException w:name="No Spacing" w:semiHidden="0" w:uiPriority="1" w:unhideWhenUsed="0" w:qFormat="1"/>
+    <w:lsdException w:name="Light Shading" w:semiHidden="0" w:uiPriority="60" w:unhideWhenUsed="0"/>
+    <w:lsdException w:name="Light List" w:semiHidden="0" w:uiPriority="61" w:unhideWhenUsed="0"/>
+    <w:lsdException w:name="Light Grid" w:semiHidden="0" w:uiPriority="62" w:unhideWhenUsed="0"/>
+    <w:lsdException w:name="Medium Shading 1" w:semiHidden="0" w:uiPriority="63" w:unhideWhenUsed="0"/>
+    <w:lsdException w:name="Medium Shading 2" w:semiHidden="0" w:uiPriority="64" w:unhideWhenUsed="0"/>
+    <w:lsdException w:name="Medium List 1" w:semiHidden="0" w:uiPriority="65" w:unhideWhenUsed="0"/>
+    <w:lsdException w:name="Medium List 2" w:semiHidden="0" w:uiPriority="66" w:unhideWhenUsed="0"/>
+    <w:lsdException w:name="Medium Grid 1" w:semiHidden="0" w:uiPriority="67" w:unhideWhenUsed="0"/>
+    <w:lsdException w:name="Medium Grid 2" w:semiHidden="0" w:uiPriority="68" w:unhideWhenUsed="0"/>
+    <w:lsdException w:name="Medium Grid 3" w:semiHidden="0" w:uiPriority="69" w:unhideWhenUsed="0"/>
+    <w:lsdException w:name="Dark List" w:semiHidden="0" w:uiPriority="70" w:unhideWhenUsed="0"/>
+    <w:lsdException w:name="Colorful Shading" w:semiHidden="0" w:uiPriority="71" w:unhideWhenUsed="0"/>
+    <w:lsdException w:name="Colorful List" w:semiHidden="0" w:uiPriority="72" w:unhideWhenUsed="0"/>
+    <w:lsdException w:name="Colorful Grid" w:semiHidden="0" w:uiPriority="73" w:unhideWhenUsed="0"/>
+    <w:lsdException w:name="Light Shading Accent 1" w:semiHidden="0" w:uiPriority="60" w:unhideWhenUsed="0"/>
+    <w:lsdException w:name="Light List Accent 1" w:semiHidden="0" w:uiPriority="61" w:unhideWhenUsed="0"/>
+    <w:lsdException w:name="Light Grid Accent 1" w:semiHidden="0" w:uiPriority="62" w:unhideWhenUsed="0"/>
+    <w:lsdException w:name="Medium Shading 1 Accent 1" w:semiHidden="0" w:uiPriority="63" w:unhideWhenUsed="0"/>
+    <w:lsdException w:name="Medium Shading 2 Accent 1" w:semiHidden="0" w:uiPriority="64" w:unhideWhenUsed="0"/>
+    <w:lsdException w:name="Medium List 1 Accent 1" w:semiHidden="0" w:uiPriority="65" w:unhideWhenUsed="0"/>
+    <w:lsdException w:name="Revision" w:uiPriority="99" w:unhideWhenUsed="0"/>
+    <w:lsdException w:name="List Paragraph" w:semiHidden="0" w:uiPriority="34" w:unhideWhenUsed="0" w:qFormat="1"/>
+    <w:lsdException w:name="Quote" w:semiHidden="0" w:uiPriority="29" w:unhideWhenUsed="0" w:qFormat="1"/>
+    <w:lsdException w:name="Intense Quote" w:semiHidden="0" w:uiPriority="30" w:unhideWhenUsed="0" w:qFormat="1"/>
+    <w:lsdException w:name="Medium List 2 Accent 1" w:semiHidden="0" w:uiPriority="66" w:unhideWhenUsed="0"/>
+    <w:lsdException w:name="Medium Grid 1 Accent 1" w:semiHidden="0" w:uiPriority="67" w:unhideWhenUsed="0"/>
+    <w:lsdException w:name="Medium Grid 2 Accent 1" w:semiHidden="0" w:uiPriority="68" w:unhideWhenUsed="0"/>
+    <w:lsdException w:name="Medium Grid 3 Accent 1" w:semiHidden="0" w:uiPriority="69" w:unhideWhenUsed="0"/>
+    <w:lsdException w:name="Dark List Accent 1" w:semiHidden="0" w:uiPriority="70" w:unhideWhenUsed="0"/>
+    <w:lsdException w:name="Colorful Shading Accent 1" w:semiHidden="0" w:uiPriority="71" w:unhideWhenUsed="0"/>
+    <w:lsdException w:name="Colorful List Accent 1" w:semiHidden="0" w:uiPriority="72" w:unhideWhenUsed="0"/>
+    <w:lsdException w:name="Colorful Grid Accent 1" w:semiHidden="0" w:uiPriority="73" w:unhideWhenUsed="0"/>
+    <w:lsdException w:name="Light Shading Accent 2" w:semiHidden="0" w:uiPriority="60" w:unhideWhenUsed="0"/>
+    <w:lsdException w:name="Light List Accent 2" w:semiHidden="0" w:uiPriority="61" w:unhideWhenUsed="0"/>
+    <w:lsdException w:name="Light Grid Accent 2" w:semiHidden="0" w:uiPriority="62" w:unhideWhenUsed="0"/>
+    <w:lsdException w:name="Medium Shading 1 Accent 2" w:semiHidden="0" w:uiPriority="63" w:unhideWhenUsed="0"/>
+    <w:lsdException w:name="Medium Shading 2 Accent 2" w:semiHidden="0" w:uiPriority="64" w:unhideWhenUsed="0"/>
+    <w:lsdException w:name="Medium List 1 Accent 2" w:semiHidden="0" w:uiPriority="65" w:unhideWhenUsed="0"/>
+    <w:lsdException w:name="Medium List 2 Accent 2" w:semiHidden="0" w:uiPriority="66" w:unhideWhenUsed="0"/>
+    <w:lsdException w:name="Medium Grid 1 Accent 2" w:semiHidden="0" w:uiPriority="67" w:unhideWhenUsed="0"/>
+    <w:lsdException w:name="Medium Grid 2 Accent 2" w:semiHidden="0" w:uiPriority="68" w:unhideWhenUsed="0"/>
+    <w:lsdException w:name="Medium Grid 3 Accent 2" w:semiHidden="0" w:uiPriority="69" w:unhideWhenUsed="0"/>
+    <w:lsdException w:name="Dark List Accent 2" w:semiHidden="0" w:uiPriority="70" w:unhideWhenUsed="0"/>
+    <w:lsdException w:name="Colorful Shading Accent 2" w:semiHidden="0" w:uiPriority="71" w:unhideWhenUsed="0"/>
+    <w:lsdException w:name="Colorful List Accent 2" w:semiHidden="0" w:uiPriority="72" w:unhideWhenUsed="0"/>
+    <w:lsdException w:name="Colorful Grid Accent 2" w:semiHidden="0" w:uiPriority="73" w:unhideWhenUsed="0"/>
+    <w:lsdException w:name="Light Shading Accent 3" w:semiHidden="0" w:uiPriority="60" w:unhideWhenUsed="0"/>
+    <w:lsdException w:name="Light List Accent 3" w:semiHidden="0" w:uiPriority="61" w:unhideWhenUsed="0"/>
+    <w:lsdException w:name="Light Grid Accent 3" w:semiHidden="0" w:uiPriority="62" w:unhideWhenUsed="0"/>
+    <w:lsdException w:name="Medium Shading 1 Accent 3" w:semiHidden="0" w:uiPriority="63" w:unhideWhenUsed="0"/>
+    <w:lsdException w:name="Medium Shading 2 Accent 3" w:semiHidden="0" w:uiPriority="64" w:unhideWhenUsed="0"/>
+    <w:lsdException w:name="Medium List 1 Accent 3" w:semiHidden="0" w:uiPriority="65" w:unhideWhenUsed="0"/>
+    <w:lsdException w:name="Medium List 2 Accent 3" w:semiHidden="0" w:uiPriority="66" w:unhideWhenUsed="0"/>
+    <w:lsdException w:name="Medium Grid 1 Accent 3" w:semiHidden="0" w:uiPriority="67" w:unhideWhenUsed="0"/>
+    <w:lsdException w:name="Medium Grid 2 Accent 3" w:semiHidden="0" w:uiPriority="68" w:unhideWhenUsed="0"/>
+    <w:lsdException w:name="Medium Grid 3 Accent 3" w:semiHidden="0" w:uiPriority="69" w:unhideWhenUsed="0"/>
+    <w:lsdException w:name="Dark List Accent 3" w:semiHidden="0" w:uiPriority="70" w:unhideWhenUsed="0"/>
+    <w:lsdException w:name="Colorful Shading Accent 3" w:semiHidden="0" w:uiPriority="71" w:unhideWhenUsed="0"/>
+    <w:lsdException w:name="Colorful List Accent 3" w:semiHidden="0" w:uiPriority="72" w:unhideWhenUsed="0"/>
+    <w:lsdException w:name="Colorful Grid Accent 3" w:semiHidden="0" w:uiPriority="73" w:unhideWhenUsed="0"/>
+    <w:lsdException w:name="Light Shading Accent 4" w:semiHidden="0" w:uiPriority="60" w:unhideWhenUsed="0"/>
+    <w:lsdException w:name="Light List Accent 4" w:semiHidden="0" w:uiPriority="61" w:unhideWhenUsed="0"/>
+    <w:lsdException w:name="Light Grid Accent 4" w:semiHidden="0" w:uiPriority="62" w:unhideWhenUsed="0"/>
+    <w:lsdException w:name="Medium Shading 1 Accent 4" w:semiHidden="0" w:uiPriority="63" w:unhideWhenUsed="0"/>
+    <w:lsdException w:name="Medium Shading 2 Accent 4" w:semiHidden="0" w:uiPriority="64" w:unhideWhenUsed="0"/>
+    <w:lsdException w:name="Medium List 1 Accent 4" w:semiHidden="0" w:uiPriority="65" w:unhideWhenUsed="0"/>
+    <w:lsdException w:name="Medium List 2 Accent 4" w:semiHidden="0" w:uiPriority="66" w:unhideWhenUsed="0"/>
+    <w:lsdException w:name="Medium Grid 1 Accent 4" w:semiHidden="0" w:uiPriority="67" w:unhideWhenUsed="0"/>
+    <w:lsdException w:name="Medium Grid 2 Accent 4" w:semiHidden="0" w:uiPriority="68" w:unhideWhenUsed="0"/>
+    <w:lsdException w:name="Medium Grid 3 Accent 4" w:semiHidden="0" w:uiPriority="69" w:unhideWhenUsed="0"/>
+    <w:lsdException w:name="Dark List Accent 4" w:semiHidden="0" w:uiPriority="70" w:unhideWhenUsed="0"/>
+    <w:lsdException w:name="Colorful Shading Accent 4" w:semiHidden="0" w:uiPriority="71" w:unhideWhenUsed="0"/>
+    <w:lsdException w:name="Colorful List Accent 4" w:semiHidden="0" w:uiPriority="72" w:unhideWhenUsed="0"/>
+    <w:lsdException w:name="Colorful Grid Accent 4" w:semiHidden="0" w:uiPriority="73" w:unhideWhenUsed="0"/>
+    <w:lsdException w:name="Light Shading Accent 5" w:semiHidden="0" w:uiPriority="60" w:unhideWhenUsed="0"/>
+    <w:lsdException w:name="Light List Accent 5" w:semiHidden="0" w:uiPriority="61" w:unhideWhenUsed="0"/>
+    <w:lsdException w:name="Light Grid Accent 5" w:semiHidden="0" w:uiPriority="62" w:unhideWhenUsed="0"/>
+    <w:lsdException w:name="Medium Shading 1 Accent 5" w:semiHidden="0" w:uiPriority="63" w:unhideWhenUsed="0"/>
+    <w:lsdException w:name="Medium Shading 2 Accent 5" w:semiHidden="0" w:uiPriority="64" w:unhideWhenUsed="0"/>
+    <w:lsdException w:name="Medium List 1 Accent 5" w:semiHidden="0" w:uiPriority="65" w:unhideWhenUsed="0"/>
+    <w:lsdException w:name="Medium List 2 Accent 5" w:semiHidden="0" w:uiPriority="66" w:unhideWhenUsed="0"/>
+    <w:lsdException w:name="Medium Grid 1 Accent 5" w:semiHidden="0" w:uiPriority="67" w:unhideWhenUsed="0"/>
+    <w:lsdException w:name="Medium Grid 2 Accent 5" w:semiHidden="0" w:uiPriority="68" w:unhideWhenUsed="0"/>
+    <w:lsdException w:name="Medium Grid 3 Accent 5" w:semiHidden="0" w:uiPriority="69" w:unhideWhenUsed="0"/>
+    <w:lsdException w:name="Dark List Accent 5" w:semiHidden="0" w:uiPriority="70" w:unhideWhenUsed="0"/>
+    <w:lsdException w:name="Colorful Shading Accent 5" w:semiHidden="0" w:uiPriority="71" w:unhideWhenUsed="0"/>
+    <w:lsdException w:name="Colorful List Accent 5" w:semiHidden="0" w:uiPriority="72" w:unhideWhenUsed="0"/>
+    <w:lsdException w:name="Colorful Grid Accent 5" w:semiHidden="0" w:uiPriority="73" w:unhideWhenUsed="0"/>
+    <w:lsdException w:name="Light Shading Accent 6" w:semiHidden="0" w:uiPriority="60" w:unhideWhenUsed="0"/>
+    <w:lsdException w:name="Light List Accent 6" w:semiHidden="0" w:uiPriority="61" w:unhideWhenUsed="0"/>
+    <w:lsdException w:name="Light Grid Accent 6" w:semiHidden="0" w:uiPriority="62" w:unhideWhenUsed="0"/>
+    <w:lsdException w:name="Medium Shading 1 Accent 6" w:semiHidden="0" w:uiPriority="63" w:unhideWhenUsed="0"/>
+    <w:lsdException w:name="Medium Shading 2 Accent 6" w:semiHidden="0" w:uiPriority="64" w:unhideWhenUsed="0"/>
+    <w:lsdException w:name="Medium List 1 Accent 6" w:semiHidden="0" w:uiPriority="65" w:unhideWhenUsed="0"/>
+    <w:lsdException w:name="Medium List 2 Accent 6" w:semiHidden="0" w:uiPriority="66" w:unhideWhenUsed="0"/>
+    <w:lsdException w:name="Medium Grid 1 Accent 6" w:semiHidden="0" w:uiPriority="67" w:unhideWhenUsed="0"/>
+    <w:lsdException w:name="Medium Grid 2 Accent 6" w:semiHidden="0" w:uiPriority="68" w:unhideWhenUsed="0"/>
+    <w:lsdException w:name="Medium Grid 3 Accent 6" w:semiHidden="0" w:uiPriority="69" w:unhideWhenUsed="0"/>
+    <w:lsdException w:name="Dark List Accent 6" w:semiHidden="0" w:uiPriority="70" w:unhideWhenUsed="0"/>
+    <w:lsdException w:name="Colorful Shading Accent 6" w:semiHidden="0" w:uiPriority="71" w:unhideWhenUsed="0"/>
+    <w:lsdException w:name="Colorful List Accent 6" w:semiHidden="0" w:uiPriority="72" w:unhideWhenUsed="0"/>
+    <w:lsdException w:name="Colorful Grid Accent 6" w:semiHidden="0" w:uiPriority="73" w:unhideWhenUsed="0"/>
+    <w:lsdException w:name="Subtle Emphasis" w:semiHidden="0" w:uiPriority="19" w:unhideWhenUsed="0" w:qFormat="1"/>
+    <w:lsdException w:name="Intense Emphasis" w:semiHidden="0" w:uiPriority="21" w:unhideWhenUsed="0" w:qFormat="1"/>
+    <w:lsdException w:name="Subtle Reference" w:semiHidden="0" w:uiPriority="31" w:unhideWhenUsed="0" w:qFormat="1"/>
+    <w:lsdException w:name="Intense Reference" w:semiHidden="0" w:uiPriority="32" w:unhideWhenUsed="0" w:qFormat="1"/>
+    <w:lsdException w:name="Book Title" w:semiHidden="0" w:uiPriority="33" w:unhideWhenUsed="0" w:qFormat="1"/>
+    <w:lsdException w:name="Bibliography" w:uiPriority="37"/>
+    <w:lsdException w:name="TOC Heading" w:semiHidden="0" w:uiPriority="39" w:unhideWhenUsed="0" w:qFormat="1"/>
   </w:latentStyles>
   <w:style w:type="paragraph" w:default="1" w:styleId="Normal">
     <w:name w:val="Normal"/>
@@ -8496,6 +8720,7 @@
   </w:style>
   <w:style w:type="paragraph" w:styleId="NoSpacing">
     <w:name w:val="No Spacing"/>
+    <w:uiPriority w:val="1"/>
     <w:qFormat/>
     <w:pPr>
       <w:widowControl w:val="0"/>
@@ -8840,6 +9065,7 @@
     </w:rPr>
     <w:tblPr>
       <w:tblStyleRowBandSize w:val="1"/>
+      <w:tblInd w:w="0" w:type="dxa"/>
       <w:tblBorders>
         <w:top w:val="single" w:sz="4" w:space="0" w:color="6F97C7"/>
         <w:left w:val="single" w:sz="4" w:space="0" w:color="6F97C7"/>
@@ -8849,7 +9075,9 @@
         <w:insideV w:val="single" w:sz="4" w:space="0" w:color="6F97C7"/>
       </w:tblBorders>
       <w:tblCellMar>
+        <w:top w:w="0" w:type="dxa"/>
         <w:left w:w="115" w:type="dxa"/>
+        <w:bottom w:w="0" w:type="dxa"/>
         <w:right w:w="115" w:type="dxa"/>
       </w:tblCellMar>
     </w:tblPr>
@@ -8992,7 +9220,7 @@
       <w:color w:val="951B13"/>
     </w:rPr>
   </w:style>
-  <w:style w:type="table" w:styleId="GridTable1Light-Accent2">
+  <w:style w:type="table" w:customStyle="1" w:styleId="GridTable1LightAccent2">
     <w:name w:val="Grid Table 1 Light Accent 2"/>
     <w:basedOn w:val="TableNormal"/>
     <w:uiPriority w:val="46"/>
@@ -9000,6 +9228,7 @@
     <w:tblPr>
       <w:tblStyleRowBandSize w:val="1"/>
       <w:tblStyleColBandSize w:val="1"/>
+      <w:tblInd w:w="0" w:type="dxa"/>
       <w:tblBorders>
         <w:top w:val="single" w:sz="4" w:space="0" w:color="E5B8B7" w:themeColor="accent2" w:themeTint="66"/>
         <w:left w:val="single" w:sz="4" w:space="0" w:color="E5B8B7" w:themeColor="accent2" w:themeTint="66"/>
@@ -9008,6 +9237,12 @@
         <w:insideH w:val="single" w:sz="4" w:space="0" w:color="E5B8B7" w:themeColor="accent2" w:themeTint="66"/>
         <w:insideV w:val="single" w:sz="4" w:space="0" w:color="E5B8B7" w:themeColor="accent2" w:themeTint="66"/>
       </w:tblBorders>
+      <w:tblCellMar>
+        <w:top w:w="0" w:type="dxa"/>
+        <w:left w:w="108" w:type="dxa"/>
+        <w:bottom w:w="0" w:type="dxa"/>
+        <w:right w:w="108" w:type="dxa"/>
+      </w:tblCellMar>
     </w:tblPr>
     <w:tblStylePr w:type="firstRow">
       <w:rPr>
@@ -9067,6 +9302,7 @@
   <w:style w:type="character" w:styleId="Emphasis">
     <w:name w:val="Emphasis"/>
     <w:basedOn w:val="DefaultParagraphFont"/>
+    <w:uiPriority w:val="20"/>
     <w:qFormat/>
     <w:rsid w:val="00A105D3"/>
     <w:rPr>
@@ -9074,7 +9310,7 @@
       <w:iCs/>
     </w:rPr>
   </w:style>
-  <w:style w:type="table" w:styleId="GridTable1Light">
+  <w:style w:type="table" w:customStyle="1" w:styleId="GridTable1Light">
     <w:name w:val="Grid Table 1 Light"/>
     <w:basedOn w:val="TableNormal"/>
     <w:uiPriority w:val="46"/>
@@ -9082,6 +9318,7 @@
     <w:tblPr>
       <w:tblStyleRowBandSize w:val="1"/>
       <w:tblStyleColBandSize w:val="1"/>
+      <w:tblInd w:w="0" w:type="dxa"/>
       <w:tblBorders>
         <w:top w:val="single" w:sz="4" w:space="0" w:color="999999" w:themeColor="text1" w:themeTint="66"/>
         <w:left w:val="single" w:sz="4" w:space="0" w:color="999999" w:themeColor="text1" w:themeTint="66"/>
@@ -9090,6 +9327,1155 @@
         <w:insideH w:val="single" w:sz="4" w:space="0" w:color="999999" w:themeColor="text1" w:themeTint="66"/>
         <w:insideV w:val="single" w:sz="4" w:space="0" w:color="999999" w:themeColor="text1" w:themeTint="66"/>
       </w:tblBorders>
+      <w:tblCellMar>
+        <w:top w:w="0" w:type="dxa"/>
+        <w:left w:w="108" w:type="dxa"/>
+        <w:bottom w:w="0" w:type="dxa"/>
+        <w:right w:w="108" w:type="dxa"/>
+      </w:tblCellMar>
+    </w:tblPr>
+    <w:tblStylePr w:type="firstRow">
+      <w:rPr>
+        <w:b/>
+        <w:bCs/>
+      </w:rPr>
+      <w:tblPr/>
+      <w:tcPr>
+        <w:tcBorders>
+          <w:bottom w:val="single" w:sz="12" w:space="0" w:color="666666" w:themeColor="text1" w:themeTint="99"/>
+        </w:tcBorders>
+      </w:tcPr>
+    </w:tblStylePr>
+    <w:tblStylePr w:type="lastRow">
+      <w:rPr>
+        <w:b/>
+        <w:bCs/>
+      </w:rPr>
+      <w:tblPr/>
+      <w:tcPr>
+        <w:tcBorders>
+          <w:top w:val="double" w:sz="2" w:space="0" w:color="666666" w:themeColor="text1" w:themeTint="99"/>
+        </w:tcBorders>
+      </w:tcPr>
+    </w:tblStylePr>
+    <w:tblStylePr w:type="firstCol">
+      <w:rPr>
+        <w:b/>
+        <w:bCs/>
+      </w:rPr>
+    </w:tblStylePr>
+    <w:tblStylePr w:type="lastCol">
+      <w:rPr>
+        <w:b/>
+        <w:bCs/>
+      </w:rPr>
+    </w:tblStylePr>
+  </w:style>
+</w:styles>
+</file>
+
+<file path=word/stylesWithEffects.xml><?xml version="1.0" encoding="utf-8"?>
+<w:styles xmlns:wpc="http://schemas.microsoft.com/office/word/2010/wordprocessingCanvas" xmlns:mc="http://schemas.openxmlformats.org/markup-compatibility/2006" xmlns:o="urn:schemas-microsoft-com:office:office" xmlns:r="http://schemas.openxmlformats.org/officeDocument/2006/relationships" xmlns:m="http://schemas.openxmlformats.org/officeDocument/2006/math" xmlns:v="urn:schemas-microsoft-com:vml" xmlns:wp14="http://schemas.microsoft.com/office/word/2010/wordprocessingDrawing" xmlns:wp="http://schemas.openxmlformats.org/drawingml/2006/wordprocessingDrawing" xmlns:w10="urn:schemas-microsoft-com:office:word" xmlns:w="http://schemas.openxmlformats.org/wordprocessingml/2006/main" xmlns:w14="http://schemas.microsoft.com/office/word/2010/wordml" xmlns:wpg="http://schemas.microsoft.com/office/word/2010/wordprocessingGroup" xmlns:wpi="http://schemas.microsoft.com/office/word/2010/wordprocessingInk" xmlns:wne="http://schemas.microsoft.com/office/word/2006/wordml" xmlns:wps="http://schemas.microsoft.com/office/word/2010/wordprocessingShape" mc:Ignorable="w14 wp14">
+  <w:docDefaults>
+    <w:rPrDefault>
+      <w:rPr>
+        <w:rFonts w:ascii="Times New Roman" w:eastAsia="Times New Roman" w:hAnsi="Times New Roman" w:cs="Times New Roman"/>
+        <w:lang w:val="en-US" w:eastAsia="en-US" w:bidi="ar-SA"/>
+      </w:rPr>
+    </w:rPrDefault>
+    <w:pPrDefault/>
+  </w:docDefaults>
+  <w:latentStyles w:defLockedState="0" w:defUIPriority="0" w:defSemiHidden="1" w:defUnhideWhenUsed="1" w:defQFormat="0" w:count="267">
+    <w:lsdException w:name="Normal" w:semiHidden="0" w:unhideWhenUsed="0" w:qFormat="1"/>
+    <w:lsdException w:name="heading 1" w:semiHidden="0" w:unhideWhenUsed="0" w:qFormat="1"/>
+    <w:lsdException w:name="heading 2" w:semiHidden="0" w:unhideWhenUsed="0" w:qFormat="1"/>
+    <w:lsdException w:name="heading 3" w:qFormat="1"/>
+    <w:lsdException w:name="heading 4" w:qFormat="1"/>
+    <w:lsdException w:name="heading 5" w:qFormat="1"/>
+    <w:lsdException w:name="heading 6" w:qFormat="1"/>
+    <w:lsdException w:name="heading 7" w:qFormat="1"/>
+    <w:lsdException w:name="heading 8" w:qFormat="1"/>
+    <w:lsdException w:name="heading 9" w:qFormat="1"/>
+    <w:lsdException w:name="toc 1" w:uiPriority="39"/>
+    <w:lsdException w:name="toc 2" w:uiPriority="39"/>
+    <w:lsdException w:name="toc 3" w:uiPriority="39"/>
+    <w:lsdException w:name="caption" w:qFormat="1"/>
+    <w:lsdException w:name="macro" w:semiHidden="0" w:unhideWhenUsed="0"/>
+    <w:lsdException w:name="List Bullet" w:semiHidden="0" w:unhideWhenUsed="0"/>
+    <w:lsdException w:name="List Number" w:semiHidden="0" w:unhideWhenUsed="0"/>
+    <w:lsdException w:name="Title" w:semiHidden="0" w:unhideWhenUsed="0" w:qFormat="1"/>
+    <w:lsdException w:name="List Continue 3" w:semiHidden="0" w:unhideWhenUsed="0"/>
+    <w:lsdException w:name="List Continue 4" w:semiHidden="0" w:unhideWhenUsed="0"/>
+    <w:lsdException w:name="List Continue 5" w:semiHidden="0" w:unhideWhenUsed="0"/>
+    <w:lsdException w:name="Message Header" w:semiHidden="0" w:unhideWhenUsed="0"/>
+    <w:lsdException w:name="Subtitle" w:semiHidden="0" w:unhideWhenUsed="0" w:qFormat="1"/>
+    <w:lsdException w:name="Hyperlink" w:uiPriority="99"/>
+    <w:lsdException w:name="Strong" w:semiHidden="0" w:unhideWhenUsed="0" w:qFormat="1"/>
+    <w:lsdException w:name="Emphasis" w:semiHidden="0" w:uiPriority="20" w:unhideWhenUsed="0" w:qFormat="1"/>
+    <w:lsdException w:name="Normal (Web)" w:uiPriority="99"/>
+    <w:lsdException w:name="Balloon Text" w:semiHidden="0" w:unhideWhenUsed="0"/>
+    <w:lsdException w:name="Table Grid" w:semiHidden="0" w:unhideWhenUsed="0"/>
+    <w:lsdException w:name="Placeholder Text" w:uiPriority="99" w:unhideWhenUsed="0"/>
+    <w:lsdException w:name="No Spacing" w:semiHidden="0" w:uiPriority="1" w:unhideWhenUsed="0" w:qFormat="1"/>
+    <w:lsdException w:name="Light Shading" w:semiHidden="0" w:uiPriority="60" w:unhideWhenUsed="0"/>
+    <w:lsdException w:name="Light List" w:semiHidden="0" w:uiPriority="61" w:unhideWhenUsed="0"/>
+    <w:lsdException w:name="Light Grid" w:semiHidden="0" w:uiPriority="62" w:unhideWhenUsed="0"/>
+    <w:lsdException w:name="Medium Shading 1" w:semiHidden="0" w:uiPriority="63" w:unhideWhenUsed="0"/>
+    <w:lsdException w:name="Medium Shading 2" w:semiHidden="0" w:uiPriority="64" w:unhideWhenUsed="0"/>
+    <w:lsdException w:name="Medium List 1" w:semiHidden="0" w:uiPriority="65" w:unhideWhenUsed="0"/>
+    <w:lsdException w:name="Medium List 2" w:semiHidden="0" w:uiPriority="66" w:unhideWhenUsed="0"/>
+    <w:lsdException w:name="Medium Grid 1" w:semiHidden="0" w:uiPriority="67" w:unhideWhenUsed="0"/>
+    <w:lsdException w:name="Medium Grid 2" w:semiHidden="0" w:uiPriority="68" w:unhideWhenUsed="0"/>
+    <w:lsdException w:name="Medium Grid 3" w:semiHidden="0" w:uiPriority="69" w:unhideWhenUsed="0"/>
+    <w:lsdException w:name="Dark List" w:semiHidden="0" w:uiPriority="70" w:unhideWhenUsed="0"/>
+    <w:lsdException w:name="Colorful Shading" w:semiHidden="0" w:uiPriority="71" w:unhideWhenUsed="0"/>
+    <w:lsdException w:name="Colorful List" w:semiHidden="0" w:uiPriority="72" w:unhideWhenUsed="0"/>
+    <w:lsdException w:name="Colorful Grid" w:semiHidden="0" w:uiPriority="73" w:unhideWhenUsed="0"/>
+    <w:lsdException w:name="Light Shading Accent 1" w:semiHidden="0" w:uiPriority="60" w:unhideWhenUsed="0"/>
+    <w:lsdException w:name="Light List Accent 1" w:semiHidden="0" w:uiPriority="61" w:unhideWhenUsed="0"/>
+    <w:lsdException w:name="Light Grid Accent 1" w:semiHidden="0" w:uiPriority="62" w:unhideWhenUsed="0"/>
+    <w:lsdException w:name="Medium Shading 1 Accent 1" w:semiHidden="0" w:uiPriority="63" w:unhideWhenUsed="0"/>
+    <w:lsdException w:name="Medium Shading 2 Accent 1" w:semiHidden="0" w:uiPriority="64" w:unhideWhenUsed="0"/>
+    <w:lsdException w:name="Medium List 1 Accent 1" w:semiHidden="0" w:uiPriority="65" w:unhideWhenUsed="0"/>
+    <w:lsdException w:name="Revision" w:uiPriority="99" w:unhideWhenUsed="0"/>
+    <w:lsdException w:name="List Paragraph" w:semiHidden="0" w:uiPriority="34" w:unhideWhenUsed="0" w:qFormat="1"/>
+    <w:lsdException w:name="Quote" w:semiHidden="0" w:uiPriority="29" w:unhideWhenUsed="0" w:qFormat="1"/>
+    <w:lsdException w:name="Intense Quote" w:semiHidden="0" w:uiPriority="30" w:unhideWhenUsed="0" w:qFormat="1"/>
+    <w:lsdException w:name="Medium List 2 Accent 1" w:semiHidden="0" w:uiPriority="66" w:unhideWhenUsed="0"/>
+    <w:lsdException w:name="Medium Grid 1 Accent 1" w:semiHidden="0" w:uiPriority="67" w:unhideWhenUsed="0"/>
+    <w:lsdException w:name="Medium Grid 2 Accent 1" w:semiHidden="0" w:uiPriority="68" w:unhideWhenUsed="0"/>
+    <w:lsdException w:name="Medium Grid 3 Accent 1" w:semiHidden="0" w:uiPriority="69" w:unhideWhenUsed="0"/>
+    <w:lsdException w:name="Dark List Accent 1" w:semiHidden="0" w:uiPriority="70" w:unhideWhenUsed="0"/>
+    <w:lsdException w:name="Colorful Shading Accent 1" w:semiHidden="0" w:uiPriority="71" w:unhideWhenUsed="0"/>
+    <w:lsdException w:name="Colorful List Accent 1" w:semiHidden="0" w:uiPriority="72" w:unhideWhenUsed="0"/>
+    <w:lsdException w:name="Colorful Grid Accent 1" w:semiHidden="0" w:uiPriority="73" w:unhideWhenUsed="0"/>
+    <w:lsdException w:name="Light Shading Accent 2" w:semiHidden="0" w:uiPriority="60" w:unhideWhenUsed="0"/>
+    <w:lsdException w:name="Light List Accent 2" w:semiHidden="0" w:uiPriority="61" w:unhideWhenUsed="0"/>
+    <w:lsdException w:name="Light Grid Accent 2" w:semiHidden="0" w:uiPriority="62" w:unhideWhenUsed="0"/>
+    <w:lsdException w:name="Medium Shading 1 Accent 2" w:semiHidden="0" w:uiPriority="63" w:unhideWhenUsed="0"/>
+    <w:lsdException w:name="Medium Shading 2 Accent 2" w:semiHidden="0" w:uiPriority="64" w:unhideWhenUsed="0"/>
+    <w:lsdException w:name="Medium List 1 Accent 2" w:semiHidden="0" w:uiPriority="65" w:unhideWhenUsed="0"/>
+    <w:lsdException w:name="Medium List 2 Accent 2" w:semiHidden="0" w:uiPriority="66" w:unhideWhenUsed="0"/>
+    <w:lsdException w:name="Medium Grid 1 Accent 2" w:semiHidden="0" w:uiPriority="67" w:unhideWhenUsed="0"/>
+    <w:lsdException w:name="Medium Grid 2 Accent 2" w:semiHidden="0" w:uiPriority="68" w:unhideWhenUsed="0"/>
+    <w:lsdException w:name="Medium Grid 3 Accent 2" w:semiHidden="0" w:uiPriority="69" w:unhideWhenUsed="0"/>
+    <w:lsdException w:name="Dark List Accent 2" w:semiHidden="0" w:uiPriority="70" w:unhideWhenUsed="0"/>
+    <w:lsdException w:name="Colorful Shading Accent 2" w:semiHidden="0" w:uiPriority="71" w:unhideWhenUsed="0"/>
+    <w:lsdException w:name="Colorful List Accent 2" w:semiHidden="0" w:uiPriority="72" w:unhideWhenUsed="0"/>
+    <w:lsdException w:name="Colorful Grid Accent 2" w:semiHidden="0" w:uiPriority="73" w:unhideWhenUsed="0"/>
+    <w:lsdException w:name="Light Shading Accent 3" w:semiHidden="0" w:uiPriority="60" w:unhideWhenUsed="0"/>
+    <w:lsdException w:name="Light List Accent 3" w:semiHidden="0" w:uiPriority="61" w:unhideWhenUsed="0"/>
+    <w:lsdException w:name="Light Grid Accent 3" w:semiHidden="0" w:uiPriority="62" w:unhideWhenUsed="0"/>
+    <w:lsdException w:name="Medium Shading 1 Accent 3" w:semiHidden="0" w:uiPriority="63" w:unhideWhenUsed="0"/>
+    <w:lsdException w:name="Medium Shading 2 Accent 3" w:semiHidden="0" w:uiPriority="64" w:unhideWhenUsed="0"/>
+    <w:lsdException w:name="Medium List 1 Accent 3" w:semiHidden="0" w:uiPriority="65" w:unhideWhenUsed="0"/>
+    <w:lsdException w:name="Medium List 2 Accent 3" w:semiHidden="0" w:uiPriority="66" w:unhideWhenUsed="0"/>
+    <w:lsdException w:name="Medium Grid 1 Accent 3" w:semiHidden="0" w:uiPriority="67" w:unhideWhenUsed="0"/>
+    <w:lsdException w:name="Medium Grid 2 Accent 3" w:semiHidden="0" w:uiPriority="68" w:unhideWhenUsed="0"/>
+    <w:lsdException w:name="Medium Grid 3 Accent 3" w:semiHidden="0" w:uiPriority="69" w:unhideWhenUsed="0"/>
+    <w:lsdException w:name="Dark List Accent 3" w:semiHidden="0" w:uiPriority="70" w:unhideWhenUsed="0"/>
+    <w:lsdException w:name="Colorful Shading Accent 3" w:semiHidden="0" w:uiPriority="71" w:unhideWhenUsed="0"/>
+    <w:lsdException w:name="Colorful List Accent 3" w:semiHidden="0" w:uiPriority="72" w:unhideWhenUsed="0"/>
+    <w:lsdException w:name="Colorful Grid Accent 3" w:semiHidden="0" w:uiPriority="73" w:unhideWhenUsed="0"/>
+    <w:lsdException w:name="Light Shading Accent 4" w:semiHidden="0" w:uiPriority="60" w:unhideWhenUsed="0"/>
+    <w:lsdException w:name="Light List Accent 4" w:semiHidden="0" w:uiPriority="61" w:unhideWhenUsed="0"/>
+    <w:lsdException w:name="Light Grid Accent 4" w:semiHidden="0" w:uiPriority="62" w:unhideWhenUsed="0"/>
+    <w:lsdException w:name="Medium Shading 1 Accent 4" w:semiHidden="0" w:uiPriority="63" w:unhideWhenUsed="0"/>
+    <w:lsdException w:name="Medium Shading 2 Accent 4" w:semiHidden="0" w:uiPriority="64" w:unhideWhenUsed="0"/>
+    <w:lsdException w:name="Medium List 1 Accent 4" w:semiHidden="0" w:uiPriority="65" w:unhideWhenUsed="0"/>
+    <w:lsdException w:name="Medium List 2 Accent 4" w:semiHidden="0" w:uiPriority="66" w:unhideWhenUsed="0"/>
+    <w:lsdException w:name="Medium Grid 1 Accent 4" w:semiHidden="0" w:uiPriority="67" w:unhideWhenUsed="0"/>
+    <w:lsdException w:name="Medium Grid 2 Accent 4" w:semiHidden="0" w:uiPriority="68" w:unhideWhenUsed="0"/>
+    <w:lsdException w:name="Medium Grid 3 Accent 4" w:semiHidden="0" w:uiPriority="69" w:unhideWhenUsed="0"/>
+    <w:lsdException w:name="Dark List Accent 4" w:semiHidden="0" w:uiPriority="70" w:unhideWhenUsed="0"/>
+    <w:lsdException w:name="Colorful Shading Accent 4" w:semiHidden="0" w:uiPriority="71" w:unhideWhenUsed="0"/>
+    <w:lsdException w:name="Colorful List Accent 4" w:semiHidden="0" w:uiPriority="72" w:unhideWhenUsed="0"/>
+    <w:lsdException w:name="Colorful Grid Accent 4" w:semiHidden="0" w:uiPriority="73" w:unhideWhenUsed="0"/>
+    <w:lsdException w:name="Light Shading Accent 5" w:semiHidden="0" w:uiPriority="60" w:unhideWhenUsed="0"/>
+    <w:lsdException w:name="Light List Accent 5" w:semiHidden="0" w:uiPriority="61" w:unhideWhenUsed="0"/>
+    <w:lsdException w:name="Light Grid Accent 5" w:semiHidden="0" w:uiPriority="62" w:unhideWhenUsed="0"/>
+    <w:lsdException w:name="Medium Shading 1 Accent 5" w:semiHidden="0" w:uiPriority="63" w:unhideWhenUsed="0"/>
+    <w:lsdException w:name="Medium Shading 2 Accent 5" w:semiHidden="0" w:uiPriority="64" w:unhideWhenUsed="0"/>
+    <w:lsdException w:name="Medium List 1 Accent 5" w:semiHidden="0" w:uiPriority="65" w:unhideWhenUsed="0"/>
+    <w:lsdException w:name="Medium List 2 Accent 5" w:semiHidden="0" w:uiPriority="66" w:unhideWhenUsed="0"/>
+    <w:lsdException w:name="Medium Grid 1 Accent 5" w:semiHidden="0" w:uiPriority="67" w:unhideWhenUsed="0"/>
+    <w:lsdException w:name="Medium Grid 2 Accent 5" w:semiHidden="0" w:uiPriority="68" w:unhideWhenUsed="0"/>
+    <w:lsdException w:name="Medium Grid 3 Accent 5" w:semiHidden="0" w:uiPriority="69" w:unhideWhenUsed="0"/>
+    <w:lsdException w:name="Dark List Accent 5" w:semiHidden="0" w:uiPriority="70" w:unhideWhenUsed="0"/>
+    <w:lsdException w:name="Colorful Shading Accent 5" w:semiHidden="0" w:uiPriority="71" w:unhideWhenUsed="0"/>
+    <w:lsdException w:name="Colorful List Accent 5" w:semiHidden="0" w:uiPriority="72" w:unhideWhenUsed="0"/>
+    <w:lsdException w:name="Colorful Grid Accent 5" w:semiHidden="0" w:uiPriority="73" w:unhideWhenUsed="0"/>
+    <w:lsdException w:name="Light Shading Accent 6" w:semiHidden="0" w:uiPriority="60" w:unhideWhenUsed="0"/>
+    <w:lsdException w:name="Light List Accent 6" w:semiHidden="0" w:uiPriority="61" w:unhideWhenUsed="0"/>
+    <w:lsdException w:name="Light Grid Accent 6" w:semiHidden="0" w:uiPriority="62" w:unhideWhenUsed="0"/>
+    <w:lsdException w:name="Medium Shading 1 Accent 6" w:semiHidden="0" w:uiPriority="63" w:unhideWhenUsed="0"/>
+    <w:lsdException w:name="Medium Shading 2 Accent 6" w:semiHidden="0" w:uiPriority="64" w:unhideWhenUsed="0"/>
+    <w:lsdException w:name="Medium List 1 Accent 6" w:semiHidden="0" w:uiPriority="65" w:unhideWhenUsed="0"/>
+    <w:lsdException w:name="Medium List 2 Accent 6" w:semiHidden="0" w:uiPriority="66" w:unhideWhenUsed="0"/>
+    <w:lsdException w:name="Medium Grid 1 Accent 6" w:semiHidden="0" w:uiPriority="67" w:unhideWhenUsed="0"/>
+    <w:lsdException w:name="Medium Grid 2 Accent 6" w:semiHidden="0" w:uiPriority="68" w:unhideWhenUsed="0"/>
+    <w:lsdException w:name="Medium Grid 3 Accent 6" w:semiHidden="0" w:uiPriority="69" w:unhideWhenUsed="0"/>
+    <w:lsdException w:name="Dark List Accent 6" w:semiHidden="0" w:uiPriority="70" w:unhideWhenUsed="0"/>
+    <w:lsdException w:name="Colorful Shading Accent 6" w:semiHidden="0" w:uiPriority="71" w:unhideWhenUsed="0"/>
+    <w:lsdException w:name="Colorful List Accent 6" w:semiHidden="0" w:uiPriority="72" w:unhideWhenUsed="0"/>
+    <w:lsdException w:name="Colorful Grid Accent 6" w:semiHidden="0" w:uiPriority="73" w:unhideWhenUsed="0"/>
+    <w:lsdException w:name="Subtle Emphasis" w:semiHidden="0" w:uiPriority="19" w:unhideWhenUsed="0" w:qFormat="1"/>
+    <w:lsdException w:name="Intense Emphasis" w:semiHidden="0" w:uiPriority="21" w:unhideWhenUsed="0" w:qFormat="1"/>
+    <w:lsdException w:name="Subtle Reference" w:semiHidden="0" w:uiPriority="31" w:unhideWhenUsed="0" w:qFormat="1"/>
+    <w:lsdException w:name="Intense Reference" w:semiHidden="0" w:uiPriority="32" w:unhideWhenUsed="0" w:qFormat="1"/>
+    <w:lsdException w:name="Book Title" w:semiHidden="0" w:uiPriority="33" w:unhideWhenUsed="0" w:qFormat="1"/>
+    <w:lsdException w:name="Bibliography" w:uiPriority="37"/>
+    <w:lsdException w:name="TOC Heading" w:semiHidden="0" w:uiPriority="39" w:unhideWhenUsed="0" w:qFormat="1"/>
+  </w:latentStyles>
+  <w:style w:type="paragraph" w:default="1" w:styleId="Normal">
+    <w:name w:val="Normal"/>
+    <w:qFormat/>
+    <w:rsid w:val="0034776F"/>
+    <w:pPr>
+      <w:widowControl w:val="0"/>
+      <w:suppressAutoHyphens/>
+      <w:spacing w:after="120" w:line="276" w:lineRule="auto"/>
+      <w:jc w:val="both"/>
+    </w:pPr>
+    <w:rPr>
+      <w:rFonts w:ascii="Tahoma" w:eastAsia="MS Mincho" w:hAnsi="Tahoma" w:cs="Calibri"/>
+      <w:lang w:eastAsia="hi-IN" w:bidi="hi-IN"/>
+    </w:rPr>
+  </w:style>
+  <w:style w:type="paragraph" w:styleId="Heading1">
+    <w:name w:val="heading 1"/>
+    <w:basedOn w:val="Normal"/>
+    <w:next w:val="Normal"/>
+    <w:qFormat/>
+    <w:rsid w:val="009A57EC"/>
+    <w:pPr>
+      <w:keepNext/>
+      <w:numPr>
+        <w:numId w:val="1"/>
+      </w:numPr>
+      <w:pBdr>
+        <w:bottom w:val="single" w:sz="4" w:space="1" w:color="auto"/>
+      </w:pBdr>
+      <w:spacing w:before="240"/>
+      <w:jc w:val="left"/>
+      <w:outlineLvl w:val="0"/>
+    </w:pPr>
+    <w:rPr>
+      <w:rFonts w:eastAsia="MS Gothic" w:cs="Mangal"/>
+      <w:b/>
+      <w:color w:val="951B13"/>
+      <w:sz w:val="36"/>
+      <w:szCs w:val="36"/>
+    </w:rPr>
+  </w:style>
+  <w:style w:type="paragraph" w:styleId="Heading2">
+    <w:name w:val="heading 2"/>
+    <w:basedOn w:val="Normal"/>
+    <w:next w:val="Normal"/>
+    <w:qFormat/>
+    <w:rsid w:val="009A57EC"/>
+    <w:pPr>
+      <w:keepNext/>
+      <w:numPr>
+        <w:ilvl w:val="1"/>
+        <w:numId w:val="1"/>
+      </w:numPr>
+      <w:spacing w:before="240"/>
+      <w:jc w:val="left"/>
+      <w:outlineLvl w:val="1"/>
+    </w:pPr>
+    <w:rPr>
+      <w:rFonts w:eastAsia="MS Gothic" w:cs="Mangal"/>
+      <w:b/>
+      <w:color w:val="951B13"/>
+      <w:sz w:val="26"/>
+      <w:szCs w:val="26"/>
+    </w:rPr>
+  </w:style>
+  <w:style w:type="paragraph" w:styleId="Heading3">
+    <w:name w:val="heading 3"/>
+    <w:basedOn w:val="Normal"/>
+    <w:next w:val="Normal"/>
+    <w:qFormat/>
+    <w:rsid w:val="009A57EC"/>
+    <w:pPr>
+      <w:keepNext/>
+      <w:numPr>
+        <w:ilvl w:val="2"/>
+        <w:numId w:val="1"/>
+      </w:numPr>
+      <w:spacing w:before="240"/>
+      <w:ind w:left="0" w:firstLine="0"/>
+      <w:jc w:val="left"/>
+      <w:outlineLvl w:val="2"/>
+    </w:pPr>
+    <w:rPr>
+      <w:rFonts w:eastAsia="MS Gothic" w:cs="Times New Roman"/>
+      <w:b/>
+      <w:color w:val="951B13"/>
+      <w:sz w:val="24"/>
+      <w:szCs w:val="24"/>
+    </w:rPr>
+  </w:style>
+  <w:style w:type="character" w:default="1" w:styleId="DefaultParagraphFont">
+    <w:name w:val="Default Paragraph Font"/>
+    <w:uiPriority w:val="1"/>
+    <w:semiHidden/>
+    <w:unhideWhenUsed/>
+  </w:style>
+  <w:style w:type="table" w:default="1" w:styleId="TableNormal">
+    <w:name w:val="Normal Table"/>
+    <w:uiPriority w:val="99"/>
+    <w:semiHidden/>
+    <w:unhideWhenUsed/>
+    <w:tblPr>
+      <w:tblInd w:w="0" w:type="dxa"/>
+      <w:tblCellMar>
+        <w:top w:w="0" w:type="dxa"/>
+        <w:left w:w="108" w:type="dxa"/>
+        <w:bottom w:w="0" w:type="dxa"/>
+        <w:right w:w="108" w:type="dxa"/>
+      </w:tblCellMar>
+    </w:tblPr>
+  </w:style>
+  <w:style w:type="numbering" w:default="1" w:styleId="NoList">
+    <w:name w:val="No List"/>
+    <w:uiPriority w:val="99"/>
+    <w:semiHidden/>
+    <w:unhideWhenUsed/>
+  </w:style>
+  <w:style w:type="character" w:customStyle="1" w:styleId="WW8Num1z0">
+    <w:name w:val="WW8Num1z0"/>
+    <w:rPr>
+      <w:rFonts w:ascii="Symbol" w:hAnsi="Symbol"/>
+    </w:rPr>
+  </w:style>
+  <w:style w:type="character" w:customStyle="1" w:styleId="WW8Num4z0">
+    <w:name w:val="WW8Num4z0"/>
+    <w:rPr>
+      <w:rFonts w:ascii="Tahoma" w:hAnsi="Tahoma" w:cs="Tahoma"/>
+      <w:sz w:val="20"/>
+      <w:szCs w:val="20"/>
+    </w:rPr>
+  </w:style>
+  <w:style w:type="character" w:customStyle="1" w:styleId="WW8Num5z0">
+    <w:name w:val="WW8Num5z0"/>
+    <w:rPr>
+      <w:rFonts w:ascii="Symbol" w:hAnsi="Symbol"/>
+    </w:rPr>
+  </w:style>
+  <w:style w:type="character" w:customStyle="1" w:styleId="WW8Num5z1">
+    <w:name w:val="WW8Num5z1"/>
+    <w:rPr>
+      <w:rFonts w:ascii="Courier New" w:hAnsi="Courier New" w:cs="Courier New"/>
+    </w:rPr>
+  </w:style>
+  <w:style w:type="character" w:customStyle="1" w:styleId="WW8Num5z2">
+    <w:name w:val="WW8Num5z2"/>
+    <w:rPr>
+      <w:rFonts w:ascii="Wingdings" w:hAnsi="Wingdings"/>
+    </w:rPr>
+  </w:style>
+  <w:style w:type="character" w:customStyle="1" w:styleId="WW8Num6z0">
+    <w:name w:val="WW8Num6z0"/>
+    <w:rPr>
+      <w:rFonts w:ascii="Symbol" w:hAnsi="Symbol"/>
+    </w:rPr>
+  </w:style>
+  <w:style w:type="character" w:customStyle="1" w:styleId="WW8Num6z1">
+    <w:name w:val="WW8Num6z1"/>
+    <w:rPr>
+      <w:rFonts w:ascii="Courier New" w:hAnsi="Courier New" w:cs="Courier New"/>
+    </w:rPr>
+  </w:style>
+  <w:style w:type="character" w:customStyle="1" w:styleId="WW8Num6z2">
+    <w:name w:val="WW8Num6z2"/>
+    <w:rPr>
+      <w:rFonts w:ascii="Wingdings" w:hAnsi="Wingdings"/>
+    </w:rPr>
+  </w:style>
+  <w:style w:type="character" w:customStyle="1" w:styleId="WW8Num8z0">
+    <w:name w:val="WW8Num8z0"/>
+    <w:rPr>
+      <w:rFonts w:ascii="Tahoma" w:hAnsi="Tahoma" w:cs="Tahoma"/>
+      <w:sz w:val="20"/>
+      <w:szCs w:val="20"/>
+    </w:rPr>
+  </w:style>
+  <w:style w:type="character" w:customStyle="1" w:styleId="WW8Num11z0">
+    <w:name w:val="WW8Num11z0"/>
+    <w:rPr>
+      <w:lang w:val="en-IE"/>
+    </w:rPr>
+  </w:style>
+  <w:style w:type="character" w:customStyle="1" w:styleId="WW8Num12z0">
+    <w:name w:val="WW8Num12z0"/>
+    <w:rPr>
+      <w:rFonts w:ascii="Symbol" w:hAnsi="Symbol"/>
+    </w:rPr>
+  </w:style>
+  <w:style w:type="character" w:customStyle="1" w:styleId="WW8Num12z1">
+    <w:name w:val="WW8Num12z1"/>
+    <w:rPr>
+      <w:rFonts w:ascii="Courier New" w:hAnsi="Courier New" w:cs="Courier New"/>
+    </w:rPr>
+  </w:style>
+  <w:style w:type="character" w:customStyle="1" w:styleId="WW8Num12z2">
+    <w:name w:val="WW8Num12z2"/>
+    <w:rPr>
+      <w:rFonts w:ascii="Wingdings" w:hAnsi="Wingdings"/>
+    </w:rPr>
+  </w:style>
+  <w:style w:type="character" w:customStyle="1" w:styleId="WW8Num13z0">
+    <w:name w:val="WW8Num13z0"/>
+    <w:rPr>
+      <w:rFonts w:ascii="Tahoma" w:hAnsi="Tahoma" w:cs="Tahoma"/>
+      <w:sz w:val="20"/>
+      <w:szCs w:val="20"/>
+    </w:rPr>
+  </w:style>
+  <w:style w:type="character" w:customStyle="1" w:styleId="NoSpacingChar">
+    <w:name w:val="No Spacing Char"/>
+    <w:basedOn w:val="DefaultParagraphFont"/>
+    <w:rPr>
+      <w:sz w:val="22"/>
+      <w:szCs w:val="22"/>
+      <w:lang w:val="en-US" w:eastAsia="ar-SA" w:bidi="ar-SA"/>
+    </w:rPr>
+  </w:style>
+  <w:style w:type="character" w:customStyle="1" w:styleId="CharChar2">
+    <w:name w:val="Char Char2"/>
+    <w:basedOn w:val="DefaultParagraphFont"/>
+    <w:rPr>
+      <w:rFonts w:ascii="Tahoma" w:hAnsi="Tahoma" w:cs="Mangal"/>
+      <w:sz w:val="16"/>
+      <w:szCs w:val="14"/>
+    </w:rPr>
+  </w:style>
+  <w:style w:type="character" w:customStyle="1" w:styleId="CharChar1">
+    <w:name w:val="Char Char1"/>
+    <w:basedOn w:val="DefaultParagraphFont"/>
+  </w:style>
+  <w:style w:type="character" w:customStyle="1" w:styleId="CharChar">
+    <w:name w:val="Char Char"/>
+    <w:basedOn w:val="DefaultParagraphFont"/>
+  </w:style>
+  <w:style w:type="character" w:styleId="PlaceholderText">
+    <w:name w:val="Placeholder Text"/>
+    <w:basedOn w:val="DefaultParagraphFont"/>
+    <w:rPr>
+      <w:color w:val="808080"/>
+    </w:rPr>
+  </w:style>
+  <w:style w:type="character" w:customStyle="1" w:styleId="CharChar5">
+    <w:name w:val="Char Char5"/>
+    <w:basedOn w:val="DefaultParagraphFont"/>
+    <w:rPr>
+      <w:rFonts w:ascii="Cambria" w:eastAsia="MS Gothic" w:hAnsi="Cambria" w:cs="Mangal"/>
+      <w:sz w:val="24"/>
+      <w:szCs w:val="21"/>
+    </w:rPr>
+  </w:style>
+  <w:style w:type="character" w:customStyle="1" w:styleId="CharChar4">
+    <w:name w:val="Char Char4"/>
+    <w:basedOn w:val="DefaultParagraphFont"/>
+    <w:rPr>
+      <w:rFonts w:ascii="Cambria" w:eastAsia="MS Gothic" w:hAnsi="Cambria" w:cs="Mangal"/>
+    </w:rPr>
+  </w:style>
+  <w:style w:type="character" w:customStyle="1" w:styleId="CharChar3">
+    <w:name w:val="Char Char3"/>
+    <w:basedOn w:val="DefaultParagraphFont"/>
+    <w:rPr>
+      <w:rFonts w:ascii="Cambria" w:eastAsia="MS Gothic" w:hAnsi="Cambria" w:cs="Times New Roman"/>
+    </w:rPr>
+  </w:style>
+  <w:style w:type="character" w:styleId="Hyperlink">
+    <w:name w:val="Hyperlink"/>
+    <w:basedOn w:val="DefaultParagraphFont"/>
+    <w:uiPriority w:val="99"/>
+    <w:rPr>
+      <w:color w:val="0000FF"/>
+      <w:u w:val="single"/>
+    </w:rPr>
+  </w:style>
+  <w:style w:type="character" w:styleId="CommentReference">
+    <w:name w:val="annotation reference"/>
+    <w:basedOn w:val="DefaultParagraphFont"/>
+    <w:rPr>
+      <w:sz w:val="16"/>
+      <w:szCs w:val="16"/>
+    </w:rPr>
+  </w:style>
+  <w:style w:type="character" w:styleId="PageNumber">
+    <w:name w:val="page number"/>
+    <w:basedOn w:val="DefaultParagraphFont"/>
+  </w:style>
+  <w:style w:type="paragraph" w:customStyle="1" w:styleId="Tiu">
+    <w:name w:val="Tiêu đề"/>
+    <w:basedOn w:val="Normal"/>
+    <w:next w:val="BodyText"/>
+    <w:pPr>
+      <w:keepNext/>
+      <w:spacing w:before="240"/>
+    </w:pPr>
+    <w:rPr>
+      <w:rFonts w:ascii="Arial" w:eastAsia="MS PGothic" w:hAnsi="Arial" w:cs="Tahoma"/>
+      <w:sz w:val="28"/>
+      <w:szCs w:val="28"/>
+    </w:rPr>
+  </w:style>
+  <w:style w:type="paragraph" w:styleId="BodyText">
+    <w:name w:val="Body Text"/>
+    <w:basedOn w:val="Normal"/>
+  </w:style>
+  <w:style w:type="paragraph" w:styleId="List">
+    <w:name w:val="List"/>
+    <w:basedOn w:val="BodyText"/>
+    <w:rPr>
+      <w:rFonts w:cs="Tahoma"/>
+    </w:rPr>
+  </w:style>
+  <w:style w:type="paragraph" w:customStyle="1" w:styleId="Ph">
+    <w:name w:val="Phụ đề"/>
+    <w:basedOn w:val="Normal"/>
+    <w:pPr>
+      <w:suppressLineNumbers/>
+      <w:spacing w:before="120"/>
+    </w:pPr>
+    <w:rPr>
+      <w:rFonts w:cs="Tahoma"/>
+      <w:i/>
+      <w:iCs/>
+      <w:sz w:val="24"/>
+      <w:szCs w:val="24"/>
+    </w:rPr>
+  </w:style>
+  <w:style w:type="paragraph" w:customStyle="1" w:styleId="Chmc">
+    <w:name w:val="Chỉ mục"/>
+    <w:basedOn w:val="Normal"/>
+    <w:pPr>
+      <w:suppressLineNumbers/>
+    </w:pPr>
+    <w:rPr>
+      <w:rFonts w:cs="Tahoma"/>
+    </w:rPr>
+  </w:style>
+  <w:style w:type="paragraph" w:styleId="NoSpacing">
+    <w:name w:val="No Spacing"/>
+    <w:uiPriority w:val="1"/>
+    <w:qFormat/>
+    <w:pPr>
+      <w:widowControl w:val="0"/>
+      <w:suppressAutoHyphens/>
+    </w:pPr>
+    <w:rPr>
+      <w:rFonts w:ascii="Calibri" w:eastAsia="MS Mincho" w:hAnsi="Calibri" w:cs="Calibri"/>
+      <w:sz w:val="22"/>
+      <w:szCs w:val="22"/>
+      <w:lang w:eastAsia="ar-SA"/>
+    </w:rPr>
+  </w:style>
+  <w:style w:type="paragraph" w:styleId="BalloonText">
+    <w:name w:val="Balloon Text"/>
+    <w:basedOn w:val="Normal"/>
+    <w:pPr>
+      <w:spacing w:after="0" w:line="240" w:lineRule="auto"/>
+    </w:pPr>
+    <w:rPr>
+      <w:rFonts w:cs="Mangal"/>
+      <w:sz w:val="16"/>
+      <w:szCs w:val="14"/>
+    </w:rPr>
+  </w:style>
+  <w:style w:type="paragraph" w:styleId="Header">
+    <w:name w:val="header"/>
+    <w:basedOn w:val="Normal"/>
+    <w:pPr>
+      <w:spacing w:after="0" w:line="240" w:lineRule="auto"/>
+    </w:pPr>
+  </w:style>
+  <w:style w:type="paragraph" w:styleId="Footer">
+    <w:name w:val="footer"/>
+    <w:basedOn w:val="Normal"/>
+    <w:pPr>
+      <w:spacing w:after="0" w:line="240" w:lineRule="auto"/>
+    </w:pPr>
+  </w:style>
+  <w:style w:type="paragraph" w:styleId="ListParagraph">
+    <w:name w:val="List Paragraph"/>
+    <w:basedOn w:val="Normal"/>
+    <w:qFormat/>
+    <w:pPr>
+      <w:ind w:left="840"/>
+    </w:pPr>
+  </w:style>
+  <w:style w:type="paragraph" w:customStyle="1" w:styleId="NormalH">
+    <w:name w:val="NormalH"/>
+    <w:basedOn w:val="Normal"/>
+    <w:pPr>
+      <w:pageBreakBefore/>
+      <w:tabs>
+        <w:tab w:val="left" w:pos="2160"/>
+        <w:tab w:val="right" w:pos="5040"/>
+        <w:tab w:val="left" w:pos="5760"/>
+        <w:tab w:val="right" w:pos="8640"/>
+      </w:tabs>
+      <w:spacing w:before="360" w:after="240" w:line="360" w:lineRule="auto"/>
+      <w:jc w:val="center"/>
+    </w:pPr>
+    <w:rPr>
+      <w:rFonts w:ascii="Verdana" w:hAnsi="Verdana" w:cs="Tahoma"/>
+      <w:b/>
+      <w:bCs/>
+      <w:caps/>
+      <w:color w:val="548DD4"/>
+      <w:sz w:val="24"/>
+      <w:lang w:eastAsia="ar-SA" w:bidi="ar-SA"/>
+    </w:rPr>
+  </w:style>
+  <w:style w:type="paragraph" w:styleId="TOCHeading">
+    <w:name w:val="TOC Heading"/>
+    <w:basedOn w:val="Heading1"/>
+    <w:next w:val="Normal"/>
+    <w:qFormat/>
+    <w:rsid w:val="009A57EC"/>
+    <w:pPr>
+      <w:keepLines/>
+      <w:numPr>
+        <w:numId w:val="0"/>
+      </w:numPr>
+      <w:spacing w:before="480" w:after="0"/>
+      <w:outlineLvl w:val="9"/>
+    </w:pPr>
+    <w:rPr>
+      <w:rFonts w:ascii="Cambria" w:hAnsi="Cambria"/>
+      <w:bCs/>
+      <w:sz w:val="28"/>
+      <w:szCs w:val="28"/>
+      <w:lang w:eastAsia="ar-SA" w:bidi="ar-SA"/>
+    </w:rPr>
+  </w:style>
+  <w:style w:type="paragraph" w:styleId="TOC2">
+    <w:name w:val="toc 2"/>
+    <w:basedOn w:val="Normal"/>
+    <w:next w:val="Normal"/>
+    <w:uiPriority w:val="39"/>
+    <w:rsid w:val="00030EB1"/>
+    <w:pPr>
+      <w:tabs>
+        <w:tab w:val="left" w:pos="1540"/>
+        <w:tab w:val="right" w:leader="dot" w:pos="8827"/>
+      </w:tabs>
+      <w:spacing w:after="0"/>
+      <w:ind w:left="1540" w:hanging="550"/>
+    </w:pPr>
+  </w:style>
+  <w:style w:type="paragraph" w:styleId="TOC1">
+    <w:name w:val="toc 1"/>
+    <w:basedOn w:val="Normal"/>
+    <w:next w:val="Normal"/>
+    <w:uiPriority w:val="39"/>
+    <w:rsid w:val="00030EB1"/>
+    <w:pPr>
+      <w:tabs>
+        <w:tab w:val="left" w:pos="432"/>
+        <w:tab w:val="right" w:leader="underscore" w:pos="8827"/>
+      </w:tabs>
+      <w:spacing w:before="120"/>
+    </w:pPr>
+    <w:rPr>
+      <w:rFonts w:eastAsia="Tahoma" w:cs="Tahoma"/>
+      <w:b/>
+      <w:bCs/>
+      <w:caps/>
+    </w:rPr>
+  </w:style>
+  <w:style w:type="paragraph" w:styleId="TOC3">
+    <w:name w:val="toc 3"/>
+    <w:basedOn w:val="Normal"/>
+    <w:next w:val="Normal"/>
+    <w:uiPriority w:val="39"/>
+    <w:rsid w:val="00030EB1"/>
+    <w:pPr>
+      <w:tabs>
+        <w:tab w:val="left" w:pos="1872"/>
+        <w:tab w:val="right" w:leader="dot" w:pos="8827"/>
+      </w:tabs>
+      <w:spacing w:after="0"/>
+      <w:ind w:left="994"/>
+    </w:pPr>
+    <w:rPr>
+      <w:iCs/>
+    </w:rPr>
+  </w:style>
+  <w:style w:type="paragraph" w:styleId="TOC4">
+    <w:name w:val="toc 4"/>
+    <w:basedOn w:val="Normal"/>
+    <w:next w:val="Normal"/>
+    <w:semiHidden/>
+    <w:pPr>
+      <w:spacing w:after="0"/>
+      <w:ind w:left="660"/>
+    </w:pPr>
+    <w:rPr>
+      <w:sz w:val="18"/>
+      <w:szCs w:val="18"/>
+    </w:rPr>
+  </w:style>
+  <w:style w:type="paragraph" w:styleId="TOC5">
+    <w:name w:val="toc 5"/>
+    <w:basedOn w:val="Normal"/>
+    <w:next w:val="Normal"/>
+    <w:semiHidden/>
+    <w:pPr>
+      <w:spacing w:after="0"/>
+      <w:ind w:left="880"/>
+    </w:pPr>
+    <w:rPr>
+      <w:sz w:val="18"/>
+      <w:szCs w:val="18"/>
+    </w:rPr>
+  </w:style>
+  <w:style w:type="paragraph" w:styleId="TOC6">
+    <w:name w:val="toc 6"/>
+    <w:basedOn w:val="Normal"/>
+    <w:next w:val="Normal"/>
+    <w:semiHidden/>
+    <w:pPr>
+      <w:spacing w:after="0"/>
+      <w:ind w:left="1100"/>
+    </w:pPr>
+    <w:rPr>
+      <w:sz w:val="18"/>
+      <w:szCs w:val="18"/>
+    </w:rPr>
+  </w:style>
+  <w:style w:type="paragraph" w:styleId="TOC7">
+    <w:name w:val="toc 7"/>
+    <w:basedOn w:val="Normal"/>
+    <w:next w:val="Normal"/>
+    <w:semiHidden/>
+    <w:pPr>
+      <w:spacing w:after="0"/>
+      <w:ind w:left="1320"/>
+    </w:pPr>
+    <w:rPr>
+      <w:sz w:val="18"/>
+      <w:szCs w:val="18"/>
+    </w:rPr>
+  </w:style>
+  <w:style w:type="paragraph" w:styleId="TOC8">
+    <w:name w:val="toc 8"/>
+    <w:basedOn w:val="Normal"/>
+    <w:next w:val="Normal"/>
+    <w:semiHidden/>
+    <w:pPr>
+      <w:spacing w:after="0"/>
+      <w:ind w:left="1540"/>
+    </w:pPr>
+    <w:rPr>
+      <w:sz w:val="18"/>
+      <w:szCs w:val="18"/>
+    </w:rPr>
+  </w:style>
+  <w:style w:type="paragraph" w:styleId="TOC9">
+    <w:name w:val="toc 9"/>
+    <w:basedOn w:val="Normal"/>
+    <w:next w:val="Normal"/>
+    <w:semiHidden/>
+    <w:pPr>
+      <w:spacing w:after="0"/>
+      <w:ind w:left="1760"/>
+    </w:pPr>
+    <w:rPr>
+      <w:sz w:val="18"/>
+      <w:szCs w:val="18"/>
+    </w:rPr>
+  </w:style>
+  <w:style w:type="paragraph" w:styleId="DocumentMap">
+    <w:name w:val="Document Map"/>
+    <w:basedOn w:val="Normal"/>
+    <w:pPr>
+      <w:shd w:val="clear" w:color="auto" w:fill="000080"/>
+    </w:pPr>
+    <w:rPr>
+      <w:rFonts w:cs="Tahoma"/>
+    </w:rPr>
+  </w:style>
+  <w:style w:type="paragraph" w:styleId="PlainText">
+    <w:name w:val="Plain Text"/>
+    <w:basedOn w:val="Normal"/>
+    <w:pPr>
+      <w:spacing w:after="0" w:line="240" w:lineRule="auto"/>
+    </w:pPr>
+    <w:rPr>
+      <w:rFonts w:ascii="Courier New" w:hAnsi="Courier New" w:cs="Courier New"/>
+      <w:lang w:eastAsia="ar-SA" w:bidi="ar-SA"/>
+    </w:rPr>
+  </w:style>
+  <w:style w:type="paragraph" w:styleId="CommentText">
+    <w:name w:val="annotation text"/>
+    <w:basedOn w:val="Normal"/>
+  </w:style>
+  <w:style w:type="paragraph" w:styleId="CommentSubject">
+    <w:name w:val="annotation subject"/>
+    <w:basedOn w:val="CommentText"/>
+    <w:next w:val="CommentText"/>
+    <w:rPr>
+      <w:b/>
+      <w:bCs/>
+    </w:rPr>
+  </w:style>
+  <w:style w:type="paragraph" w:styleId="Caption">
+    <w:name w:val="caption"/>
+    <w:basedOn w:val="Normal"/>
+    <w:next w:val="Normal"/>
+    <w:qFormat/>
+    <w:rsid w:val="00A105D3"/>
+    <w:pPr>
+      <w:jc w:val="center"/>
+    </w:pPr>
+    <w:rPr>
+      <w:b/>
+      <w:bCs/>
+    </w:rPr>
+  </w:style>
+  <w:style w:type="paragraph" w:customStyle="1" w:styleId="Nidungkhung">
+    <w:name w:val="Nội dung khung"/>
+    <w:basedOn w:val="BodyText"/>
+  </w:style>
+  <w:style w:type="paragraph" w:customStyle="1" w:styleId="Nidungbng">
+    <w:name w:val="Nội dung bảng"/>
+    <w:basedOn w:val="Normal"/>
+    <w:pPr>
+      <w:suppressLineNumbers/>
+    </w:pPr>
+  </w:style>
+  <w:style w:type="paragraph" w:customStyle="1" w:styleId="Tiubng">
+    <w:name w:val="Tiêu đề bảng"/>
+    <w:basedOn w:val="Nidungbng"/>
+    <w:pPr>
+      <w:jc w:val="center"/>
+    </w:pPr>
+    <w:rPr>
+      <w:b/>
+      <w:bCs/>
+    </w:rPr>
+  </w:style>
+  <w:style w:type="paragraph" w:customStyle="1" w:styleId="StyleHeading2Tahoma13ptBoldCustomColorRGB44105178">
+    <w:name w:val="Style Heading 2 + Tahoma 13 pt Bold Custom Color(RGB(44105178))"/>
+    <w:basedOn w:val="Heading2"/>
+    <w:autoRedefine/>
+    <w:rsid w:val="003748EC"/>
+    <w:rPr>
+      <w:b w:val="0"/>
+      <w:bCs/>
+      <w:color w:val="2C69B2"/>
+    </w:rPr>
+  </w:style>
+  <w:style w:type="paragraph" w:customStyle="1" w:styleId="StyleHeading2Tahoma13ptBoldCustomColorRGB441051781">
+    <w:name w:val="Style Heading 2 + Tahoma 13 pt Bold Custom Color(RGB(44105178))1"/>
+    <w:basedOn w:val="Heading2"/>
+    <w:autoRedefine/>
+    <w:rsid w:val="003748EC"/>
+    <w:rPr>
+      <w:b w:val="0"/>
+      <w:bCs/>
+      <w:color w:val="2C69B2"/>
+    </w:rPr>
+  </w:style>
+  <w:style w:type="paragraph" w:customStyle="1" w:styleId="StyleHeading2Tahoma13ptBoldCustomColorRGB441051782">
+    <w:name w:val="Style Heading 2 + Tahoma 13 pt Bold Custom Color(RGB(44105178))2"/>
+    <w:basedOn w:val="Heading2"/>
+    <w:autoRedefine/>
+    <w:rsid w:val="003748EC"/>
+    <w:rPr>
+      <w:b w:val="0"/>
+      <w:bCs/>
+      <w:color w:val="2C69B2"/>
+    </w:rPr>
+  </w:style>
+  <w:style w:type="table" w:customStyle="1" w:styleId="BlueStripe1">
+    <w:name w:val="BlueStripe 1"/>
+    <w:basedOn w:val="TableNormal"/>
+    <w:rsid w:val="00280184"/>
+    <w:pPr>
+      <w:snapToGrid w:val="0"/>
+    </w:pPr>
+    <w:rPr>
+      <w:rFonts w:ascii="Calibri" w:eastAsia="Arial" w:hAnsi="Calibri" w:cs="Calibri"/>
+    </w:rPr>
+    <w:tblPr>
+      <w:tblStyleRowBandSize w:val="1"/>
+      <w:tblInd w:w="0" w:type="dxa"/>
+      <w:tblBorders>
+        <w:top w:val="single" w:sz="4" w:space="0" w:color="6F97C7"/>
+        <w:left w:val="single" w:sz="4" w:space="0" w:color="6F97C7"/>
+        <w:bottom w:val="single" w:sz="4" w:space="0" w:color="6F97C7"/>
+        <w:right w:val="single" w:sz="4" w:space="0" w:color="6F97C7"/>
+        <w:insideH w:val="single" w:sz="4" w:space="0" w:color="6F97C7"/>
+        <w:insideV w:val="single" w:sz="4" w:space="0" w:color="6F97C7"/>
+      </w:tblBorders>
+      <w:tblCellMar>
+        <w:top w:w="0" w:type="dxa"/>
+        <w:left w:w="115" w:type="dxa"/>
+        <w:bottom w:w="0" w:type="dxa"/>
+        <w:right w:w="115" w:type="dxa"/>
+      </w:tblCellMar>
+    </w:tblPr>
+    <w:tcPr>
+      <w:shd w:val="clear" w:color="auto" w:fill="auto"/>
+    </w:tcPr>
+    <w:tblStylePr w:type="firstRow">
+      <w:rPr>
+        <w:b/>
+        <w:bCs/>
+        <w:color w:val="FFFFFF"/>
+      </w:rPr>
+      <w:tblPr/>
+      <w:tcPr>
+        <w:tcBorders>
+          <w:top w:val="single" w:sz="8" w:space="0" w:color="7BA0CD"/>
+          <w:left w:val="single" w:sz="8" w:space="0" w:color="7BA0CD"/>
+          <w:bottom w:val="single" w:sz="8" w:space="0" w:color="7BA0CD"/>
+          <w:right w:val="single" w:sz="8" w:space="0" w:color="7BA0CD"/>
+          <w:insideH w:val="nil"/>
+          <w:insideV w:val="nil"/>
+        </w:tcBorders>
+        <w:shd w:val="clear" w:color="auto" w:fill="4F81BD"/>
+      </w:tcPr>
+    </w:tblStylePr>
+    <w:tblStylePr w:type="lastRow">
+      <w:rPr>
+        <w:b/>
+        <w:bCs/>
+      </w:rPr>
+      <w:tblPr/>
+      <w:tcPr>
+        <w:tcBorders>
+          <w:top w:val="double" w:sz="6" w:space="0" w:color="7BA0CD"/>
+          <w:left w:val="single" w:sz="8" w:space="0" w:color="7BA0CD"/>
+          <w:bottom w:val="single" w:sz="8" w:space="0" w:color="7BA0CD"/>
+          <w:right w:val="single" w:sz="8" w:space="0" w:color="7BA0CD"/>
+          <w:insideH w:val="nil"/>
+          <w:insideV w:val="nil"/>
+        </w:tcBorders>
+      </w:tcPr>
+    </w:tblStylePr>
+    <w:tblStylePr w:type="firstCol">
+      <w:rPr>
+        <w:b/>
+        <w:bCs/>
+      </w:rPr>
+    </w:tblStylePr>
+    <w:tblStylePr w:type="lastCol">
+      <w:rPr>
+        <w:b/>
+        <w:bCs/>
+      </w:rPr>
+    </w:tblStylePr>
+    <w:tblStylePr w:type="band2Horz">
+      <w:pPr>
+        <w:wordWrap/>
+        <w:spacing w:beforeLines="0" w:beforeAutospacing="0" w:afterLines="0" w:afterAutospacing="0" w:line="240" w:lineRule="auto"/>
+        <w:ind w:leftChars="0" w:left="0" w:rightChars="0" w:right="0"/>
+      </w:pPr>
+      <w:tblPr/>
+      <w:tcPr>
+        <w:tcBorders>
+          <w:top w:val="single" w:sz="4" w:space="0" w:color="6F97C7"/>
+          <w:left w:val="single" w:sz="4" w:space="0" w:color="6F97C7"/>
+          <w:bottom w:val="single" w:sz="4" w:space="0" w:color="6F97C7"/>
+          <w:right w:val="single" w:sz="4" w:space="0" w:color="6F97C7"/>
+          <w:insideH w:val="single" w:sz="4" w:space="0" w:color="6F97C7"/>
+          <w:insideV w:val="single" w:sz="4" w:space="0" w:color="6F97C7"/>
+        </w:tcBorders>
+        <w:shd w:val="clear" w:color="auto" w:fill="D3DFEE"/>
+      </w:tcPr>
+    </w:tblStylePr>
+  </w:style>
+  <w:style w:type="paragraph" w:customStyle="1" w:styleId="Nor">
+    <w:name w:val="Nor"/>
+    <w:basedOn w:val="Heading3"/>
+    <w:rsid w:val="00E22133"/>
+    <w:pPr>
+      <w:numPr>
+        <w:ilvl w:val="0"/>
+        <w:numId w:val="0"/>
+      </w:numPr>
+      <w:ind w:firstLine="720"/>
+    </w:pPr>
+  </w:style>
+  <w:style w:type="paragraph" w:styleId="IntenseQuote">
+    <w:name w:val="Intense Quote"/>
+    <w:basedOn w:val="Normal"/>
+    <w:next w:val="Normal"/>
+    <w:link w:val="IntenseQuoteChar"/>
+    <w:uiPriority w:val="30"/>
+    <w:qFormat/>
+    <w:rsid w:val="009A57EC"/>
+    <w:pPr>
+      <w:pBdr>
+        <w:bottom w:val="single" w:sz="4" w:space="4" w:color="4F81BD"/>
+      </w:pBdr>
+      <w:spacing w:before="200" w:after="280"/>
+      <w:ind w:left="936" w:right="936"/>
+    </w:pPr>
+    <w:rPr>
+      <w:rFonts w:cs="Mangal"/>
+      <w:b/>
+      <w:bCs/>
+      <w:i/>
+      <w:iCs/>
+      <w:color w:val="951B13"/>
+      <w:szCs w:val="18"/>
+    </w:rPr>
+  </w:style>
+  <w:style w:type="character" w:customStyle="1" w:styleId="IntenseQuoteChar">
+    <w:name w:val="Intense Quote Char"/>
+    <w:basedOn w:val="DefaultParagraphFont"/>
+    <w:link w:val="IntenseQuote"/>
+    <w:uiPriority w:val="30"/>
+    <w:rsid w:val="009A57EC"/>
+    <w:rPr>
+      <w:rFonts w:ascii="Tahoma" w:eastAsia="MS Mincho" w:hAnsi="Tahoma" w:cs="Mangal"/>
+      <w:b/>
+      <w:bCs/>
+      <w:i/>
+      <w:iCs/>
+      <w:color w:val="951B13"/>
+      <w:szCs w:val="18"/>
+      <w:lang w:eastAsia="hi-IN" w:bidi="hi-IN"/>
+    </w:rPr>
+  </w:style>
+  <w:style w:type="character" w:styleId="IntenseEmphasis">
+    <w:name w:val="Intense Emphasis"/>
+    <w:basedOn w:val="DefaultParagraphFont"/>
+    <w:uiPriority w:val="21"/>
+    <w:qFormat/>
+    <w:rsid w:val="009A57EC"/>
+    <w:rPr>
+      <w:b/>
+      <w:bCs/>
+      <w:i/>
+      <w:iCs/>
+      <w:color w:val="951B13"/>
+    </w:rPr>
+  </w:style>
+  <w:style w:type="table" w:customStyle="1" w:styleId="GridTable1LightAccent2">
+    <w:name w:val="Grid Table 1 Light Accent 2"/>
+    <w:basedOn w:val="TableNormal"/>
+    <w:uiPriority w:val="46"/>
+    <w:rsid w:val="009A4C41"/>
+    <w:tblPr>
+      <w:tblStyleRowBandSize w:val="1"/>
+      <w:tblStyleColBandSize w:val="1"/>
+      <w:tblInd w:w="0" w:type="dxa"/>
+      <w:tblBorders>
+        <w:top w:val="single" w:sz="4" w:space="0" w:color="E5B8B7" w:themeColor="accent2" w:themeTint="66"/>
+        <w:left w:val="single" w:sz="4" w:space="0" w:color="E5B8B7" w:themeColor="accent2" w:themeTint="66"/>
+        <w:bottom w:val="single" w:sz="4" w:space="0" w:color="E5B8B7" w:themeColor="accent2" w:themeTint="66"/>
+        <w:right w:val="single" w:sz="4" w:space="0" w:color="E5B8B7" w:themeColor="accent2" w:themeTint="66"/>
+        <w:insideH w:val="single" w:sz="4" w:space="0" w:color="E5B8B7" w:themeColor="accent2" w:themeTint="66"/>
+        <w:insideV w:val="single" w:sz="4" w:space="0" w:color="E5B8B7" w:themeColor="accent2" w:themeTint="66"/>
+      </w:tblBorders>
+      <w:tblCellMar>
+        <w:top w:w="0" w:type="dxa"/>
+        <w:left w:w="108" w:type="dxa"/>
+        <w:bottom w:w="0" w:type="dxa"/>
+        <w:right w:w="108" w:type="dxa"/>
+      </w:tblCellMar>
+    </w:tblPr>
+    <w:tblStylePr w:type="firstRow">
+      <w:rPr>
+        <w:b/>
+        <w:bCs/>
+      </w:rPr>
+      <w:tblPr/>
+      <w:tcPr>
+        <w:tcBorders>
+          <w:bottom w:val="single" w:sz="12" w:space="0" w:color="D99594" w:themeColor="accent2" w:themeTint="99"/>
+        </w:tcBorders>
+      </w:tcPr>
+    </w:tblStylePr>
+    <w:tblStylePr w:type="lastRow">
+      <w:rPr>
+        <w:b/>
+        <w:bCs/>
+      </w:rPr>
+      <w:tblPr/>
+      <w:tcPr>
+        <w:tcBorders>
+          <w:top w:val="double" w:sz="2" w:space="0" w:color="D99594" w:themeColor="accent2" w:themeTint="99"/>
+        </w:tcBorders>
+      </w:tcPr>
+    </w:tblStylePr>
+    <w:tblStylePr w:type="firstCol">
+      <w:rPr>
+        <w:b/>
+        <w:bCs/>
+      </w:rPr>
+    </w:tblStylePr>
+    <w:tblStylePr w:type="lastCol">
+      <w:rPr>
+        <w:b/>
+        <w:bCs/>
+      </w:rPr>
+    </w:tblStylePr>
+  </w:style>
+  <w:style w:type="paragraph" w:styleId="NormalWeb">
+    <w:name w:val="Normal (Web)"/>
+    <w:basedOn w:val="Normal"/>
+    <w:uiPriority w:val="99"/>
+    <w:unhideWhenUsed/>
+    <w:rsid w:val="00A105D3"/>
+    <w:pPr>
+      <w:widowControl/>
+      <w:suppressAutoHyphens w:val="0"/>
+      <w:spacing w:before="100" w:beforeAutospacing="1" w:after="100" w:afterAutospacing="1" w:line="240" w:lineRule="auto"/>
+    </w:pPr>
+    <w:rPr>
+      <w:rFonts w:ascii="Times New Roman" w:eastAsia="Times New Roman" w:hAnsi="Times New Roman" w:cs="Times New Roman"/>
+      <w:sz w:val="26"/>
+      <w:szCs w:val="24"/>
+      <w:lang w:eastAsia="en-US" w:bidi="ar-SA"/>
+    </w:rPr>
+  </w:style>
+  <w:style w:type="character" w:styleId="Emphasis">
+    <w:name w:val="Emphasis"/>
+    <w:basedOn w:val="DefaultParagraphFont"/>
+    <w:uiPriority w:val="20"/>
+    <w:qFormat/>
+    <w:rsid w:val="00A105D3"/>
+    <w:rPr>
+      <w:i/>
+      <w:iCs/>
+    </w:rPr>
+  </w:style>
+  <w:style w:type="table" w:customStyle="1" w:styleId="GridTable1Light">
+    <w:name w:val="Grid Table 1 Light"/>
+    <w:basedOn w:val="TableNormal"/>
+    <w:uiPriority w:val="46"/>
+    <w:rsid w:val="002817C3"/>
+    <w:tblPr>
+      <w:tblStyleRowBandSize w:val="1"/>
+      <w:tblStyleColBandSize w:val="1"/>
+      <w:tblInd w:w="0" w:type="dxa"/>
+      <w:tblBorders>
+        <w:top w:val="single" w:sz="4" w:space="0" w:color="999999" w:themeColor="text1" w:themeTint="66"/>
+        <w:left w:val="single" w:sz="4" w:space="0" w:color="999999" w:themeColor="text1" w:themeTint="66"/>
+        <w:bottom w:val="single" w:sz="4" w:space="0" w:color="999999" w:themeColor="text1" w:themeTint="66"/>
+        <w:right w:val="single" w:sz="4" w:space="0" w:color="999999" w:themeColor="text1" w:themeTint="66"/>
+        <w:insideH w:val="single" w:sz="4" w:space="0" w:color="999999" w:themeColor="text1" w:themeTint="66"/>
+        <w:insideV w:val="single" w:sz="4" w:space="0" w:color="999999" w:themeColor="text1" w:themeTint="66"/>
+      </w:tblBorders>
+      <w:tblCellMar>
+        <w:top w:w="0" w:type="dxa"/>
+        <w:left w:w="108" w:type="dxa"/>
+        <w:bottom w:w="0" w:type="dxa"/>
+        <w:right w:w="108" w:type="dxa"/>
+      </w:tblCellMar>
     </w:tblPr>
     <w:tblStylePr w:type="firstRow">
       <w:rPr>
@@ -9419,7 +10805,7 @@
 </file>
 
 <file path=customXml/itemProps1.xml><?xml version="1.0" encoding="utf-8"?>
-<ds:datastoreItem xmlns:ds="http://schemas.openxmlformats.org/officeDocument/2006/customXml" ds:itemID="{F70E4FA2-A08A-48C1-935D-6780A05DA5C0}">
+<ds:datastoreItem xmlns:ds="http://schemas.openxmlformats.org/officeDocument/2006/customXml" ds:itemID="{7574B471-E6F9-4BE1-BA2C-B471F048E964}">
   <ds:schemaRefs>
     <ds:schemaRef ds:uri="http://schemas.openxmlformats.org/officeDocument/2006/bibliography"/>
   </ds:schemaRefs>

</xml_diff>

<commit_message>
Update phan 4 - Nông Văn Doãn
</commit_message>
<xml_diff>
--- a/Bài tập lớn/MyProjectMgnt.docx
+++ b/Bài tập lớn/MyProjectMgnt.docx
@@ -4787,8 +4787,852 @@
       <w:r>
         <w:t>Có thể bán sản phẩm cho các chuỗi cửa hàng khác</w:t>
       </w:r>
-      <w:bookmarkStart w:id="11" w:name="_GoBack"/>
+    </w:p>
+    <w:p>
+      <w:pPr>
+        <w:pStyle w:val="Heading1"/>
+        <w:numPr>
+          <w:ilvl w:val="0"/>
+          <w:numId w:val="9"/>
+        </w:numPr>
+      </w:pPr>
+      <w:bookmarkStart w:id="11" w:name="_3rdcrjn" w:colFirst="0" w:colLast="0"/>
       <w:bookmarkEnd w:id="11"/>
+      <w:r>
+        <w:t>Ước lượng</w:t>
+      </w:r>
+    </w:p>
+    <w:p>
+      <w:pPr>
+        <w:pStyle w:val="Heading2"/>
+        <w:numPr>
+          <w:ilvl w:val="1"/>
+          <w:numId w:val="9"/>
+        </w:numPr>
+      </w:pPr>
+      <w:bookmarkStart w:id="12" w:name="_26in1rg" w:colFirst="0" w:colLast="0"/>
+      <w:bookmarkEnd w:id="12"/>
+      <w:r>
+        <w:t>Ước lượng tính năng</w:t>
+      </w:r>
+    </w:p>
+    <w:p>
+      <w:pPr>
+        <w:numPr>
+          <w:ilvl w:val="0"/>
+          <w:numId w:val="2"/>
+        </w:numPr>
+        <w:pBdr>
+          <w:top w:val="nil"/>
+          <w:left w:val="nil"/>
+          <w:bottom w:val="nil"/>
+          <w:right w:val="nil"/>
+          <w:between w:val="nil"/>
+        </w:pBdr>
+        <w:spacing w:after="0"/>
+        <w:rPr>
+          <w:color w:val="000000"/>
+        </w:rPr>
+      </w:pPr>
+      <w:r>
+        <w:t>Chung cho nội bộ công ty:</w:t>
+      </w:r>
+    </w:p>
+    <w:p>
+      <w:pPr>
+        <w:numPr>
+          <w:ilvl w:val="1"/>
+          <w:numId w:val="2"/>
+        </w:numPr>
+        <w:spacing w:after="0"/>
+      </w:pPr>
+      <w:r>
+        <w:t>Đăng nhập/ đăng xuất.</w:t>
+      </w:r>
+    </w:p>
+    <w:p>
+      <w:pPr>
+        <w:numPr>
+          <w:ilvl w:val="1"/>
+          <w:numId w:val="2"/>
+        </w:numPr>
+        <w:spacing w:after="0"/>
+      </w:pPr>
+      <w:r>
+        <w:t>Xem, sửa hồ sơ cá nhân.</w:t>
+      </w:r>
+    </w:p>
+    <w:p>
+      <w:pPr>
+        <w:numPr>
+          <w:ilvl w:val="0"/>
+          <w:numId w:val="2"/>
+        </w:numPr>
+        <w:pBdr>
+          <w:top w:val="nil"/>
+          <w:left w:val="nil"/>
+          <w:bottom w:val="nil"/>
+          <w:right w:val="nil"/>
+          <w:between w:val="nil"/>
+        </w:pBdr>
+        <w:spacing w:after="0"/>
+        <w:rPr>
+          <w:color w:val="000000"/>
+        </w:rPr>
+      </w:pPr>
+      <w:r>
+        <w:lastRenderedPageBreak/>
+        <w:t>Nhân viên:</w:t>
+      </w:r>
+    </w:p>
+    <w:p>
+      <w:pPr>
+        <w:numPr>
+          <w:ilvl w:val="1"/>
+          <w:numId w:val="2"/>
+        </w:numPr>
+        <w:pBdr>
+          <w:top w:val="nil"/>
+          <w:left w:val="nil"/>
+          <w:bottom w:val="nil"/>
+          <w:right w:val="nil"/>
+          <w:between w:val="nil"/>
+        </w:pBdr>
+        <w:spacing w:after="0"/>
+      </w:pPr>
+      <w:r>
+        <w:t>Xem lịch làm việc cá nhân.</w:t>
+      </w:r>
+    </w:p>
+    <w:p>
+      <w:pPr>
+        <w:numPr>
+          <w:ilvl w:val="1"/>
+          <w:numId w:val="2"/>
+        </w:numPr>
+        <w:pBdr>
+          <w:top w:val="nil"/>
+          <w:left w:val="nil"/>
+          <w:bottom w:val="nil"/>
+          <w:right w:val="nil"/>
+          <w:between w:val="nil"/>
+        </w:pBdr>
+        <w:spacing w:after="0"/>
+      </w:pPr>
+      <w:r>
+        <w:t>Xem thông tin chấm công cá nhân.</w:t>
+      </w:r>
+    </w:p>
+    <w:p>
+      <w:pPr>
+        <w:numPr>
+          <w:ilvl w:val="1"/>
+          <w:numId w:val="2"/>
+        </w:numPr>
+        <w:pBdr>
+          <w:top w:val="nil"/>
+          <w:left w:val="nil"/>
+          <w:bottom w:val="nil"/>
+          <w:right w:val="nil"/>
+          <w:between w:val="nil"/>
+        </w:pBdr>
+        <w:spacing w:after="0"/>
+      </w:pPr>
+      <w:r>
+        <w:t>Bồi bàn: Xem menu, tìm kiếm và gọi món cho khách.</w:t>
+      </w:r>
+    </w:p>
+    <w:p>
+      <w:pPr>
+        <w:numPr>
+          <w:ilvl w:val="1"/>
+          <w:numId w:val="2"/>
+        </w:numPr>
+        <w:pBdr>
+          <w:top w:val="nil"/>
+          <w:left w:val="nil"/>
+          <w:bottom w:val="nil"/>
+          <w:right w:val="nil"/>
+          <w:between w:val="nil"/>
+        </w:pBdr>
+        <w:spacing w:after="0"/>
+      </w:pPr>
+      <w:r>
+        <w:t>Thu ngân: Tạo, sửa, hủy, xử lý hóa đơn.</w:t>
+      </w:r>
+    </w:p>
+    <w:p>
+      <w:pPr>
+        <w:numPr>
+          <w:ilvl w:val="0"/>
+          <w:numId w:val="2"/>
+        </w:numPr>
+        <w:pBdr>
+          <w:top w:val="nil"/>
+          <w:left w:val="nil"/>
+          <w:bottom w:val="nil"/>
+          <w:right w:val="nil"/>
+          <w:between w:val="nil"/>
+        </w:pBdr>
+        <w:spacing w:after="0"/>
+      </w:pPr>
+      <w:r>
+        <w:t>Quản lý cửa hàng:</w:t>
+      </w:r>
+    </w:p>
+    <w:p>
+      <w:pPr>
+        <w:numPr>
+          <w:ilvl w:val="1"/>
+          <w:numId w:val="2"/>
+        </w:numPr>
+        <w:pBdr>
+          <w:top w:val="nil"/>
+          <w:left w:val="nil"/>
+          <w:bottom w:val="nil"/>
+          <w:right w:val="nil"/>
+          <w:between w:val="nil"/>
+        </w:pBdr>
+        <w:spacing w:after="0"/>
+      </w:pPr>
+      <w:r>
+        <w:t>Quản lý nhân viên: Tạo, sửa, xóa, tìm kiếm tài khoản nhân viên.</w:t>
+      </w:r>
+    </w:p>
+    <w:p>
+      <w:pPr>
+        <w:numPr>
+          <w:ilvl w:val="1"/>
+          <w:numId w:val="2"/>
+        </w:numPr>
+        <w:pBdr>
+          <w:top w:val="nil"/>
+          <w:left w:val="nil"/>
+          <w:bottom w:val="nil"/>
+          <w:right w:val="nil"/>
+          <w:between w:val="nil"/>
+        </w:pBdr>
+        <w:spacing w:after="0"/>
+      </w:pPr>
+      <w:r>
+        <w:t>Quản lý đồ uống: Thêm, sửa, xóa, tìm kiếm đồ uống, loại đồ uống.</w:t>
+      </w:r>
+    </w:p>
+    <w:p>
+      <w:pPr>
+        <w:numPr>
+          <w:ilvl w:val="1"/>
+          <w:numId w:val="2"/>
+        </w:numPr>
+        <w:pBdr>
+          <w:top w:val="nil"/>
+          <w:left w:val="nil"/>
+          <w:bottom w:val="nil"/>
+          <w:right w:val="nil"/>
+          <w:between w:val="nil"/>
+        </w:pBdr>
+        <w:spacing w:after="0"/>
+      </w:pPr>
+      <w:r>
+        <w:t>Lập lịch nhân viên: Tạo, sửa lịch làm việc hàng tháng.</w:t>
+      </w:r>
+    </w:p>
+    <w:p>
+      <w:pPr>
+        <w:numPr>
+          <w:ilvl w:val="1"/>
+          <w:numId w:val="2"/>
+        </w:numPr>
+        <w:pBdr>
+          <w:top w:val="nil"/>
+          <w:left w:val="nil"/>
+          <w:bottom w:val="nil"/>
+          <w:right w:val="nil"/>
+          <w:between w:val="nil"/>
+        </w:pBdr>
+        <w:spacing w:after="0"/>
+      </w:pPr>
+      <w:r>
+        <w:t>Quản lý chấm công: Xem, chỉnh sửa bảng chấm công.</w:t>
+      </w:r>
+    </w:p>
+    <w:p>
+      <w:pPr>
+        <w:numPr>
+          <w:ilvl w:val="0"/>
+          <w:numId w:val="2"/>
+        </w:numPr>
+        <w:pBdr>
+          <w:top w:val="nil"/>
+          <w:left w:val="nil"/>
+          <w:bottom w:val="nil"/>
+          <w:right w:val="nil"/>
+          <w:between w:val="nil"/>
+        </w:pBdr>
+        <w:spacing w:after="0"/>
+      </w:pPr>
+      <w:r>
+        <w:t>Giám đốc công ty:</w:t>
+      </w:r>
+    </w:p>
+    <w:p>
+      <w:pPr>
+        <w:numPr>
+          <w:ilvl w:val="1"/>
+          <w:numId w:val="2"/>
+        </w:numPr>
+        <w:spacing w:after="0"/>
+      </w:pPr>
+      <w:r>
+        <w:t>Quản lý nhân viên: Tạo, sửa, xóa, tìm kiếm tài khoản nhân viên.</w:t>
+      </w:r>
+    </w:p>
+    <w:p>
+      <w:pPr>
+        <w:numPr>
+          <w:ilvl w:val="1"/>
+          <w:numId w:val="2"/>
+        </w:numPr>
+        <w:spacing w:after="0"/>
+      </w:pPr>
+      <w:r>
+        <w:t>Tạo tài khoản cho Quản lý cửa hàng.</w:t>
+      </w:r>
+    </w:p>
+    <w:p>
+      <w:pPr>
+        <w:numPr>
+          <w:ilvl w:val="1"/>
+          <w:numId w:val="2"/>
+        </w:numPr>
+        <w:spacing w:after="0"/>
+      </w:pPr>
+      <w:r>
+        <w:t>Thêm, sửa xóa tài khoản quản lý.</w:t>
+      </w:r>
+    </w:p>
+    <w:p>
+      <w:pPr>
+        <w:numPr>
+          <w:ilvl w:val="1"/>
+          <w:numId w:val="2"/>
+        </w:numPr>
+        <w:spacing w:after="0"/>
+      </w:pPr>
+      <w:r>
+        <w:t>Quản lý đồ uống: Thêm, sửa, xóa, tìm kiếm đồ uống, loại đồ uống.</w:t>
+      </w:r>
+    </w:p>
+    <w:p>
+      <w:pPr>
+        <w:numPr>
+          <w:ilvl w:val="1"/>
+          <w:numId w:val="2"/>
+        </w:numPr>
+        <w:spacing w:after="0"/>
+      </w:pPr>
+      <w:r>
+        <w:t>Lập lịch nhân viên: Tạo, sửa lịch làm việc hàng tháng.</w:t>
+      </w:r>
+    </w:p>
+    <w:p>
+      <w:pPr>
+        <w:numPr>
+          <w:ilvl w:val="1"/>
+          <w:numId w:val="2"/>
+        </w:numPr>
+        <w:spacing w:after="0"/>
+      </w:pPr>
+      <w:r>
+        <w:t>Quản lý chấm công: Xem, chỉnh sửa bảng chấm công.</w:t>
+      </w:r>
+    </w:p>
+    <w:p>
+      <w:pPr>
+        <w:numPr>
+          <w:ilvl w:val="1"/>
+          <w:numId w:val="2"/>
+        </w:numPr>
+        <w:spacing w:after="0"/>
+      </w:pPr>
+      <w:r>
+        <w:t>Thống kê: Xuất báo cáo. Xem báo cáo, thống kê doanh thu.</w:t>
+      </w:r>
+    </w:p>
+    <w:p>
+      <w:pPr>
+        <w:numPr>
+          <w:ilvl w:val="1"/>
+          <w:numId w:val="2"/>
+        </w:numPr>
+      </w:pPr>
+      <w:r>
+        <w:t>Xem lịch sử hoạt động của toàn bộ nhân viên.</w:t>
+      </w:r>
+    </w:p>
+    <w:p>
+      <w:pPr>
+        <w:pStyle w:val="Heading2"/>
+        <w:numPr>
+          <w:ilvl w:val="1"/>
+          <w:numId w:val="9"/>
+        </w:numPr>
+      </w:pPr>
+      <w:bookmarkStart w:id="13" w:name="_lnxbz9" w:colFirst="0" w:colLast="0"/>
+      <w:bookmarkEnd w:id="13"/>
+      <w:r>
+        <w:t>Ước lượng cách tích hợp hệ thống</w:t>
+      </w:r>
+    </w:p>
+    <w:p>
+      <w:r>
+        <w:t>- Browser: Chrome, Firefox, Safari</w:t>
+      </w:r>
+    </w:p>
+    <w:p>
+      <w:r>
+        <w:t>- Hệ điều hành: MySql</w:t>
+      </w:r>
+    </w:p>
+    <w:p>
+      <w:r>
+        <w:t>- Server: ngnix</w:t>
+      </w:r>
+    </w:p>
+    <w:p>
+      <w:r>
+        <w:t>- Máy quét mã nhân viên</w:t>
+      </w:r>
+    </w:p>
+    <w:p>
+      <w:pPr>
+        <w:pStyle w:val="Heading2"/>
+        <w:numPr>
+          <w:ilvl w:val="1"/>
+          <w:numId w:val="9"/>
+        </w:numPr>
+      </w:pPr>
+      <w:bookmarkStart w:id="14" w:name="_35nkun2" w:colFirst="0" w:colLast="0"/>
+      <w:bookmarkEnd w:id="14"/>
+      <w:r>
+        <w:t>Ước lượng thời gian</w:t>
+      </w:r>
+    </w:p>
+    <w:p>
+      <w:r>
+        <w:t>- Ước lượng thời gian phân tích thiết kế hệ thống: 1 tháng</w:t>
+      </w:r>
+    </w:p>
+    <w:p>
+      <w:r>
+        <w:t>- Ước lượng thời gian xây dựng hệ thống: 1.5 tháng</w:t>
+      </w:r>
+    </w:p>
+    <w:p>
+      <w:r>
+        <w:t>- Ước lượng thời gian kiểm thử: 3 tuần</w:t>
+      </w:r>
+    </w:p>
+    <w:p>
+      <w:r>
+        <w:t>- Áp dụng thời gian cấu hình: 1 tuần</w:t>
+      </w:r>
+    </w:p>
+    <w:p>
+      <w:r>
+        <w:t>- Bảo trì: 2 tháng</w:t>
+      </w:r>
+    </w:p>
+    <w:p>
+      <w:r>
+        <w:t>Tổng ước lượng thời gian cho dự án: 5.5 tháng</w:t>
+      </w:r>
+    </w:p>
+    <w:p>
+      <w:pPr>
+        <w:pStyle w:val="Heading2"/>
+        <w:numPr>
+          <w:ilvl w:val="1"/>
+          <w:numId w:val="9"/>
+        </w:numPr>
+      </w:pPr>
+      <w:bookmarkStart w:id="15" w:name="_1ksv4uv" w:colFirst="0" w:colLast="0"/>
+      <w:bookmarkEnd w:id="15"/>
+      <w:r>
+        <w:t>Ước lượng rủi ro</w:t>
+      </w:r>
+    </w:p>
+    <w:p>
+      <w:pPr>
+        <w:numPr>
+          <w:ilvl w:val="0"/>
+          <w:numId w:val="11"/>
+        </w:numPr>
+        <w:spacing w:after="0"/>
+      </w:pPr>
+      <w:r>
+        <w:t>Rủi ro tài chính: thấp</w:t>
+      </w:r>
+    </w:p>
+    <w:p>
+      <w:pPr>
+        <w:numPr>
+          <w:ilvl w:val="0"/>
+          <w:numId w:val="11"/>
+        </w:numPr>
+        <w:spacing w:after="0"/>
+      </w:pPr>
+      <w:r>
+        <w:t xml:space="preserve">Rủi ro kỹ thuật: </w:t>
+      </w:r>
+    </w:p>
+    <w:p>
+      <w:pPr>
+        <w:numPr>
+          <w:ilvl w:val="1"/>
+          <w:numId w:val="11"/>
+        </w:numPr>
+        <w:spacing w:after="0"/>
+      </w:pPr>
+      <w:r>
+        <w:t>Không theo dõi được nhân viên chỉ đến chấm công.</w:t>
+      </w:r>
+    </w:p>
+    <w:p>
+      <w:pPr>
+        <w:numPr>
+          <w:ilvl w:val="1"/>
+          <w:numId w:val="11"/>
+        </w:numPr>
+        <w:spacing w:after="0"/>
+      </w:pPr>
+      <w:r>
+        <w:t>Quá nhiều tác vụ cho quản lý cửa hàng.</w:t>
+      </w:r>
+    </w:p>
+    <w:p>
+      <w:pPr>
+        <w:numPr>
+          <w:ilvl w:val="0"/>
+          <w:numId w:val="11"/>
+        </w:numPr>
+        <w:spacing w:after="0"/>
+      </w:pPr>
+      <w:r>
+        <w:t>Rủi ro về thời gian và nhân sự: Cuối kì, một số nhân viên phải đi thi</w:t>
+      </w:r>
+    </w:p>
+    <w:p>
+      <w:pPr>
+        <w:numPr>
+          <w:ilvl w:val="0"/>
+          <w:numId w:val="11"/>
+        </w:numPr>
+      </w:pPr>
+      <w:r>
+        <w:t>Rủi ro phía khách hàng: Quá tải khi hệ thống mở rộng bán online hoặc mở thêm chi nhánh.</w:t>
+      </w:r>
+    </w:p>
+    <w:p>
+      <w:pPr>
+        <w:pStyle w:val="Heading2"/>
+        <w:numPr>
+          <w:ilvl w:val="1"/>
+          <w:numId w:val="9"/>
+        </w:numPr>
+      </w:pPr>
+      <w:bookmarkStart w:id="16" w:name="_44sinio" w:colFirst="0" w:colLast="0"/>
+      <w:bookmarkEnd w:id="16"/>
+      <w:r>
+        <w:t>Xác định các hạng mục kiểm thử</w:t>
+      </w:r>
+    </w:p>
+    <w:p>
+      <w:r>
+        <w:t>- Unit test</w:t>
+      </w:r>
+    </w:p>
+    <w:p>
+      <w:r>
+        <w:lastRenderedPageBreak/>
+        <w:t>- Acceptance test</w:t>
+      </w:r>
+    </w:p>
+    <w:p>
+      <w:r>
+        <w:t>- Stability test</w:t>
+      </w:r>
+    </w:p>
+    <w:p>
+      <w:r>
+        <w:t>- Automatic test</w:t>
+      </w:r>
+      <w:r>
+        <w:tab/>
+        <w:t xml:space="preserve"> </w:t>
+      </w:r>
+      <w:r>
+        <w:tab/>
+        <w:t xml:space="preserve"> </w:t>
+      </w:r>
+      <w:r>
+        <w:tab/>
+      </w:r>
+    </w:p>
+    <w:p>
+      <w:pPr>
+        <w:pStyle w:val="Heading2"/>
+        <w:numPr>
+          <w:ilvl w:val="1"/>
+          <w:numId w:val="9"/>
+        </w:numPr>
+      </w:pPr>
+      <w:bookmarkStart w:id="17" w:name="_2jxsxqh" w:colFirst="0" w:colLast="0"/>
+      <w:bookmarkEnd w:id="17"/>
+      <w:r>
+        <w:t>Ước lượng cách thức triển khai/cài đặt</w:t>
+      </w:r>
+    </w:p>
+    <w:p>
+      <w:r>
+        <w:t>- Mua tên miền (Vutrl)</w:t>
+      </w:r>
+    </w:p>
+    <w:p>
+      <w:r>
+        <w:t>- Cấu hình hệ thống trên server</w:t>
+      </w:r>
+    </w:p>
+    <w:p>
+      <w:r>
+        <w:t>- Nhập dữ liệu cũ của công ty vào hệ thống</w:t>
+      </w:r>
+    </w:p>
+    <w:p>
+      <w:pPr>
+        <w:pStyle w:val="Heading1"/>
+        <w:numPr>
+          <w:ilvl w:val="0"/>
+          <w:numId w:val="9"/>
+        </w:numPr>
+      </w:pPr>
+      <w:bookmarkStart w:id="18" w:name="_z337ya" w:colFirst="0" w:colLast="0"/>
+      <w:bookmarkEnd w:id="18"/>
+      <w:r>
+        <w:t>Ước lượng giá thành</w:t>
+      </w:r>
+    </w:p>
+    <w:p>
+      <w:r>
+        <w:rPr>
+          <w:i/>
+        </w:rPr>
+        <w:t xml:space="preserve">Chi phí phát triển  +  Chi phí kiểm thử: </w:t>
+      </w:r>
+      <w:r>
+        <w:t>100 triệu đồng</w:t>
+      </w:r>
+    </w:p>
+    <w:p>
+      <w:r>
+        <w:rPr>
+          <w:i/>
+        </w:rPr>
+        <w:t xml:space="preserve">Chi phí vận hành, quản lý, hành chính: </w:t>
+      </w:r>
+      <w:r>
+        <w:t>50 triệu đồng</w:t>
+      </w:r>
+    </w:p>
+    <w:p>
+      <w:r>
+        <w:rPr>
+          <w:i/>
+        </w:rPr>
+        <w:t xml:space="preserve">Chi phí kinh doanh, quảng cáo, tiếp thị: </w:t>
+      </w:r>
+      <w:r>
+        <w:t>20 triệu đồng</w:t>
+      </w:r>
+    </w:p>
+    <w:p>
+      <w:r>
+        <w:t>Tổng: 170 triệu đồng</w:t>
+      </w:r>
+    </w:p>
+    <w:p>
+      <w:pPr>
+        <w:pStyle w:val="Heading1"/>
+        <w:numPr>
+          <w:ilvl w:val="0"/>
+          <w:numId w:val="9"/>
+        </w:numPr>
+      </w:pPr>
+      <w:bookmarkStart w:id="19" w:name="_3j2qqm3" w:colFirst="0" w:colLast="0"/>
+      <w:bookmarkEnd w:id="19"/>
+      <w:r>
+        <w:t>Phân chia các giai đoạn chính</w:t>
+      </w:r>
+    </w:p>
+    <w:p>
+      <w:pPr>
+        <w:numPr>
+          <w:ilvl w:val="0"/>
+          <w:numId w:val="1"/>
+        </w:numPr>
+        <w:spacing w:after="0"/>
+      </w:pPr>
+      <w:r>
+        <w:t>Khảo sát dự án: 20 ngày</w:t>
+      </w:r>
+    </w:p>
+    <w:p>
+      <w:pPr>
+        <w:numPr>
+          <w:ilvl w:val="0"/>
+          <w:numId w:val="1"/>
+        </w:numPr>
+        <w:spacing w:after="0"/>
+      </w:pPr>
+      <w:r>
+        <w:t>Thiết kế giao diện: 5 ngày</w:t>
+      </w:r>
+    </w:p>
+    <w:p>
+      <w:pPr>
+        <w:numPr>
+          <w:ilvl w:val="0"/>
+          <w:numId w:val="1"/>
+        </w:numPr>
+        <w:spacing w:after="0"/>
+      </w:pPr>
+      <w:r>
+        <w:t xml:space="preserve">Thiết kế cơ sở dữ liệu: 5 ngày </w:t>
+      </w:r>
+    </w:p>
+    <w:p>
+      <w:pPr>
+        <w:numPr>
+          <w:ilvl w:val="0"/>
+          <w:numId w:val="1"/>
+        </w:numPr>
+        <w:spacing w:after="0"/>
+      </w:pPr>
+      <w:r>
+        <w:rPr>
+          <w:noProof/>
+        </w:rPr>
+        <w:drawing>
+          <wp:anchor distT="0" distB="0" distL="0" distR="0" simplePos="0" relativeHeight="251660288" behindDoc="0" locked="0" layoutInCell="1" hidden="0" allowOverlap="1" wp14:anchorId="756E7141" wp14:editId="28FBB17E">
+            <wp:simplePos x="0" y="0"/>
+            <wp:positionH relativeFrom="column">
+              <wp:posOffset>-128270</wp:posOffset>
+            </wp:positionH>
+            <wp:positionV relativeFrom="paragraph">
+              <wp:posOffset>2608580</wp:posOffset>
+            </wp:positionV>
+            <wp:extent cx="5581650" cy="2438400"/>
+            <wp:effectExtent l="0" t="0" r="0" b="0"/>
+            <wp:wrapTopAndBottom distT="0" distB="0"/>
+            <wp:docPr id="6" name="image17.png"/>
+            <wp:cNvGraphicFramePr/>
+            <a:graphic xmlns:a="http://schemas.openxmlformats.org/drawingml/2006/main">
+              <a:graphicData uri="http://schemas.openxmlformats.org/drawingml/2006/picture">
+                <pic:pic xmlns:pic="http://schemas.openxmlformats.org/drawingml/2006/picture">
+                  <pic:nvPicPr>
+                    <pic:cNvPr id="0" name="image17.png"/>
+                    <pic:cNvPicPr preferRelativeResize="0"/>
+                  </pic:nvPicPr>
+                  <pic:blipFill>
+                    <a:blip r:embed="rId13"/>
+                    <a:srcRect/>
+                    <a:stretch>
+                      <a:fillRect/>
+                    </a:stretch>
+                  </pic:blipFill>
+                  <pic:spPr>
+                    <a:xfrm>
+                      <a:off x="0" y="0"/>
+                      <a:ext cx="5581650" cy="2438400"/>
+                    </a:xfrm>
+                    <a:prstGeom prst="rect">
+                      <a:avLst/>
+                    </a:prstGeom>
+                    <a:ln/>
+                  </pic:spPr>
+                </pic:pic>
+              </a:graphicData>
+            </a:graphic>
+            <wp14:sizeRelV relativeFrom="margin">
+              <wp14:pctHeight>0</wp14:pctHeight>
+            </wp14:sizeRelV>
+          </wp:anchor>
+        </w:drawing>
+      </w:r>
+      <w:r>
+        <w:t>Xây dựng hệ thống: 2 tháng</w:t>
+      </w:r>
+    </w:p>
+    <w:p>
+      <w:pPr>
+        <w:numPr>
+          <w:ilvl w:val="1"/>
+          <w:numId w:val="1"/>
+        </w:numPr>
+        <w:spacing w:after="0"/>
+      </w:pPr>
+      <w:r>
+        <w:t xml:space="preserve">Giai đoạn 1: Hệ thống phía quản trị </w:t>
+      </w:r>
+    </w:p>
+    <w:p>
+      <w:pPr>
+        <w:numPr>
+          <w:ilvl w:val="1"/>
+          <w:numId w:val="1"/>
+        </w:numPr>
+        <w:spacing w:after="0"/>
+      </w:pPr>
+      <w:r>
+        <w:t>Giai đoạn 2: Hệ thống phía client</w:t>
+      </w:r>
+    </w:p>
+    <w:p>
+      <w:pPr>
+        <w:numPr>
+          <w:ilvl w:val="0"/>
+          <w:numId w:val="1"/>
+        </w:numPr>
+        <w:spacing w:after="0"/>
+      </w:pPr>
+      <w:r>
+        <w:t>Kiểm thử: 3 tuần</w:t>
+      </w:r>
+    </w:p>
+    <w:p>
+      <w:pPr>
+        <w:numPr>
+          <w:ilvl w:val="0"/>
+          <w:numId w:val="1"/>
+        </w:numPr>
+        <w:spacing w:after="0"/>
+      </w:pPr>
+      <w:r>
+        <w:t>Cấu hình: 1 tuần</w:t>
+      </w:r>
+    </w:p>
+    <w:p>
+      <w:pPr>
+        <w:numPr>
+          <w:ilvl w:val="0"/>
+          <w:numId w:val="1"/>
+        </w:numPr>
+      </w:pPr>
+      <w:r>
+        <w:t>Bảo trì: 2 tháng</w:t>
+      </w:r>
+      <w:bookmarkStart w:id="20" w:name="_GoBack"/>
+      <w:bookmarkEnd w:id="20"/>
     </w:p>
     <w:sectPr>
       <w:type w:val="continuous"/>
@@ -4886,7 +5730,7 @@
         <w:noProof/>
         <w:color w:val="951B13"/>
       </w:rPr>
-      <w:t>8</w:t>
+      <w:t>10</w:t>
     </w:r>
     <w:r>
       <w:rPr>

</xml_diff>

<commit_message>
Update phần 5 - Nguyễn Văn Đức, Trần Thị Hải Hà
</commit_message>
<xml_diff>
--- a/Bài tập lớn/MyProjectMgnt.docx
+++ b/Bài tập lớn/MyProjectMgnt.docx
@@ -32,7 +32,7 @@
                 <wp:extent cx="1663396" cy="582019"/>
                 <wp:effectExtent l="0" t="0" r="0" b="0"/>
                 <wp:wrapNone/>
-                <wp:docPr id="2" name="Rectangle 2"/>
+                <wp:docPr id="2" name=""/>
                 <wp:cNvGraphicFramePr/>
                 <a:graphic xmlns:a="http://schemas.openxmlformats.org/drawingml/2006/main">
                   <a:graphicData uri="http://schemas.microsoft.com/office/word/2010/wordprocessingShape">
@@ -5631,9 +5631,2756 @@
       <w:r>
         <w:t>Bảo trì: 2 tháng</w:t>
       </w:r>
-      <w:bookmarkStart w:id="20" w:name="_GoBack"/>
+    </w:p>
+    <w:p>
+      <w:pPr>
+        <w:pStyle w:val="Heading1"/>
+        <w:numPr>
+          <w:ilvl w:val="0"/>
+          <w:numId w:val="9"/>
+        </w:numPr>
+      </w:pPr>
+      <w:bookmarkStart w:id="20" w:name="_1y810tw" w:colFirst="0" w:colLast="0"/>
       <w:bookmarkEnd w:id="20"/>
-    </w:p>
+      <w:r>
+        <w:t xml:space="preserve">Phân tích thiết kế </w:t>
+      </w:r>
+    </w:p>
+    <w:p>
+      <w:pPr>
+        <w:pStyle w:val="Heading2"/>
+        <w:numPr>
+          <w:ilvl w:val="1"/>
+          <w:numId w:val="9"/>
+        </w:numPr>
+      </w:pPr>
+      <w:bookmarkStart w:id="21" w:name="_4i7ojhp" w:colFirst="0" w:colLast="0"/>
+      <w:bookmarkEnd w:id="21"/>
+      <w:r>
+        <w:t>Mô hình tích hợp phần cứng/phần mềm</w:t>
+      </w:r>
+    </w:p>
+    <w:p>
+      <w:pPr>
+        <w:widowControl/>
+        <w:spacing w:after="200"/>
+        <w:jc w:val="left"/>
+        <w:rPr>
+          <w:color w:val="00000A"/>
+        </w:rPr>
+      </w:pPr>
+      <w:r>
+        <w:rPr>
+          <w:color w:val="00000A"/>
+        </w:rPr>
+        <w:t>Hệ thống được cấu trúc theo mô hình MVC (Model – View – Controller)</w:t>
+      </w:r>
+    </w:p>
+    <w:p>
+      <w:pPr>
+        <w:widowControl/>
+        <w:spacing w:after="200"/>
+        <w:jc w:val="left"/>
+        <w:rPr>
+          <w:color w:val="00000A"/>
+        </w:rPr>
+      </w:pPr>
+    </w:p>
+    <w:p>
+      <w:pPr>
+        <w:widowControl/>
+        <w:spacing w:after="200"/>
+        <w:ind w:left="-360" w:firstLine="360"/>
+        <w:jc w:val="left"/>
+      </w:pPr>
+      <w:r>
+        <w:t>Sơ đồ triển khai hệ thống:</w:t>
+      </w:r>
+    </w:p>
+    <w:p>
+      <w:pPr>
+        <w:keepNext/>
+        <w:widowControl/>
+        <w:spacing w:after="200"/>
+        <w:jc w:val="center"/>
+      </w:pPr>
+      <w:r>
+        <w:rPr>
+          <w:rFonts w:ascii="Times New Roman" w:eastAsia="Times New Roman" w:hAnsi="Times New Roman" w:cs="Times New Roman"/>
+          <w:noProof/>
+          <w:color w:val="00000A"/>
+          <w:sz w:val="28"/>
+          <w:szCs w:val="28"/>
+        </w:rPr>
+        <w:drawing>
+          <wp:inline distT="0" distB="0" distL="0" distR="0">
+            <wp:extent cx="5578475" cy="2247900"/>
+            <wp:effectExtent l="0" t="0" r="0" b="0"/>
+            <wp:docPr id="8" name="image6.png"/>
+            <wp:cNvGraphicFramePr/>
+            <a:graphic xmlns:a="http://schemas.openxmlformats.org/drawingml/2006/main">
+              <a:graphicData uri="http://schemas.openxmlformats.org/drawingml/2006/picture">
+                <pic:pic xmlns:pic="http://schemas.openxmlformats.org/drawingml/2006/picture">
+                  <pic:nvPicPr>
+                    <pic:cNvPr id="0" name="image6.png"/>
+                    <pic:cNvPicPr preferRelativeResize="0"/>
+                  </pic:nvPicPr>
+                  <pic:blipFill>
+                    <a:blip r:embed="rId14"/>
+                    <a:srcRect/>
+                    <a:stretch>
+                      <a:fillRect/>
+                    </a:stretch>
+                  </pic:blipFill>
+                  <pic:spPr>
+                    <a:xfrm>
+                      <a:off x="0" y="0"/>
+                      <a:ext cx="5578475" cy="2247900"/>
+                    </a:xfrm>
+                    <a:prstGeom prst="rect">
+                      <a:avLst/>
+                    </a:prstGeom>
+                    <a:ln/>
+                  </pic:spPr>
+                </pic:pic>
+              </a:graphicData>
+            </a:graphic>
+          </wp:inline>
+        </w:drawing>
+      </w:r>
+    </w:p>
+    <w:p>
+      <w:pPr>
+        <w:widowControl/>
+        <w:spacing w:after="200"/>
+        <w:jc w:val="left"/>
+        <w:rPr>
+          <w:color w:val="00000A"/>
+        </w:rPr>
+      </w:pPr>
+    </w:p>
+    <w:p>
+      <w:pPr>
+        <w:widowControl/>
+        <w:spacing w:after="200"/>
+        <w:jc w:val="left"/>
+        <w:rPr>
+          <w:color w:val="00000A"/>
+        </w:rPr>
+      </w:pPr>
+      <w:r>
+        <w:rPr>
+          <w:color w:val="00000A"/>
+        </w:rPr>
+        <w:t>Client’s Device là hệ thống máy tính/tablet của người truy cập, chứa các trình duyệt brower để hiển thị trang web của hệ thống</w:t>
+      </w:r>
+    </w:p>
+    <w:p>
+      <w:pPr>
+        <w:widowControl/>
+        <w:spacing w:after="200"/>
+        <w:jc w:val="left"/>
+        <w:rPr>
+          <w:color w:val="00000A"/>
+        </w:rPr>
+      </w:pPr>
+      <w:r>
+        <w:rPr>
+          <w:color w:val="00000A"/>
+        </w:rPr>
+        <w:t xml:space="preserve">Web Server chứa các ứng dụng cho người truy cập, trình điều khiển, và các giao diện hệ thống. Trong đó: </w:t>
+      </w:r>
+    </w:p>
+    <w:p>
+      <w:pPr>
+        <w:widowControl/>
+        <w:numPr>
+          <w:ilvl w:val="0"/>
+          <w:numId w:val="4"/>
+        </w:numPr>
+        <w:spacing w:after="0"/>
+        <w:jc w:val="left"/>
+        <w:rPr>
+          <w:color w:val="00000A"/>
+        </w:rPr>
+      </w:pPr>
+      <w:r>
+        <w:rPr>
+          <w:color w:val="00000A"/>
+        </w:rPr>
+        <w:t>Views chứa giao diện hệ thống</w:t>
+      </w:r>
+    </w:p>
+    <w:p>
+      <w:pPr>
+        <w:widowControl/>
+        <w:numPr>
+          <w:ilvl w:val="0"/>
+          <w:numId w:val="4"/>
+        </w:numPr>
+        <w:spacing w:after="0"/>
+        <w:jc w:val="left"/>
+        <w:rPr>
+          <w:color w:val="00000A"/>
+        </w:rPr>
+      </w:pPr>
+      <w:r>
+        <w:rPr>
+          <w:color w:val="00000A"/>
+        </w:rPr>
+        <w:t>Controllers chứa các trình điều khiển</w:t>
+      </w:r>
+    </w:p>
+    <w:p>
+      <w:pPr>
+        <w:widowControl/>
+        <w:numPr>
+          <w:ilvl w:val="0"/>
+          <w:numId w:val="4"/>
+        </w:numPr>
+        <w:spacing w:after="200"/>
+        <w:jc w:val="left"/>
+        <w:rPr>
+          <w:color w:val="00000A"/>
+        </w:rPr>
+      </w:pPr>
+      <w:r>
+        <w:rPr>
+          <w:color w:val="00000A"/>
+        </w:rPr>
+        <w:t>Database là nơi lưu trữ cơ sở dữ liệu của hệ thống</w:t>
+      </w:r>
+    </w:p>
+    <w:p>
+      <w:pPr>
+        <w:pStyle w:val="Heading2"/>
+        <w:numPr>
+          <w:ilvl w:val="1"/>
+          <w:numId w:val="9"/>
+        </w:numPr>
+      </w:pPr>
+      <w:bookmarkStart w:id="22" w:name="_2xcytpi" w:colFirst="0" w:colLast="0"/>
+      <w:bookmarkEnd w:id="22"/>
+      <w:r>
+        <w:t>Giao diện</w:t>
+      </w:r>
+    </w:p>
+    <w:p>
+      <w:pPr>
+        <w:numPr>
+          <w:ilvl w:val="0"/>
+          <w:numId w:val="5"/>
+        </w:numPr>
+      </w:pPr>
+      <w:r>
+        <w:t>Trang chủ của nhân viên bồi bàn</w:t>
+      </w:r>
+    </w:p>
+    <w:p>
+      <w:pPr>
+        <w:widowControl/>
+        <w:spacing w:after="200"/>
+        <w:jc w:val="left"/>
+      </w:pPr>
+      <w:r>
+        <w:rPr>
+          <w:rFonts w:ascii="Times New Roman" w:eastAsia="Times New Roman" w:hAnsi="Times New Roman" w:cs="Times New Roman"/>
+          <w:noProof/>
+          <w:color w:val="00000A"/>
+          <w:sz w:val="28"/>
+          <w:szCs w:val="28"/>
+        </w:rPr>
+        <w:drawing>
+          <wp:inline distT="0" distB="0" distL="0" distR="0">
+            <wp:extent cx="5578475" cy="3238500"/>
+            <wp:effectExtent l="0" t="0" r="0" b="0"/>
+            <wp:docPr id="12" name="image1.png"/>
+            <wp:cNvGraphicFramePr/>
+            <a:graphic xmlns:a="http://schemas.openxmlformats.org/drawingml/2006/main">
+              <a:graphicData uri="http://schemas.openxmlformats.org/drawingml/2006/picture">
+                <pic:pic xmlns:pic="http://schemas.openxmlformats.org/drawingml/2006/picture">
+                  <pic:nvPicPr>
+                    <pic:cNvPr id="0" name="image1.png"/>
+                    <pic:cNvPicPr preferRelativeResize="0"/>
+                  </pic:nvPicPr>
+                  <pic:blipFill>
+                    <a:blip r:embed="rId15"/>
+                    <a:srcRect/>
+                    <a:stretch>
+                      <a:fillRect/>
+                    </a:stretch>
+                  </pic:blipFill>
+                  <pic:spPr>
+                    <a:xfrm>
+                      <a:off x="0" y="0"/>
+                      <a:ext cx="5578475" cy="3238500"/>
+                    </a:xfrm>
+                    <a:prstGeom prst="rect">
+                      <a:avLst/>
+                    </a:prstGeom>
+                    <a:ln/>
+                  </pic:spPr>
+                </pic:pic>
+              </a:graphicData>
+            </a:graphic>
+          </wp:inline>
+        </w:drawing>
+      </w:r>
+    </w:p>
+    <w:p>
+      <w:pPr>
+        <w:numPr>
+          <w:ilvl w:val="0"/>
+          <w:numId w:val="5"/>
+        </w:numPr>
+      </w:pPr>
+      <w:r>
+        <w:t>Giao diện order sản phẩm:</w:t>
+      </w:r>
+    </w:p>
+    <w:p>
+      <w:pPr>
+        <w:widowControl/>
+        <w:spacing w:after="200"/>
+        <w:jc w:val="center"/>
+        <w:rPr>
+          <w:rFonts w:ascii="Times New Roman" w:eastAsia="Times New Roman" w:hAnsi="Times New Roman" w:cs="Times New Roman"/>
+          <w:color w:val="00000A"/>
+          <w:sz w:val="28"/>
+          <w:szCs w:val="28"/>
+        </w:rPr>
+      </w:pPr>
+      <w:r>
+        <w:rPr>
+          <w:rFonts w:ascii="Times New Roman" w:eastAsia="Times New Roman" w:hAnsi="Times New Roman" w:cs="Times New Roman"/>
+          <w:noProof/>
+          <w:color w:val="00000A"/>
+          <w:sz w:val="28"/>
+          <w:szCs w:val="28"/>
+        </w:rPr>
+        <w:lastRenderedPageBreak/>
+        <w:drawing>
+          <wp:inline distT="0" distB="0" distL="0" distR="0">
+            <wp:extent cx="3137535" cy="8048625"/>
+            <wp:effectExtent l="0" t="0" r="0" b="0"/>
+            <wp:docPr id="4" name="image8.png"/>
+            <wp:cNvGraphicFramePr/>
+            <a:graphic xmlns:a="http://schemas.openxmlformats.org/drawingml/2006/main">
+              <a:graphicData uri="http://schemas.openxmlformats.org/drawingml/2006/picture">
+                <pic:pic xmlns:pic="http://schemas.openxmlformats.org/drawingml/2006/picture">
+                  <pic:nvPicPr>
+                    <pic:cNvPr id="0" name="image8.png"/>
+                    <pic:cNvPicPr preferRelativeResize="0"/>
+                  </pic:nvPicPr>
+                  <pic:blipFill>
+                    <a:blip r:embed="rId16"/>
+                    <a:srcRect/>
+                    <a:stretch>
+                      <a:fillRect/>
+                    </a:stretch>
+                  </pic:blipFill>
+                  <pic:spPr>
+                    <a:xfrm>
+                      <a:off x="0" y="0"/>
+                      <a:ext cx="3137535" cy="8048625"/>
+                    </a:xfrm>
+                    <a:prstGeom prst="rect">
+                      <a:avLst/>
+                    </a:prstGeom>
+                    <a:ln/>
+                  </pic:spPr>
+                </pic:pic>
+              </a:graphicData>
+            </a:graphic>
+          </wp:inline>
+        </w:drawing>
+      </w:r>
+    </w:p>
+    <w:p>
+      <w:pPr>
+        <w:widowControl/>
+        <w:spacing w:after="200"/>
+        <w:jc w:val="center"/>
+        <w:rPr>
+          <w:rFonts w:ascii="Times New Roman" w:eastAsia="Times New Roman" w:hAnsi="Times New Roman" w:cs="Times New Roman"/>
+          <w:color w:val="00000A"/>
+          <w:sz w:val="28"/>
+          <w:szCs w:val="28"/>
+        </w:rPr>
+      </w:pPr>
+    </w:p>
+    <w:p>
+      <w:pPr>
+        <w:widowControl/>
+        <w:spacing w:after="200"/>
+        <w:jc w:val="center"/>
+        <w:rPr>
+          <w:rFonts w:ascii="Times New Roman" w:eastAsia="Times New Roman" w:hAnsi="Times New Roman" w:cs="Times New Roman"/>
+          <w:color w:val="00000A"/>
+          <w:sz w:val="28"/>
+          <w:szCs w:val="28"/>
+        </w:rPr>
+      </w:pPr>
+    </w:p>
+    <w:p>
+      <w:pPr>
+        <w:numPr>
+          <w:ilvl w:val="0"/>
+          <w:numId w:val="5"/>
+        </w:numPr>
+      </w:pPr>
+      <w:r>
+        <w:t>Giao diện order chi tiết</w:t>
+      </w:r>
+    </w:p>
+    <w:p>
+      <w:pPr>
+        <w:widowControl/>
+        <w:spacing w:after="200"/>
+        <w:jc w:val="left"/>
+      </w:pPr>
+      <w:r>
+        <w:rPr>
+          <w:rFonts w:ascii="Times New Roman" w:eastAsia="Times New Roman" w:hAnsi="Times New Roman" w:cs="Times New Roman"/>
+          <w:noProof/>
+          <w:color w:val="00000A"/>
+          <w:sz w:val="28"/>
+          <w:szCs w:val="28"/>
+        </w:rPr>
+        <w:lastRenderedPageBreak/>
+        <w:drawing>
+          <wp:inline distT="0" distB="0" distL="0" distR="0">
+            <wp:extent cx="5229225" cy="4073207"/>
+            <wp:effectExtent l="0" t="0" r="0" b="0"/>
+            <wp:docPr id="9" name="image2.png"/>
+            <wp:cNvGraphicFramePr/>
+            <a:graphic xmlns:a="http://schemas.openxmlformats.org/drawingml/2006/main">
+              <a:graphicData uri="http://schemas.openxmlformats.org/drawingml/2006/picture">
+                <pic:pic xmlns:pic="http://schemas.openxmlformats.org/drawingml/2006/picture">
+                  <pic:nvPicPr>
+                    <pic:cNvPr id="0" name="image2.png"/>
+                    <pic:cNvPicPr preferRelativeResize="0"/>
+                  </pic:nvPicPr>
+                  <pic:blipFill>
+                    <a:blip r:embed="rId17"/>
+                    <a:srcRect/>
+                    <a:stretch>
+                      <a:fillRect/>
+                    </a:stretch>
+                  </pic:blipFill>
+                  <pic:spPr>
+                    <a:xfrm>
+                      <a:off x="0" y="0"/>
+                      <a:ext cx="5229225" cy="4073207"/>
+                    </a:xfrm>
+                    <a:prstGeom prst="rect">
+                      <a:avLst/>
+                    </a:prstGeom>
+                    <a:ln/>
+                  </pic:spPr>
+                </pic:pic>
+              </a:graphicData>
+            </a:graphic>
+          </wp:inline>
+        </w:drawing>
+      </w:r>
+    </w:p>
+    <w:p>
+      <w:pPr>
+        <w:numPr>
+          <w:ilvl w:val="0"/>
+          <w:numId w:val="5"/>
+        </w:numPr>
+      </w:pPr>
+      <w:r>
+        <w:t>Giao diện thông tin cá nhân:</w:t>
+      </w:r>
+    </w:p>
+    <w:p>
+      <w:pPr>
+        <w:widowControl/>
+        <w:spacing w:after="200"/>
+        <w:jc w:val="left"/>
+      </w:pPr>
+      <w:r>
+        <w:rPr>
+          <w:rFonts w:ascii="Times New Roman" w:eastAsia="Times New Roman" w:hAnsi="Times New Roman" w:cs="Times New Roman"/>
+          <w:noProof/>
+          <w:color w:val="00000A"/>
+          <w:sz w:val="28"/>
+          <w:szCs w:val="28"/>
+        </w:rPr>
+        <w:drawing>
+          <wp:inline distT="0" distB="0" distL="0" distR="0">
+            <wp:extent cx="5286375" cy="3968432"/>
+            <wp:effectExtent l="0" t="0" r="0" b="0"/>
+            <wp:docPr id="11" name="image3.png" descr="Giao diện quản lí thông tin cá nhân"/>
+            <wp:cNvGraphicFramePr/>
+            <a:graphic xmlns:a="http://schemas.openxmlformats.org/drawingml/2006/main">
+              <a:graphicData uri="http://schemas.openxmlformats.org/drawingml/2006/picture">
+                <pic:pic xmlns:pic="http://schemas.openxmlformats.org/drawingml/2006/picture">
+                  <pic:nvPicPr>
+                    <pic:cNvPr id="0" name="image3.png" descr="Giao diện quản lí thông tin cá nhân"/>
+                    <pic:cNvPicPr preferRelativeResize="0"/>
+                  </pic:nvPicPr>
+                  <pic:blipFill>
+                    <a:blip r:embed="rId18"/>
+                    <a:srcRect/>
+                    <a:stretch>
+                      <a:fillRect/>
+                    </a:stretch>
+                  </pic:blipFill>
+                  <pic:spPr>
+                    <a:xfrm>
+                      <a:off x="0" y="0"/>
+                      <a:ext cx="5286375" cy="3968432"/>
+                    </a:xfrm>
+                    <a:prstGeom prst="rect">
+                      <a:avLst/>
+                    </a:prstGeom>
+                    <a:ln/>
+                  </pic:spPr>
+                </pic:pic>
+              </a:graphicData>
+            </a:graphic>
+          </wp:inline>
+        </w:drawing>
+      </w:r>
+    </w:p>
+    <w:p>
+      <w:pPr>
+        <w:pStyle w:val="Heading2"/>
+        <w:numPr>
+          <w:ilvl w:val="1"/>
+          <w:numId w:val="9"/>
+        </w:numPr>
+      </w:pPr>
+      <w:bookmarkStart w:id="23" w:name="_1ci93xb" w:colFirst="0" w:colLast="0"/>
+      <w:bookmarkEnd w:id="23"/>
+      <w:r>
+        <w:lastRenderedPageBreak/>
+        <w:t>Cơ sở dữ liệu</w:t>
+      </w:r>
+    </w:p>
+    <w:p>
+      <w:r>
+        <w:rPr>
+          <w:noProof/>
+        </w:rPr>
+        <w:drawing>
+          <wp:inline distT="114300" distB="114300" distL="114300" distR="114300">
+            <wp:extent cx="5578475" cy="6680200"/>
+            <wp:effectExtent l="0" t="0" r="0" b="0"/>
+            <wp:docPr id="7" name="image7.png"/>
+            <wp:cNvGraphicFramePr/>
+            <a:graphic xmlns:a="http://schemas.openxmlformats.org/drawingml/2006/main">
+              <a:graphicData uri="http://schemas.openxmlformats.org/drawingml/2006/picture">
+                <pic:pic xmlns:pic="http://schemas.openxmlformats.org/drawingml/2006/picture">
+                  <pic:nvPicPr>
+                    <pic:cNvPr id="0" name="image7.png"/>
+                    <pic:cNvPicPr preferRelativeResize="0"/>
+                  </pic:nvPicPr>
+                  <pic:blipFill>
+                    <a:blip r:embed="rId19"/>
+                    <a:srcRect/>
+                    <a:stretch>
+                      <a:fillRect/>
+                    </a:stretch>
+                  </pic:blipFill>
+                  <pic:spPr>
+                    <a:xfrm>
+                      <a:off x="0" y="0"/>
+                      <a:ext cx="5578475" cy="6680200"/>
+                    </a:xfrm>
+                    <a:prstGeom prst="rect">
+                      <a:avLst/>
+                    </a:prstGeom>
+                    <a:ln/>
+                  </pic:spPr>
+                </pic:pic>
+              </a:graphicData>
+            </a:graphic>
+          </wp:inline>
+        </w:drawing>
+      </w:r>
+    </w:p>
+    <w:p>
+      <w:pPr>
+        <w:pStyle w:val="Heading2"/>
+        <w:numPr>
+          <w:ilvl w:val="1"/>
+          <w:numId w:val="9"/>
+        </w:numPr>
+      </w:pPr>
+      <w:bookmarkStart w:id="24" w:name="_3whwml4" w:colFirst="0" w:colLast="0"/>
+      <w:bookmarkEnd w:id="24"/>
+      <w:r>
+        <w:t>Mạng</w:t>
+      </w:r>
+    </w:p>
+    <w:p>
+      <w:r>
+        <w:t>Hệ thống sử dụng mạng internet</w:t>
+      </w:r>
+    </w:p>
+    <w:p>
+      <w:pPr>
+        <w:pStyle w:val="Heading2"/>
+        <w:numPr>
+          <w:ilvl w:val="1"/>
+          <w:numId w:val="9"/>
+        </w:numPr>
+      </w:pPr>
+      <w:bookmarkStart w:id="25" w:name="_2bn6wsx" w:colFirst="0" w:colLast="0"/>
+      <w:bookmarkEnd w:id="25"/>
+      <w:r>
+        <w:t>Tương tác người dùng</w:t>
+      </w:r>
+    </w:p>
+    <w:p>
+      <w:pPr>
+        <w:numPr>
+          <w:ilvl w:val="0"/>
+          <w:numId w:val="10"/>
+        </w:numPr>
+      </w:pPr>
+      <w:r>
+        <w:t>Quy trình order</w:t>
+      </w:r>
+    </w:p>
+    <w:p>
+      <w:pPr>
+        <w:widowControl/>
+        <w:spacing w:after="0"/>
+        <w:jc w:val="left"/>
+      </w:pPr>
+      <w:r>
+        <w:rPr>
+          <w:rFonts w:ascii="Arial" w:eastAsia="Arial" w:hAnsi="Arial" w:cs="Arial"/>
+          <w:noProof/>
+          <w:sz w:val="22"/>
+          <w:szCs w:val="22"/>
+        </w:rPr>
+        <w:lastRenderedPageBreak/>
+        <mc:AlternateContent>
+          <mc:Choice Requires="wpg">
+            <w:drawing>
+              <wp:inline distT="114300" distB="114300" distL="114300" distR="114300">
+                <wp:extent cx="4557540" cy="4003993"/>
+                <wp:effectExtent l="0" t="0" r="0" b="0"/>
+                <wp:docPr id="1" name=""/>
+                <wp:cNvGraphicFramePr/>
+                <a:graphic xmlns:a="http://schemas.openxmlformats.org/drawingml/2006/main">
+                  <a:graphicData uri="http://schemas.microsoft.com/office/word/2010/wordprocessingGroup">
+                    <wpg:wgp>
+                      <wpg:cNvGrpSpPr/>
+                      <wpg:grpSpPr>
+                        <a:xfrm>
+                          <a:off x="0" y="0"/>
+                          <a:ext cx="4557540" cy="4003993"/>
+                          <a:chOff x="2295438" y="800100"/>
+                          <a:chExt cx="5191275" cy="5286300"/>
+                        </a:xfrm>
+                      </wpg:grpSpPr>
+                      <pic:pic xmlns:pic="http://schemas.openxmlformats.org/drawingml/2006/picture">
+                        <pic:nvPicPr>
+                          <pic:cNvPr id="3" name="Shape 2"/>
+                          <pic:cNvPicPr preferRelativeResize="0"/>
+                        </pic:nvPicPr>
+                        <pic:blipFill>
+                          <a:blip r:embed="rId20">
+                            <a:alphaModFix/>
+                          </a:blip>
+                          <a:stretch>
+                            <a:fillRect/>
+                          </a:stretch>
+                        </pic:blipFill>
+                        <pic:spPr>
+                          <a:xfrm>
+                            <a:off x="4371975" y="800100"/>
+                            <a:ext cx="1009650" cy="1057275"/>
+                          </a:xfrm>
+                          <a:prstGeom prst="rect">
+                            <a:avLst/>
+                          </a:prstGeom>
+                          <a:noFill/>
+                          <a:ln>
+                            <a:noFill/>
+                          </a:ln>
+                        </pic:spPr>
+                      </pic:pic>
+                      <pic:pic xmlns:pic="http://schemas.openxmlformats.org/drawingml/2006/picture">
+                        <pic:nvPicPr>
+                          <pic:cNvPr id="13" name="Shape 3"/>
+                          <pic:cNvPicPr preferRelativeResize="0"/>
+                        </pic:nvPicPr>
+                        <pic:blipFill>
+                          <a:blip r:embed="rId21">
+                            <a:alphaModFix/>
+                          </a:blip>
+                          <a:stretch>
+                            <a:fillRect/>
+                          </a:stretch>
+                        </pic:blipFill>
+                        <pic:spPr>
+                          <a:xfrm>
+                            <a:off x="6367488" y="1962025"/>
+                            <a:ext cx="1009650" cy="990600"/>
+                          </a:xfrm>
+                          <a:prstGeom prst="rect">
+                            <a:avLst/>
+                          </a:prstGeom>
+                          <a:noFill/>
+                          <a:ln>
+                            <a:noFill/>
+                          </a:ln>
+                        </pic:spPr>
+                      </pic:pic>
+                      <pic:pic xmlns:pic="http://schemas.openxmlformats.org/drawingml/2006/picture">
+                        <pic:nvPicPr>
+                          <pic:cNvPr id="14" name="Shape 4"/>
+                          <pic:cNvPicPr preferRelativeResize="0"/>
+                        </pic:nvPicPr>
+                        <pic:blipFill>
+                          <a:blip r:embed="rId22">
+                            <a:alphaModFix/>
+                          </a:blip>
+                          <a:stretch>
+                            <a:fillRect/>
+                          </a:stretch>
+                        </pic:blipFill>
+                        <pic:spPr>
+                          <a:xfrm>
+                            <a:off x="6400813" y="3857625"/>
+                            <a:ext cx="942975" cy="971550"/>
+                          </a:xfrm>
+                          <a:prstGeom prst="rect">
+                            <a:avLst/>
+                          </a:prstGeom>
+                          <a:noFill/>
+                          <a:ln>
+                            <a:noFill/>
+                          </a:ln>
+                        </pic:spPr>
+                      </pic:pic>
+                      <pic:pic xmlns:pic="http://schemas.openxmlformats.org/drawingml/2006/picture">
+                        <pic:nvPicPr>
+                          <pic:cNvPr id="15" name="Shape 5"/>
+                          <pic:cNvPicPr preferRelativeResize="0"/>
+                        </pic:nvPicPr>
+                        <pic:blipFill>
+                          <a:blip r:embed="rId23">
+                            <a:alphaModFix/>
+                          </a:blip>
+                          <a:stretch>
+                            <a:fillRect/>
+                          </a:stretch>
+                        </pic:blipFill>
+                        <pic:spPr>
+                          <a:xfrm>
+                            <a:off x="4419600" y="4886325"/>
+                            <a:ext cx="914400" cy="781050"/>
+                          </a:xfrm>
+                          <a:prstGeom prst="rect">
+                            <a:avLst/>
+                          </a:prstGeom>
+                          <a:noFill/>
+                          <a:ln>
+                            <a:noFill/>
+                          </a:ln>
+                        </pic:spPr>
+                      </pic:pic>
+                      <pic:pic xmlns:pic="http://schemas.openxmlformats.org/drawingml/2006/picture">
+                        <pic:nvPicPr>
+                          <pic:cNvPr id="16" name="Shape 6"/>
+                          <pic:cNvPicPr preferRelativeResize="0"/>
+                        </pic:nvPicPr>
+                        <pic:blipFill>
+                          <a:blip r:embed="rId24">
+                            <a:alphaModFix/>
+                          </a:blip>
+                          <a:stretch>
+                            <a:fillRect/>
+                          </a:stretch>
+                        </pic:blipFill>
+                        <pic:spPr>
+                          <a:xfrm>
+                            <a:off x="2400300" y="3810000"/>
+                            <a:ext cx="904875" cy="819150"/>
+                          </a:xfrm>
+                          <a:prstGeom prst="rect">
+                            <a:avLst/>
+                          </a:prstGeom>
+                          <a:noFill/>
+                          <a:ln>
+                            <a:noFill/>
+                          </a:ln>
+                        </pic:spPr>
+                      </pic:pic>
+                      <pic:pic xmlns:pic="http://schemas.openxmlformats.org/drawingml/2006/picture">
+                        <pic:nvPicPr>
+                          <pic:cNvPr id="17" name="Shape 7"/>
+                          <pic:cNvPicPr preferRelativeResize="0"/>
+                        </pic:nvPicPr>
+                        <pic:blipFill>
+                          <a:blip r:embed="rId25">
+                            <a:alphaModFix/>
+                          </a:blip>
+                          <a:stretch>
+                            <a:fillRect/>
+                          </a:stretch>
+                        </pic:blipFill>
+                        <pic:spPr>
+                          <a:xfrm>
+                            <a:off x="2457450" y="2105025"/>
+                            <a:ext cx="1066800" cy="885825"/>
+                          </a:xfrm>
+                          <a:prstGeom prst="rect">
+                            <a:avLst/>
+                          </a:prstGeom>
+                          <a:noFill/>
+                          <a:ln>
+                            <a:noFill/>
+                          </a:ln>
+                        </pic:spPr>
+                      </pic:pic>
+                      <wps:wsp>
+                        <wps:cNvPr id="18" name="Text Box 18"/>
+                        <wps:cNvSpPr txBox="1"/>
+                        <wps:spPr>
+                          <a:xfrm>
+                            <a:off x="4331463" y="1790700"/>
+                            <a:ext cx="1228800" cy="485700"/>
+                          </a:xfrm>
+                          <a:prstGeom prst="rect">
+                            <a:avLst/>
+                          </a:prstGeom>
+                          <a:noFill/>
+                          <a:ln>
+                            <a:noFill/>
+                          </a:ln>
+                        </wps:spPr>
+                        <wps:txbx>
+                          <w:txbxContent>
+                            <w:p>
+                              <w:pPr>
+                                <w:spacing w:after="0" w:line="240" w:lineRule="auto"/>
+                                <w:jc w:val="center"/>
+                                <w:textDirection w:val="btLr"/>
+                              </w:pPr>
+                              <w:r>
+                                <w:rPr>
+                                  <w:rFonts w:ascii="Arial" w:eastAsia="Arial" w:hAnsi="Arial" w:cs="Arial"/>
+                                  <w:color w:val="000000"/>
+                                  <w:sz w:val="28"/>
+                                </w:rPr>
+                                <w:t>Bồi bàn</w:t>
+                              </w:r>
+                            </w:p>
+                          </w:txbxContent>
+                        </wps:txbx>
+                        <wps:bodyPr spcFirstLastPara="1" wrap="square" lIns="91425" tIns="91425" rIns="91425" bIns="91425" anchor="t" anchorCtr="0"/>
+                      </wps:wsp>
+                      <wps:wsp>
+                        <wps:cNvPr id="19" name="Text Box 19"/>
+                        <wps:cNvSpPr txBox="1"/>
+                        <wps:spPr>
+                          <a:xfrm>
+                            <a:off x="2295438" y="2762325"/>
+                            <a:ext cx="1228800" cy="485700"/>
+                          </a:xfrm>
+                          <a:prstGeom prst="rect">
+                            <a:avLst/>
+                          </a:prstGeom>
+                          <a:noFill/>
+                          <a:ln>
+                            <a:noFill/>
+                          </a:ln>
+                        </wps:spPr>
+                        <wps:txbx>
+                          <w:txbxContent>
+                            <w:p>
+                              <w:pPr>
+                                <w:spacing w:after="0" w:line="240" w:lineRule="auto"/>
+                                <w:jc w:val="center"/>
+                                <w:textDirection w:val="btLr"/>
+                              </w:pPr>
+                              <w:r>
+                                <w:rPr>
+                                  <w:rFonts w:ascii="Arial" w:eastAsia="Arial" w:hAnsi="Arial" w:cs="Arial"/>
+                                  <w:color w:val="000000"/>
+                                  <w:sz w:val="28"/>
+                                </w:rPr>
+                                <w:t>Thanh toán</w:t>
+                              </w:r>
+                            </w:p>
+                          </w:txbxContent>
+                        </wps:txbx>
+                        <wps:bodyPr spcFirstLastPara="1" wrap="square" lIns="91425" tIns="91425" rIns="91425" bIns="91425" anchor="t" anchorCtr="0"/>
+                      </wps:wsp>
+                      <wps:wsp>
+                        <wps:cNvPr id="20" name="Text Box 20"/>
+                        <wps:cNvSpPr txBox="1"/>
+                        <wps:spPr>
+                          <a:xfrm>
+                            <a:off x="2295450" y="4705350"/>
+                            <a:ext cx="1228800" cy="485700"/>
+                          </a:xfrm>
+                          <a:prstGeom prst="rect">
+                            <a:avLst/>
+                          </a:prstGeom>
+                          <a:noFill/>
+                          <a:ln>
+                            <a:noFill/>
+                          </a:ln>
+                        </wps:spPr>
+                        <wps:txbx>
+                          <w:txbxContent>
+                            <w:p>
+                              <w:pPr>
+                                <w:spacing w:after="0" w:line="240" w:lineRule="auto"/>
+                                <w:jc w:val="center"/>
+                                <w:textDirection w:val="btLr"/>
+                              </w:pPr>
+                              <w:r>
+                                <w:rPr>
+                                  <w:rFonts w:ascii="Arial" w:eastAsia="Arial" w:hAnsi="Arial" w:cs="Arial"/>
+                                  <w:color w:val="000000"/>
+                                  <w:sz w:val="28"/>
+                                </w:rPr>
+                                <w:t>Phục vụ</w:t>
+                              </w:r>
+                            </w:p>
+                          </w:txbxContent>
+                        </wps:txbx>
+                        <wps:bodyPr spcFirstLastPara="1" wrap="square" lIns="91425" tIns="91425" rIns="91425" bIns="91425" anchor="t" anchorCtr="0"/>
+                      </wps:wsp>
+                      <wps:wsp>
+                        <wps:cNvPr id="21" name="Text Box 21"/>
+                        <wps:cNvSpPr txBox="1"/>
+                        <wps:spPr>
+                          <a:xfrm>
+                            <a:off x="4262400" y="5600700"/>
+                            <a:ext cx="1228800" cy="485700"/>
+                          </a:xfrm>
+                          <a:prstGeom prst="rect">
+                            <a:avLst/>
+                          </a:prstGeom>
+                          <a:noFill/>
+                          <a:ln>
+                            <a:noFill/>
+                          </a:ln>
+                        </wps:spPr>
+                        <wps:txbx>
+                          <w:txbxContent>
+                            <w:p>
+                              <w:pPr>
+                                <w:spacing w:after="0" w:line="240" w:lineRule="auto"/>
+                                <w:jc w:val="center"/>
+                                <w:textDirection w:val="btLr"/>
+                              </w:pPr>
+                              <w:r>
+                                <w:rPr>
+                                  <w:rFonts w:ascii="Arial" w:eastAsia="Arial" w:hAnsi="Arial" w:cs="Arial"/>
+                                  <w:color w:val="000000"/>
+                                  <w:sz w:val="28"/>
+                                </w:rPr>
+                                <w:t>Pha chế</w:t>
+                              </w:r>
+                            </w:p>
+                          </w:txbxContent>
+                        </wps:txbx>
+                        <wps:bodyPr spcFirstLastPara="1" wrap="square" lIns="91425" tIns="91425" rIns="91425" bIns="91425" anchor="t" anchorCtr="0"/>
+                      </wps:wsp>
+                      <wps:wsp>
+                        <wps:cNvPr id="22" name="Text Box 22"/>
+                        <wps:cNvSpPr txBox="1"/>
+                        <wps:spPr>
+                          <a:xfrm>
+                            <a:off x="6257913" y="4705350"/>
+                            <a:ext cx="1228800" cy="485700"/>
+                          </a:xfrm>
+                          <a:prstGeom prst="rect">
+                            <a:avLst/>
+                          </a:prstGeom>
+                          <a:noFill/>
+                          <a:ln>
+                            <a:noFill/>
+                          </a:ln>
+                        </wps:spPr>
+                        <wps:txbx>
+                          <w:txbxContent>
+                            <w:p>
+                              <w:pPr>
+                                <w:spacing w:after="0" w:line="240" w:lineRule="auto"/>
+                                <w:jc w:val="center"/>
+                                <w:textDirection w:val="btLr"/>
+                              </w:pPr>
+                              <w:r>
+                                <w:rPr>
+                                  <w:rFonts w:ascii="Arial" w:eastAsia="Arial" w:hAnsi="Arial" w:cs="Arial"/>
+                                  <w:color w:val="000000"/>
+                                  <w:sz w:val="28"/>
+                                </w:rPr>
+                                <w:t>In hóa đơn</w:t>
+                              </w:r>
+                            </w:p>
+                          </w:txbxContent>
+                        </wps:txbx>
+                        <wps:bodyPr spcFirstLastPara="1" wrap="square" lIns="91425" tIns="91425" rIns="91425" bIns="91425" anchor="t" anchorCtr="0"/>
+                      </wps:wsp>
+                      <wps:wsp>
+                        <wps:cNvPr id="23" name="Text Box 23"/>
+                        <wps:cNvSpPr txBox="1"/>
+                        <wps:spPr>
+                          <a:xfrm>
+                            <a:off x="6257913" y="2838450"/>
+                            <a:ext cx="1228800" cy="485700"/>
+                          </a:xfrm>
+                          <a:prstGeom prst="rect">
+                            <a:avLst/>
+                          </a:prstGeom>
+                          <a:noFill/>
+                          <a:ln>
+                            <a:noFill/>
+                          </a:ln>
+                        </wps:spPr>
+                        <wps:txbx>
+                          <w:txbxContent>
+                            <w:p>
+                              <w:pPr>
+                                <w:spacing w:after="0" w:line="240" w:lineRule="auto"/>
+                                <w:jc w:val="center"/>
+                                <w:textDirection w:val="btLr"/>
+                              </w:pPr>
+                              <w:r>
+                                <w:rPr>
+                                  <w:rFonts w:ascii="Arial" w:eastAsia="Arial" w:hAnsi="Arial" w:cs="Arial"/>
+                                  <w:color w:val="000000"/>
+                                  <w:sz w:val="28"/>
+                                </w:rPr>
+                                <w:t>Thu ngân</w:t>
+                              </w:r>
+                            </w:p>
+                          </w:txbxContent>
+                        </wps:txbx>
+                        <wps:bodyPr spcFirstLastPara="1" wrap="square" lIns="91425" tIns="91425" rIns="91425" bIns="91425" anchor="t" anchorCtr="0"/>
+                      </wps:wsp>
+                      <wps:wsp>
+                        <wps:cNvPr id="24" name="Right Arrow 24"/>
+                        <wps:cNvSpPr/>
+                        <wps:spPr>
+                          <a:xfrm rot="1655224">
+                            <a:off x="5484441" y="1559480"/>
+                            <a:ext cx="676965" cy="260587"/>
+                          </a:xfrm>
+                          <a:prstGeom prst="rightArrow">
+                            <a:avLst>
+                              <a:gd name="adj1" fmla="val 50000"/>
+                              <a:gd name="adj2" fmla="val 50000"/>
+                            </a:avLst>
+                          </a:prstGeom>
+                          <a:solidFill>
+                            <a:srgbClr val="CFE2F3"/>
+                          </a:solidFill>
+                          <a:ln w="9525" cap="flat" cmpd="sng">
+                            <a:solidFill>
+                              <a:srgbClr val="000000"/>
+                            </a:solidFill>
+                            <a:prstDash val="solid"/>
+                            <a:round/>
+                            <a:headEnd type="none" w="sm" len="sm"/>
+                            <a:tailEnd type="none" w="sm" len="sm"/>
+                          </a:ln>
+                        </wps:spPr>
+                        <wps:txbx>
+                          <w:txbxContent>
+                            <w:p>
+                              <w:pPr>
+                                <w:spacing w:after="0" w:line="240" w:lineRule="auto"/>
+                                <w:jc w:val="left"/>
+                                <w:textDirection w:val="btLr"/>
+                              </w:pPr>
+                            </w:p>
+                          </w:txbxContent>
+                        </wps:txbx>
+                        <wps:bodyPr spcFirstLastPara="1" wrap="square" lIns="91425" tIns="91425" rIns="91425" bIns="91425" anchor="ctr" anchorCtr="0"/>
+                      </wps:wsp>
+                      <wps:wsp>
+                        <wps:cNvPr id="25" name="Right Arrow 25"/>
+                        <wps:cNvSpPr/>
+                        <wps:spPr>
+                          <a:xfrm rot="8343602">
+                            <a:off x="5505796" y="4921854"/>
+                            <a:ext cx="677128" cy="260516"/>
+                          </a:xfrm>
+                          <a:prstGeom prst="rightArrow">
+                            <a:avLst>
+                              <a:gd name="adj1" fmla="val 50000"/>
+                              <a:gd name="adj2" fmla="val 50000"/>
+                            </a:avLst>
+                          </a:prstGeom>
+                          <a:solidFill>
+                            <a:srgbClr val="CFE2F3"/>
+                          </a:solidFill>
+                          <a:ln w="9525" cap="flat" cmpd="sng">
+                            <a:solidFill>
+                              <a:srgbClr val="000000"/>
+                            </a:solidFill>
+                            <a:prstDash val="solid"/>
+                            <a:round/>
+                            <a:headEnd type="none" w="sm" len="sm"/>
+                            <a:tailEnd type="none" w="sm" len="sm"/>
+                          </a:ln>
+                        </wps:spPr>
+                        <wps:txbx>
+                          <w:txbxContent>
+                            <w:p>
+                              <w:pPr>
+                                <w:spacing w:after="0" w:line="240" w:lineRule="auto"/>
+                                <w:jc w:val="left"/>
+                                <w:textDirection w:val="btLr"/>
+                              </w:pPr>
+                            </w:p>
+                          </w:txbxContent>
+                        </wps:txbx>
+                        <wps:bodyPr spcFirstLastPara="1" wrap="square" lIns="91425" tIns="91425" rIns="91425" bIns="91425" anchor="ctr" anchorCtr="0"/>
+                      </wps:wsp>
+                      <wps:wsp>
+                        <wps:cNvPr id="26" name="Right Arrow 26"/>
+                        <wps:cNvSpPr/>
+                        <wps:spPr>
+                          <a:xfrm rot="-5242363">
+                            <a:off x="2725793" y="3276146"/>
+                            <a:ext cx="536664" cy="260663"/>
+                          </a:xfrm>
+                          <a:prstGeom prst="rightArrow">
+                            <a:avLst>
+                              <a:gd name="adj1" fmla="val 50000"/>
+                              <a:gd name="adj2" fmla="val 50000"/>
+                            </a:avLst>
+                          </a:prstGeom>
+                          <a:solidFill>
+                            <a:srgbClr val="CFE2F3"/>
+                          </a:solidFill>
+                          <a:ln w="9525" cap="flat" cmpd="sng">
+                            <a:solidFill>
+                              <a:srgbClr val="000000"/>
+                            </a:solidFill>
+                            <a:prstDash val="solid"/>
+                            <a:round/>
+                            <a:headEnd type="none" w="sm" len="sm"/>
+                            <a:tailEnd type="none" w="sm" len="sm"/>
+                          </a:ln>
+                        </wps:spPr>
+                        <wps:txbx>
+                          <w:txbxContent>
+                            <w:p>
+                              <w:pPr>
+                                <w:spacing w:after="0" w:line="240" w:lineRule="auto"/>
+                                <w:jc w:val="left"/>
+                                <w:textDirection w:val="btLr"/>
+                              </w:pPr>
+                            </w:p>
+                          </w:txbxContent>
+                        </wps:txbx>
+                        <wps:bodyPr spcFirstLastPara="1" wrap="square" lIns="91425" tIns="91425" rIns="91425" bIns="91425" anchor="ctr" anchorCtr="0"/>
+                      </wps:wsp>
+                      <wps:wsp>
+                        <wps:cNvPr id="27" name="Right Arrow 27"/>
+                        <wps:cNvSpPr/>
+                        <wps:spPr>
+                          <a:xfrm rot="-9482298">
+                            <a:off x="3557138" y="4951963"/>
+                            <a:ext cx="677029" cy="260605"/>
+                          </a:xfrm>
+                          <a:prstGeom prst="rightArrow">
+                            <a:avLst>
+                              <a:gd name="adj1" fmla="val 50000"/>
+                              <a:gd name="adj2" fmla="val 50000"/>
+                            </a:avLst>
+                          </a:prstGeom>
+                          <a:solidFill>
+                            <a:srgbClr val="CFE2F3"/>
+                          </a:solidFill>
+                          <a:ln w="9525" cap="flat" cmpd="sng">
+                            <a:solidFill>
+                              <a:srgbClr val="000000"/>
+                            </a:solidFill>
+                            <a:prstDash val="solid"/>
+                            <a:round/>
+                            <a:headEnd type="none" w="sm" len="sm"/>
+                            <a:tailEnd type="none" w="sm" len="sm"/>
+                          </a:ln>
+                        </wps:spPr>
+                        <wps:txbx>
+                          <w:txbxContent>
+                            <w:p>
+                              <w:pPr>
+                                <w:spacing w:after="0" w:line="240" w:lineRule="auto"/>
+                                <w:jc w:val="left"/>
+                                <w:textDirection w:val="btLr"/>
+                              </w:pPr>
+                            </w:p>
+                          </w:txbxContent>
+                        </wps:txbx>
+                        <wps:bodyPr spcFirstLastPara="1" wrap="square" lIns="91425" tIns="91425" rIns="91425" bIns="91425" anchor="ctr" anchorCtr="0"/>
+                      </wps:wsp>
+                      <wps:wsp>
+                        <wps:cNvPr id="28" name="Right Arrow 28"/>
+                        <wps:cNvSpPr/>
+                        <wps:spPr>
+                          <a:xfrm rot="5398025">
+                            <a:off x="6638328" y="3388598"/>
+                            <a:ext cx="522300" cy="260700"/>
+                          </a:xfrm>
+                          <a:prstGeom prst="rightArrow">
+                            <a:avLst>
+                              <a:gd name="adj1" fmla="val 50000"/>
+                              <a:gd name="adj2" fmla="val 50000"/>
+                            </a:avLst>
+                          </a:prstGeom>
+                          <a:solidFill>
+                            <a:srgbClr val="CFE2F3"/>
+                          </a:solidFill>
+                          <a:ln w="9525" cap="flat" cmpd="sng">
+                            <a:solidFill>
+                              <a:srgbClr val="000000"/>
+                            </a:solidFill>
+                            <a:prstDash val="solid"/>
+                            <a:round/>
+                            <a:headEnd type="none" w="sm" len="sm"/>
+                            <a:tailEnd type="none" w="sm" len="sm"/>
+                          </a:ln>
+                        </wps:spPr>
+                        <wps:txbx>
+                          <w:txbxContent>
+                            <w:p>
+                              <w:pPr>
+                                <w:spacing w:after="0" w:line="240" w:lineRule="auto"/>
+                                <w:jc w:val="left"/>
+                                <w:textDirection w:val="btLr"/>
+                              </w:pPr>
+                            </w:p>
+                          </w:txbxContent>
+                        </wps:txbx>
+                        <wps:bodyPr spcFirstLastPara="1" wrap="square" lIns="91425" tIns="91425" rIns="91425" bIns="91425" anchor="ctr" anchorCtr="0"/>
+                      </wps:wsp>
+                      <wps:wsp>
+                        <wps:cNvPr id="29" name="Oval 29"/>
+                        <wps:cNvSpPr/>
+                        <wps:spPr>
+                          <a:xfrm>
+                            <a:off x="4419600" y="2818351"/>
+                            <a:ext cx="1228800" cy="1182600"/>
+                          </a:xfrm>
+                          <a:prstGeom prst="ellipse">
+                            <a:avLst/>
+                          </a:prstGeom>
+                          <a:solidFill>
+                            <a:srgbClr val="CFE2F3"/>
+                          </a:solidFill>
+                          <a:ln w="9525" cap="flat" cmpd="sng">
+                            <a:solidFill>
+                              <a:srgbClr val="000000"/>
+                            </a:solidFill>
+                            <a:prstDash val="solid"/>
+                            <a:round/>
+                            <a:headEnd type="none" w="sm" len="sm"/>
+                            <a:tailEnd type="none" w="sm" len="sm"/>
+                          </a:ln>
+                        </wps:spPr>
+                        <wps:txbx>
+                          <w:txbxContent>
+                            <w:p>
+                              <w:pPr>
+                                <w:spacing w:after="0" w:line="240" w:lineRule="auto"/>
+                                <w:jc w:val="left"/>
+                                <w:textDirection w:val="btLr"/>
+                              </w:pPr>
+                            </w:p>
+                          </w:txbxContent>
+                        </wps:txbx>
+                        <wps:bodyPr spcFirstLastPara="1" wrap="square" lIns="91425" tIns="91425" rIns="91425" bIns="91425" anchor="ctr" anchorCtr="0"/>
+                      </wps:wsp>
+                      <wps:wsp>
+                        <wps:cNvPr id="30" name="Text Box 30"/>
+                        <wps:cNvSpPr txBox="1"/>
+                        <wps:spPr>
+                          <a:xfrm>
+                            <a:off x="4419588" y="3104088"/>
+                            <a:ext cx="1228800" cy="485700"/>
+                          </a:xfrm>
+                          <a:prstGeom prst="rect">
+                            <a:avLst/>
+                          </a:prstGeom>
+                          <a:noFill/>
+                          <a:ln>
+                            <a:noFill/>
+                          </a:ln>
+                        </wps:spPr>
+                        <wps:txbx>
+                          <w:txbxContent>
+                            <w:p>
+                              <w:pPr>
+                                <w:spacing w:after="0" w:line="240" w:lineRule="auto"/>
+                                <w:jc w:val="center"/>
+                                <w:textDirection w:val="btLr"/>
+                              </w:pPr>
+                              <w:r>
+                                <w:rPr>
+                                  <w:rFonts w:ascii="Arial" w:eastAsia="Arial" w:hAnsi="Arial" w:cs="Arial"/>
+                                  <w:color w:val="000000"/>
+                                  <w:sz w:val="28"/>
+                                </w:rPr>
+                                <w:t>Quy trình order</w:t>
+                              </w:r>
+                            </w:p>
+                          </w:txbxContent>
+                        </wps:txbx>
+                        <wps:bodyPr spcFirstLastPara="1" wrap="square" lIns="91425" tIns="91425" rIns="91425" bIns="91425" anchor="t" anchorCtr="0"/>
+                      </wps:wsp>
+                    </wpg:wgp>
+                  </a:graphicData>
+                </a:graphic>
+              </wp:inline>
+            </w:drawing>
+          </mc:Choice>
+          <mc:Fallback>
+            <w:pict>
+              <v:group id="_x0000_s1027" style="width:358.85pt;height:315.3pt;mso-position-horizontal-relative:char;mso-position-vertical-relative:line" coordorigin="22954,8001" coordsize="51912,52863" o:gfxdata="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">
+                <v:shapetype id="_x0000_t75" coordsize="21600,21600" o:spt="75" o:preferrelative="t" path="m@4@5l@4@11@9@11@9@5xe" filled="f" stroked="f">
+                  <v:stroke joinstyle="miter"/>
+                  <v:formulas>
+                    <v:f eqn="if lineDrawn pixelLineWidth 0"/>
+                    <v:f eqn="sum @0 1 0"/>
+                    <v:f eqn="sum 0 0 @1"/>
+                    <v:f eqn="prod @2 1 2"/>
+                    <v:f eqn="prod @3 21600 pixelWidth"/>
+                    <v:f eqn="prod @3 21600 pixelHeight"/>
+                    <v:f eqn="sum @0 0 1"/>
+                    <v:f eqn="prod @6 1 2"/>
+                    <v:f eqn="prod @7 21600 pixelWidth"/>
+                    <v:f eqn="sum @8 21600 0"/>
+                    <v:f eqn="prod @7 21600 pixelHeight"/>
+                    <v:f eqn="sum @10 21600 0"/>
+                  </v:formulas>
+                  <v:path o:extrusionok="f" gradientshapeok="t" o:connecttype="rect"/>
+                  <o:lock v:ext="edit" aspectratio="t"/>
+                </v:shapetype>
+                <v:shape id="Shape 2" o:spid="_x0000_s1028" type="#_x0000_t75" style="position:absolute;left:43719;top:8001;width:10097;height:10572;visibility:visible;mso-wrap-style:square" o:preferrelative="f" o:gfxdata="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">
+                  <v:imagedata r:id="rId26" o:title=""/>
+                </v:shape>
+                <v:shape id="Shape 3" o:spid="_x0000_s1029" type="#_x0000_t75" style="position:absolute;left:63674;top:19620;width:10097;height:9906;visibility:visible;mso-wrap-style:square" o:preferrelative="f" o:gfxdata="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">
+                  <v:imagedata r:id="rId27" o:title=""/>
+                </v:shape>
+                <v:shape id="Shape 4" o:spid="_x0000_s1030" type="#_x0000_t75" style="position:absolute;left:64008;top:38576;width:9429;height:9715;visibility:visible;mso-wrap-style:square" o:preferrelative="f" o:gfxdata="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">
+                  <v:imagedata r:id="rId28" o:title=""/>
+                </v:shape>
+                <v:shape id="Shape 5" o:spid="_x0000_s1031" type="#_x0000_t75" style="position:absolute;left:44196;top:48863;width:9144;height:7810;visibility:visible;mso-wrap-style:square" o:preferrelative="f" o:gfxdata="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">
+                  <v:imagedata r:id="rId29" o:title=""/>
+                </v:shape>
+                <v:shape id="Shape 6" o:spid="_x0000_s1032" type="#_x0000_t75" style="position:absolute;left:24003;top:38100;width:9048;height:8191;visibility:visible;mso-wrap-style:square" o:preferrelative="f" o:gfxdata="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">
+                  <v:imagedata r:id="rId30" o:title=""/>
+                </v:shape>
+                <v:shape id="Shape 7" o:spid="_x0000_s1033" type="#_x0000_t75" style="position:absolute;left:24574;top:21050;width:10668;height:8858;visibility:visible;mso-wrap-style:square" o:preferrelative="f" o:gfxdata="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">
+                  <v:imagedata r:id="rId31" o:title=""/>
+                </v:shape>
+                <v:shapetype id="_x0000_t202" coordsize="21600,21600" o:spt="202" path="m,l,21600r21600,l21600,xe">
+                  <v:stroke joinstyle="miter"/>
+                  <v:path gradientshapeok="t" o:connecttype="rect"/>
+                </v:shapetype>
+                <v:shape id="Text Box 18" o:spid="_x0000_s1034" type="#_x0000_t202" style="position:absolute;left:43314;top:17907;width:12288;height:4857;visibility:visible;mso-wrap-style:square;v-text-anchor:top" o:gfxdata="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" filled="f" stroked="f">
+                  <v:textbox inset="2.53958mm,2.53958mm,2.53958mm,2.53958mm">
+                    <w:txbxContent>
+                      <w:p>
+                        <w:pPr>
+                          <w:spacing w:after="0" w:line="240" w:lineRule="auto"/>
+                          <w:jc w:val="center"/>
+                          <w:textDirection w:val="btLr"/>
+                        </w:pPr>
+                        <w:r>
+                          <w:rPr>
+                            <w:rFonts w:ascii="Arial" w:eastAsia="Arial" w:hAnsi="Arial" w:cs="Arial"/>
+                            <w:color w:val="000000"/>
+                            <w:sz w:val="28"/>
+                          </w:rPr>
+                          <w:t>B</w:t>
+                        </w:r>
+                        <w:r>
+                          <w:rPr>
+                            <w:rFonts w:ascii="Arial" w:eastAsia="Arial" w:hAnsi="Arial" w:cs="Arial"/>
+                            <w:color w:val="000000"/>
+                            <w:sz w:val="28"/>
+                          </w:rPr>
+                          <w:t>ồ</w:t>
+                        </w:r>
+                        <w:r>
+                          <w:rPr>
+                            <w:rFonts w:ascii="Arial" w:eastAsia="Arial" w:hAnsi="Arial" w:cs="Arial"/>
+                            <w:color w:val="000000"/>
+                            <w:sz w:val="28"/>
+                          </w:rPr>
+                          <w:t>i bàn</w:t>
+                        </w:r>
+                      </w:p>
+                    </w:txbxContent>
+                  </v:textbox>
+                </v:shape>
+                <v:shape id="Text Box 19" o:spid="_x0000_s1035" type="#_x0000_t202" style="position:absolute;left:22954;top:27623;width:12288;height:4857;visibility:visible;mso-wrap-style:square;v-text-anchor:top" o:gfxdata="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" filled="f" stroked="f">
+                  <v:textbox inset="2.53958mm,2.53958mm,2.53958mm,2.53958mm">
+                    <w:txbxContent>
+                      <w:p>
+                        <w:pPr>
+                          <w:spacing w:after="0" w:line="240" w:lineRule="auto"/>
+                          <w:jc w:val="center"/>
+                          <w:textDirection w:val="btLr"/>
+                        </w:pPr>
+                        <w:r>
+                          <w:rPr>
+                            <w:rFonts w:ascii="Arial" w:eastAsia="Arial" w:hAnsi="Arial" w:cs="Arial"/>
+                            <w:color w:val="000000"/>
+                            <w:sz w:val="28"/>
+                          </w:rPr>
+                          <w:t>Thanh toán</w:t>
+                        </w:r>
+                      </w:p>
+                    </w:txbxContent>
+                  </v:textbox>
+                </v:shape>
+                <v:shape id="Text Box 20" o:spid="_x0000_s1036" type="#_x0000_t202" style="position:absolute;left:22954;top:47053;width:12288;height:4857;visibility:visible;mso-wrap-style:square;v-text-anchor:top" o:gfxdata="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" filled="f" stroked="f">
+                  <v:textbox inset="2.53958mm,2.53958mm,2.53958mm,2.53958mm">
+                    <w:txbxContent>
+                      <w:p>
+                        <w:pPr>
+                          <w:spacing w:after="0" w:line="240" w:lineRule="auto"/>
+                          <w:jc w:val="center"/>
+                          <w:textDirection w:val="btLr"/>
+                        </w:pPr>
+                        <w:r>
+                          <w:rPr>
+                            <w:rFonts w:ascii="Arial" w:eastAsia="Arial" w:hAnsi="Arial" w:cs="Arial"/>
+                            <w:color w:val="000000"/>
+                            <w:sz w:val="28"/>
+                          </w:rPr>
+                          <w:t>Ph</w:t>
+                        </w:r>
+                        <w:r>
+                          <w:rPr>
+                            <w:rFonts w:ascii="Arial" w:eastAsia="Arial" w:hAnsi="Arial" w:cs="Arial"/>
+                            <w:color w:val="000000"/>
+                            <w:sz w:val="28"/>
+                          </w:rPr>
+                          <w:t>ụ</w:t>
+                        </w:r>
+                        <w:r>
+                          <w:rPr>
+                            <w:rFonts w:ascii="Arial" w:eastAsia="Arial" w:hAnsi="Arial" w:cs="Arial"/>
+                            <w:color w:val="000000"/>
+                            <w:sz w:val="28"/>
+                          </w:rPr>
+                          <w:t>c v</w:t>
+                        </w:r>
+                        <w:r>
+                          <w:rPr>
+                            <w:rFonts w:ascii="Arial" w:eastAsia="Arial" w:hAnsi="Arial" w:cs="Arial"/>
+                            <w:color w:val="000000"/>
+                            <w:sz w:val="28"/>
+                          </w:rPr>
+                          <w:t>ụ</w:t>
+                        </w:r>
+                      </w:p>
+                    </w:txbxContent>
+                  </v:textbox>
+                </v:shape>
+                <v:shape id="Text Box 21" o:spid="_x0000_s1037" type="#_x0000_t202" style="position:absolute;left:42624;top:56007;width:12288;height:4857;visibility:visible;mso-wrap-style:square;v-text-anchor:top" o:gfxdata="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" filled="f" stroked="f">
+                  <v:textbox inset="2.53958mm,2.53958mm,2.53958mm,2.53958mm">
+                    <w:txbxContent>
+                      <w:p>
+                        <w:pPr>
+                          <w:spacing w:after="0" w:line="240" w:lineRule="auto"/>
+                          <w:jc w:val="center"/>
+                          <w:textDirection w:val="btLr"/>
+                        </w:pPr>
+                        <w:r>
+                          <w:rPr>
+                            <w:rFonts w:ascii="Arial" w:eastAsia="Arial" w:hAnsi="Arial" w:cs="Arial"/>
+                            <w:color w:val="000000"/>
+                            <w:sz w:val="28"/>
+                          </w:rPr>
+                          <w:t>Pha ch</w:t>
+                        </w:r>
+                        <w:r>
+                          <w:rPr>
+                            <w:rFonts w:ascii="Arial" w:eastAsia="Arial" w:hAnsi="Arial" w:cs="Arial"/>
+                            <w:color w:val="000000"/>
+                            <w:sz w:val="28"/>
+                          </w:rPr>
+                          <w:t>ế</w:t>
+                        </w:r>
+                      </w:p>
+                    </w:txbxContent>
+                  </v:textbox>
+                </v:shape>
+                <v:shape id="Text Box 22" o:spid="_x0000_s1038" type="#_x0000_t202" style="position:absolute;left:62579;top:47053;width:12288;height:4857;visibility:visible;mso-wrap-style:square;v-text-anchor:top" o:gfxdata="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" filled="f" stroked="f">
+                  <v:textbox inset="2.53958mm,2.53958mm,2.53958mm,2.53958mm">
+                    <w:txbxContent>
+                      <w:p>
+                        <w:pPr>
+                          <w:spacing w:after="0" w:line="240" w:lineRule="auto"/>
+                          <w:jc w:val="center"/>
+                          <w:textDirection w:val="btLr"/>
+                        </w:pPr>
+                        <w:r>
+                          <w:rPr>
+                            <w:rFonts w:ascii="Arial" w:eastAsia="Arial" w:hAnsi="Arial" w:cs="Arial"/>
+                            <w:color w:val="000000"/>
+                            <w:sz w:val="28"/>
+                          </w:rPr>
+                          <w:t>In hóa đơn</w:t>
+                        </w:r>
+                      </w:p>
+                    </w:txbxContent>
+                  </v:textbox>
+                </v:shape>
+                <v:shape id="Text Box 23" o:spid="_x0000_s1039" type="#_x0000_t202" style="position:absolute;left:62579;top:28384;width:12288;height:4857;visibility:visible;mso-wrap-style:square;v-text-anchor:top" o:gfxdata="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" filled="f" stroked="f">
+                  <v:textbox inset="2.53958mm,2.53958mm,2.53958mm,2.53958mm">
+                    <w:txbxContent>
+                      <w:p>
+                        <w:pPr>
+                          <w:spacing w:after="0" w:line="240" w:lineRule="auto"/>
+                          <w:jc w:val="center"/>
+                          <w:textDirection w:val="btLr"/>
+                        </w:pPr>
+                        <w:r>
+                          <w:rPr>
+                            <w:rFonts w:ascii="Arial" w:eastAsia="Arial" w:hAnsi="Arial" w:cs="Arial"/>
+                            <w:color w:val="000000"/>
+                            <w:sz w:val="28"/>
+                          </w:rPr>
+                          <w:t>Thu ngân</w:t>
+                        </w:r>
+                      </w:p>
+                    </w:txbxContent>
+                  </v:textbox>
+                </v:shape>
+                <v:shapetype id="_x0000_t13" coordsize="21600,21600" o:spt="13" adj="16200,5400" path="m@0,l@0@1,0@1,0@2@0@2@0,21600,21600,10800xe">
+                  <v:stroke joinstyle="miter"/>
+                  <v:formulas>
+                    <v:f eqn="val #0"/>
+                    <v:f eqn="val #1"/>
+                    <v:f eqn="sum height 0 #1"/>
+                    <v:f eqn="sum 10800 0 #1"/>
+                    <v:f eqn="sum width 0 #0"/>
+                    <v:f eqn="prod @4 @3 10800"/>
+                    <v:f eqn="sum width 0 @5"/>
+                  </v:formulas>
+                  <v:path o:connecttype="custom" o:connectlocs="@0,0;0,10800;@0,21600;21600,10800" o:connectangles="270,180,90,0" textboxrect="0,@1,@6,@2"/>
+                  <v:handles>
+                    <v:h position="#0,#1" xrange="0,21600" yrange="0,10800"/>
+                  </v:handles>
+                </v:shapetype>
+                <v:shape id="Right Arrow 24" o:spid="_x0000_s1040" type="#_x0000_t13" style="position:absolute;left:54844;top:15594;width:6770;height:2606;rotation:1807946fd;visibility:visible;mso-wrap-style:square;v-text-anchor:middle" o:gfxdata="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" adj="17443" fillcolor="#cfe2f3">
+                  <v:stroke startarrowwidth="narrow" startarrowlength="short" endarrowwidth="narrow" endarrowlength="short" joinstyle="round"/>
+                  <v:textbox inset="2.53958mm,2.53958mm,2.53958mm,2.53958mm">
+                    <w:txbxContent>
+                      <w:p>
+                        <w:pPr>
+                          <w:spacing w:after="0" w:line="240" w:lineRule="auto"/>
+                          <w:jc w:val="left"/>
+                          <w:textDirection w:val="btLr"/>
+                        </w:pPr>
+                      </w:p>
+                    </w:txbxContent>
+                  </v:textbox>
+                </v:shape>
+                <v:shape id="Right Arrow 25" o:spid="_x0000_s1041" type="#_x0000_t13" style="position:absolute;left:55057;top:49218;width:6772;height:2605;rotation:9113438fd;visibility:visible;mso-wrap-style:square;v-text-anchor:middle" o:gfxdata="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" adj="17445" fillcolor="#cfe2f3">
+                  <v:stroke startarrowwidth="narrow" startarrowlength="short" endarrowwidth="narrow" endarrowlength="short" joinstyle="round"/>
+                  <v:textbox inset="2.53958mm,2.53958mm,2.53958mm,2.53958mm">
+                    <w:txbxContent>
+                      <w:p>
+                        <w:pPr>
+                          <w:spacing w:after="0" w:line="240" w:lineRule="auto"/>
+                          <w:jc w:val="left"/>
+                          <w:textDirection w:val="btLr"/>
+                        </w:pPr>
+                      </w:p>
+                    </w:txbxContent>
+                  </v:textbox>
+                </v:shape>
+                <v:shape id="Right Arrow 26" o:spid="_x0000_s1042" type="#_x0000_t13" style="position:absolute;left:27257;top:32761;width:5367;height:2607;rotation:-5726058fd;visibility:visible;mso-wrap-style:square;v-text-anchor:middle" o:gfxdata="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" adj="16354" fillcolor="#cfe2f3">
+                  <v:stroke startarrowwidth="narrow" startarrowlength="short" endarrowwidth="narrow" endarrowlength="short" joinstyle="round"/>
+                  <v:textbox inset="2.53958mm,2.53958mm,2.53958mm,2.53958mm">
+                    <w:txbxContent>
+                      <w:p>
+                        <w:pPr>
+                          <w:spacing w:after="0" w:line="240" w:lineRule="auto"/>
+                          <w:jc w:val="left"/>
+                          <w:textDirection w:val="btLr"/>
+                        </w:pPr>
+                      </w:p>
+                    </w:txbxContent>
+                  </v:textbox>
+                </v:shape>
+                <v:shape id="Right Arrow 27" o:spid="_x0000_s1043" type="#_x0000_t13" style="position:absolute;left:35571;top:49519;width:6770;height:2606;rotation:-10357198fd;visibility:visible;mso-wrap-style:square;v-text-anchor:middle" o:gfxdata="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" adj="17443" fillcolor="#cfe2f3">
+                  <v:stroke startarrowwidth="narrow" startarrowlength="short" endarrowwidth="narrow" endarrowlength="short" joinstyle="round"/>
+                  <v:textbox inset="2.53958mm,2.53958mm,2.53958mm,2.53958mm">
+                    <w:txbxContent>
+                      <w:p>
+                        <w:pPr>
+                          <w:spacing w:after="0" w:line="240" w:lineRule="auto"/>
+                          <w:jc w:val="left"/>
+                          <w:textDirection w:val="btLr"/>
+                        </w:pPr>
+                      </w:p>
+                    </w:txbxContent>
+                  </v:textbox>
+                </v:shape>
+                <v:shape id="Right Arrow 28" o:spid="_x0000_s1044" type="#_x0000_t13" style="position:absolute;left:66383;top:33885;width:5223;height:2607;rotation:5896083fd;visibility:visible;mso-wrap-style:square;v-text-anchor:middle" o:gfxdata="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" adj="16209" fillcolor="#cfe2f3">
+                  <v:stroke startarrowwidth="narrow" startarrowlength="short" endarrowwidth="narrow" endarrowlength="short" joinstyle="round"/>
+                  <v:textbox inset="2.53958mm,2.53958mm,2.53958mm,2.53958mm">
+                    <w:txbxContent>
+                      <w:p>
+                        <w:pPr>
+                          <w:spacing w:after="0" w:line="240" w:lineRule="auto"/>
+                          <w:jc w:val="left"/>
+                          <w:textDirection w:val="btLr"/>
+                        </w:pPr>
+                      </w:p>
+                    </w:txbxContent>
+                  </v:textbox>
+                </v:shape>
+                <v:oval id="Oval 29" o:spid="_x0000_s1045" style="position:absolute;left:44196;top:28183;width:12288;height:11826;visibility:visible;mso-wrap-style:square;v-text-anchor:middle" o:gfxdata="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" fillcolor="#cfe2f3">
+                  <v:stroke startarrowwidth="narrow" startarrowlength="short" endarrowwidth="narrow" endarrowlength="short"/>
+                  <v:textbox inset="2.53958mm,2.53958mm,2.53958mm,2.53958mm">
+                    <w:txbxContent>
+                      <w:p>
+                        <w:pPr>
+                          <w:spacing w:after="0" w:line="240" w:lineRule="auto"/>
+                          <w:jc w:val="left"/>
+                          <w:textDirection w:val="btLr"/>
+                        </w:pPr>
+                      </w:p>
+                    </w:txbxContent>
+                  </v:textbox>
+                </v:oval>
+                <v:shape id="Text Box 30" o:spid="_x0000_s1046" type="#_x0000_t202" style="position:absolute;left:44195;top:31040;width:12288;height:4857;visibility:visible;mso-wrap-style:square;v-text-anchor:top" o:gfxdata="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" filled="f" stroked="f">
+                  <v:textbox inset="2.53958mm,2.53958mm,2.53958mm,2.53958mm">
+                    <w:txbxContent>
+                      <w:p>
+                        <w:pPr>
+                          <w:spacing w:after="0" w:line="240" w:lineRule="auto"/>
+                          <w:jc w:val="center"/>
+                          <w:textDirection w:val="btLr"/>
+                        </w:pPr>
+                        <w:r>
+                          <w:rPr>
+                            <w:rFonts w:ascii="Arial" w:eastAsia="Arial" w:hAnsi="Arial" w:cs="Arial"/>
+                            <w:color w:val="000000"/>
+                            <w:sz w:val="28"/>
+                          </w:rPr>
+                          <w:t>Quy trình order</w:t>
+                        </w:r>
+                      </w:p>
+                    </w:txbxContent>
+                  </v:textbox>
+                </v:shape>
+                <w10:anchorlock/>
+              </v:group>
+            </w:pict>
+          </mc:Fallback>
+        </mc:AlternateContent>
+      </w:r>
+    </w:p>
+    <w:p>
+      <w:pPr>
+        <w:numPr>
+          <w:ilvl w:val="0"/>
+          <w:numId w:val="10"/>
+        </w:numPr>
+      </w:pPr>
+      <w:r>
+        <w:t>Quản lý:</w:t>
+      </w:r>
+    </w:p>
+    <w:p>
+      <w:pPr>
+        <w:widowControl/>
+        <w:spacing w:after="0"/>
+        <w:jc w:val="left"/>
+      </w:pPr>
+      <w:bookmarkStart w:id="26" w:name="_GoBack"/>
+      <w:r>
+        <w:rPr>
+          <w:rFonts w:ascii="Arial" w:eastAsia="Arial" w:hAnsi="Arial" w:cs="Arial"/>
+          <w:noProof/>
+          <w:sz w:val="22"/>
+          <w:szCs w:val="22"/>
+        </w:rPr>
+        <mc:AlternateContent>
+          <mc:Choice Requires="wpg">
+            <w:drawing>
+              <wp:inline distT="114300" distB="114300" distL="114300" distR="114300">
+                <wp:extent cx="5457825" cy="4543425"/>
+                <wp:effectExtent l="0" t="0" r="0" b="0"/>
+                <wp:docPr id="3" name=""/>
+                <wp:cNvGraphicFramePr/>
+                <a:graphic xmlns:a="http://schemas.openxmlformats.org/drawingml/2006/main">
+                  <a:graphicData uri="http://schemas.microsoft.com/office/word/2010/wordprocessingGroup">
+                    <wpg:wgp>
+                      <wpg:cNvGrpSpPr/>
+                      <wpg:grpSpPr>
+                        <a:xfrm>
+                          <a:off x="0" y="0"/>
+                          <a:ext cx="5457825" cy="4543425"/>
+                          <a:chOff x="333373" y="115950"/>
+                          <a:chExt cx="7459002" cy="6599100"/>
+                        </a:xfrm>
+                      </wpg:grpSpPr>
+                      <pic:pic xmlns:pic="http://schemas.openxmlformats.org/drawingml/2006/picture">
+                        <pic:nvPicPr>
+                          <pic:cNvPr id="32" name="Shape 22" descr="download.jpeg"/>
+                          <pic:cNvPicPr preferRelativeResize="0"/>
+                        </pic:nvPicPr>
+                        <pic:blipFill>
+                          <a:blip r:embed="rId32">
+                            <a:alphaModFix/>
+                          </a:blip>
+                          <a:stretch>
+                            <a:fillRect/>
+                          </a:stretch>
+                        </pic:blipFill>
+                        <pic:spPr>
+                          <a:xfrm>
+                            <a:off x="5805875" y="3674089"/>
+                            <a:ext cx="918545" cy="812186"/>
+                          </a:xfrm>
+                          <a:prstGeom prst="rect">
+                            <a:avLst/>
+                          </a:prstGeom>
+                          <a:noFill/>
+                          <a:ln>
+                            <a:noFill/>
+                          </a:ln>
+                        </pic:spPr>
+                      </pic:pic>
+                      <pic:pic xmlns:pic="http://schemas.openxmlformats.org/drawingml/2006/picture">
+                        <pic:nvPicPr>
+                          <pic:cNvPr id="33" name="Shape 23" descr="download (2).jpeg"/>
+                          <pic:cNvPicPr preferRelativeResize="0"/>
+                        </pic:nvPicPr>
+                        <pic:blipFill>
+                          <a:blip r:embed="rId33">
+                            <a:alphaModFix/>
+                          </a:blip>
+                          <a:stretch>
+                            <a:fillRect/>
+                          </a:stretch>
+                        </pic:blipFill>
+                        <pic:spPr>
+                          <a:xfrm>
+                            <a:off x="3859613" y="751415"/>
+                            <a:ext cx="636259" cy="635466"/>
+                          </a:xfrm>
+                          <a:prstGeom prst="rect">
+                            <a:avLst/>
+                          </a:prstGeom>
+                          <a:noFill/>
+                          <a:ln>
+                            <a:noFill/>
+                          </a:ln>
+                        </pic:spPr>
+                      </pic:pic>
+                      <pic:pic xmlns:pic="http://schemas.openxmlformats.org/drawingml/2006/picture">
+                        <pic:nvPicPr>
+                          <pic:cNvPr id="34" name="Shape 24" descr="download (4).jpeg"/>
+                          <pic:cNvPicPr preferRelativeResize="0"/>
+                        </pic:nvPicPr>
+                        <pic:blipFill>
+                          <a:blip r:embed="rId34">
+                            <a:alphaModFix/>
+                          </a:blip>
+                          <a:stretch>
+                            <a:fillRect/>
+                          </a:stretch>
+                        </pic:blipFill>
+                        <pic:spPr>
+                          <a:xfrm>
+                            <a:off x="2217695" y="2281700"/>
+                            <a:ext cx="1762655" cy="1702175"/>
+                          </a:xfrm>
+                          <a:prstGeom prst="rect">
+                            <a:avLst/>
+                          </a:prstGeom>
+                          <a:noFill/>
+                          <a:ln>
+                            <a:noFill/>
+                          </a:ln>
+                        </pic:spPr>
+                      </pic:pic>
+                      <pic:pic xmlns:pic="http://schemas.openxmlformats.org/drawingml/2006/picture">
+                        <pic:nvPicPr>
+                          <pic:cNvPr id="35" name="Shape 25" descr="download (3).jpeg"/>
+                          <pic:cNvPicPr preferRelativeResize="0"/>
+                        </pic:nvPicPr>
+                        <pic:blipFill>
+                          <a:blip r:embed="rId35">
+                            <a:alphaModFix/>
+                          </a:blip>
+                          <a:stretch>
+                            <a:fillRect/>
+                          </a:stretch>
+                        </pic:blipFill>
+                        <pic:spPr>
+                          <a:xfrm>
+                            <a:off x="4527560" y="751414"/>
+                            <a:ext cx="636259" cy="635466"/>
+                          </a:xfrm>
+                          <a:prstGeom prst="rect">
+                            <a:avLst/>
+                          </a:prstGeom>
+                          <a:noFill/>
+                          <a:ln>
+                            <a:noFill/>
+                          </a:ln>
+                        </pic:spPr>
+                      </pic:pic>
+                      <pic:pic xmlns:pic="http://schemas.openxmlformats.org/drawingml/2006/picture">
+                        <pic:nvPicPr>
+                          <pic:cNvPr id="36" name="Shape 26" descr="download (1).jpeg"/>
+                          <pic:cNvPicPr preferRelativeResize="0"/>
+                        </pic:nvPicPr>
+                        <pic:blipFill>
+                          <a:blip r:embed="rId36">
+                            <a:alphaModFix/>
+                          </a:blip>
+                          <a:stretch>
+                            <a:fillRect/>
+                          </a:stretch>
+                        </pic:blipFill>
+                        <pic:spPr>
+                          <a:xfrm>
+                            <a:off x="5889857" y="1453678"/>
+                            <a:ext cx="636259" cy="635466"/>
+                          </a:xfrm>
+                          <a:prstGeom prst="rect">
+                            <a:avLst/>
+                          </a:prstGeom>
+                          <a:noFill/>
+                          <a:ln>
+                            <a:noFill/>
+                          </a:ln>
+                        </pic:spPr>
+                      </pic:pic>
+                      <pic:pic xmlns:pic="http://schemas.openxmlformats.org/drawingml/2006/picture">
+                        <pic:nvPicPr>
+                          <pic:cNvPr id="37" name="Shape 27" descr="download.jpeg"/>
+                          <pic:cNvPicPr preferRelativeResize="0"/>
+                        </pic:nvPicPr>
+                        <pic:blipFill>
+                          <a:blip r:embed="rId37">
+                            <a:alphaModFix/>
+                          </a:blip>
+                          <a:stretch>
+                            <a:fillRect/>
+                          </a:stretch>
+                        </pic:blipFill>
+                        <pic:spPr>
+                          <a:xfrm>
+                            <a:off x="333373" y="2684400"/>
+                            <a:ext cx="1342350" cy="1235025"/>
+                          </a:xfrm>
+                          <a:prstGeom prst="rect">
+                            <a:avLst/>
+                          </a:prstGeom>
+                          <a:noFill/>
+                          <a:ln>
+                            <a:noFill/>
+                          </a:ln>
+                        </pic:spPr>
+                      </pic:pic>
+                      <pic:pic xmlns:pic="http://schemas.openxmlformats.org/drawingml/2006/picture">
+                        <pic:nvPicPr>
+                          <pic:cNvPr id="38" name="Shape 28" descr="images.jpeg"/>
+                          <pic:cNvPicPr preferRelativeResize="0"/>
+                        </pic:nvPicPr>
+                        <pic:blipFill>
+                          <a:blip r:embed="rId38">
+                            <a:alphaModFix/>
+                          </a:blip>
+                          <a:stretch>
+                            <a:fillRect/>
+                          </a:stretch>
+                        </pic:blipFill>
+                        <pic:spPr>
+                          <a:xfrm>
+                            <a:off x="3827944" y="115951"/>
+                            <a:ext cx="699603" cy="635466"/>
+                          </a:xfrm>
+                          <a:prstGeom prst="rect">
+                            <a:avLst/>
+                          </a:prstGeom>
+                          <a:noFill/>
+                          <a:ln>
+                            <a:noFill/>
+                          </a:ln>
+                        </pic:spPr>
+                      </pic:pic>
+                      <pic:pic xmlns:pic="http://schemas.openxmlformats.org/drawingml/2006/picture">
+                        <pic:nvPicPr>
+                          <pic:cNvPr id="39" name="Shape 29" descr="download (2).jpeg"/>
+                          <pic:cNvPicPr preferRelativeResize="0"/>
+                        </pic:nvPicPr>
+                        <pic:blipFill>
+                          <a:blip r:embed="rId33">
+                            <a:alphaModFix/>
+                          </a:blip>
+                          <a:stretch>
+                            <a:fillRect/>
+                          </a:stretch>
+                        </pic:blipFill>
+                        <pic:spPr>
+                          <a:xfrm>
+                            <a:off x="6526136" y="1453678"/>
+                            <a:ext cx="636259" cy="635466"/>
+                          </a:xfrm>
+                          <a:prstGeom prst="rect">
+                            <a:avLst/>
+                          </a:prstGeom>
+                          <a:noFill/>
+                          <a:ln>
+                            <a:noFill/>
+                          </a:ln>
+                        </pic:spPr>
+                      </pic:pic>
+                      <pic:pic xmlns:pic="http://schemas.openxmlformats.org/drawingml/2006/picture">
+                        <pic:nvPicPr>
+                          <pic:cNvPr id="40" name="Shape 30" descr="download (3).jpeg"/>
+                          <pic:cNvPicPr preferRelativeResize="0"/>
+                        </pic:nvPicPr>
+                        <pic:blipFill>
+                          <a:blip r:embed="rId35">
+                            <a:alphaModFix/>
+                          </a:blip>
+                          <a:stretch>
+                            <a:fillRect/>
+                          </a:stretch>
+                        </pic:blipFill>
+                        <pic:spPr>
+                          <a:xfrm>
+                            <a:off x="5889870" y="2048927"/>
+                            <a:ext cx="636259" cy="635466"/>
+                          </a:xfrm>
+                          <a:prstGeom prst="rect">
+                            <a:avLst/>
+                          </a:prstGeom>
+                          <a:noFill/>
+                          <a:ln>
+                            <a:noFill/>
+                          </a:ln>
+                        </pic:spPr>
+                      </pic:pic>
+                      <pic:pic xmlns:pic="http://schemas.openxmlformats.org/drawingml/2006/picture">
+                        <pic:nvPicPr>
+                          <pic:cNvPr id="41" name="Shape 31" descr="images (1).png"/>
+                          <pic:cNvPicPr preferRelativeResize="0"/>
+                        </pic:nvPicPr>
+                        <pic:blipFill>
+                          <a:blip r:embed="rId39">
+                            <a:alphaModFix/>
+                          </a:blip>
+                          <a:stretch>
+                            <a:fillRect/>
+                          </a:stretch>
+                        </pic:blipFill>
+                        <pic:spPr>
+                          <a:xfrm>
+                            <a:off x="4527541" y="115950"/>
+                            <a:ext cx="699603" cy="635466"/>
+                          </a:xfrm>
+                          <a:prstGeom prst="rect">
+                            <a:avLst/>
+                          </a:prstGeom>
+                          <a:noFill/>
+                          <a:ln>
+                            <a:noFill/>
+                          </a:ln>
+                        </pic:spPr>
+                      </pic:pic>
+                      <pic:pic xmlns:pic="http://schemas.openxmlformats.org/drawingml/2006/picture">
+                        <pic:nvPicPr>
+                          <pic:cNvPr id="42" name="Shape 32" descr="images (1).png"/>
+                          <pic:cNvPicPr preferRelativeResize="0"/>
+                        </pic:nvPicPr>
+                        <pic:blipFill>
+                          <a:blip r:embed="rId39">
+                            <a:alphaModFix/>
+                          </a:blip>
+                          <a:stretch>
+                            <a:fillRect/>
+                          </a:stretch>
+                        </pic:blipFill>
+                        <pic:spPr>
+                          <a:xfrm>
+                            <a:off x="6692747" y="4359889"/>
+                            <a:ext cx="699603" cy="635466"/>
+                          </a:xfrm>
+                          <a:prstGeom prst="rect">
+                            <a:avLst/>
+                          </a:prstGeom>
+                          <a:noFill/>
+                          <a:ln>
+                            <a:noFill/>
+                          </a:ln>
+                        </pic:spPr>
+                      </pic:pic>
+                      <pic:pic xmlns:pic="http://schemas.openxmlformats.org/drawingml/2006/picture">
+                        <pic:nvPicPr>
+                          <pic:cNvPr id="43" name="Shape 33" descr="images (1).png"/>
+                          <pic:cNvPicPr preferRelativeResize="0"/>
+                        </pic:nvPicPr>
+                        <pic:blipFill>
+                          <a:blip r:embed="rId39">
+                            <a:alphaModFix/>
+                          </a:blip>
+                          <a:stretch>
+                            <a:fillRect/>
+                          </a:stretch>
+                        </pic:blipFill>
+                        <pic:spPr>
+                          <a:xfrm>
+                            <a:off x="6526134" y="2048929"/>
+                            <a:ext cx="699603" cy="635466"/>
+                          </a:xfrm>
+                          <a:prstGeom prst="rect">
+                            <a:avLst/>
+                          </a:prstGeom>
+                          <a:noFill/>
+                          <a:ln>
+                            <a:noFill/>
+                          </a:ln>
+                        </pic:spPr>
+                      </pic:pic>
+                      <pic:pic xmlns:pic="http://schemas.openxmlformats.org/drawingml/2006/picture">
+                        <pic:nvPicPr>
+                          <pic:cNvPr id="44" name="Shape 34" descr="download (2).jpeg"/>
+                          <pic:cNvPicPr preferRelativeResize="0"/>
+                        </pic:nvPicPr>
+                        <pic:blipFill>
+                          <a:blip r:embed="rId33">
+                            <a:alphaModFix/>
+                          </a:blip>
+                          <a:stretch>
+                            <a:fillRect/>
+                          </a:stretch>
+                        </pic:blipFill>
+                        <pic:spPr>
+                          <a:xfrm>
+                            <a:off x="5947010" y="4418948"/>
+                            <a:ext cx="636259" cy="635466"/>
+                          </a:xfrm>
+                          <a:prstGeom prst="rect">
+                            <a:avLst/>
+                          </a:prstGeom>
+                          <a:noFill/>
+                          <a:ln>
+                            <a:noFill/>
+                          </a:ln>
+                        </pic:spPr>
+                      </pic:pic>
+                      <pic:pic xmlns:pic="http://schemas.openxmlformats.org/drawingml/2006/picture">
+                        <pic:nvPicPr>
+                          <pic:cNvPr id="45" name="Shape 35" descr="download (3).jpeg"/>
+                          <pic:cNvPicPr preferRelativeResize="0"/>
+                        </pic:nvPicPr>
+                        <pic:blipFill>
+                          <a:blip r:embed="rId35">
+                            <a:alphaModFix/>
+                          </a:blip>
+                          <a:stretch>
+                            <a:fillRect/>
+                          </a:stretch>
+                        </pic:blipFill>
+                        <pic:spPr>
+                          <a:xfrm>
+                            <a:off x="6724419" y="3674109"/>
+                            <a:ext cx="636259" cy="635466"/>
+                          </a:xfrm>
+                          <a:prstGeom prst="rect">
+                            <a:avLst/>
+                          </a:prstGeom>
+                          <a:noFill/>
+                          <a:ln>
+                            <a:noFill/>
+                          </a:ln>
+                        </pic:spPr>
+                      </pic:pic>
+                      <pic:pic xmlns:pic="http://schemas.openxmlformats.org/drawingml/2006/picture">
+                        <pic:nvPicPr>
+                          <pic:cNvPr id="46" name="Shape 36" descr="download (5).jpeg"/>
+                          <pic:cNvPicPr preferRelativeResize="0"/>
+                        </pic:nvPicPr>
+                        <pic:blipFill>
+                          <a:blip r:embed="rId40">
+                            <a:alphaModFix/>
+                          </a:blip>
+                          <a:stretch>
+                            <a:fillRect/>
+                          </a:stretch>
+                        </pic:blipFill>
+                        <pic:spPr>
+                          <a:xfrm>
+                            <a:off x="3227075" y="5324475"/>
+                            <a:ext cx="1110475" cy="917150"/>
+                          </a:xfrm>
+                          <a:prstGeom prst="rect">
+                            <a:avLst/>
+                          </a:prstGeom>
+                          <a:noFill/>
+                          <a:ln>
+                            <a:noFill/>
+                          </a:ln>
+                        </pic:spPr>
+                      </pic:pic>
+                      <pic:pic xmlns:pic="http://schemas.openxmlformats.org/drawingml/2006/picture">
+                        <pic:nvPicPr>
+                          <pic:cNvPr id="47" name="Shape 37" descr="download (6).jpeg"/>
+                          <pic:cNvPicPr preferRelativeResize="0"/>
+                        </pic:nvPicPr>
+                        <pic:blipFill>
+                          <a:blip r:embed="rId41">
+                            <a:alphaModFix/>
+                          </a:blip>
+                          <a:stretch>
+                            <a:fillRect/>
+                          </a:stretch>
+                        </pic:blipFill>
+                        <pic:spPr>
+                          <a:xfrm>
+                            <a:off x="4354825" y="5114925"/>
+                            <a:ext cx="1068425" cy="1152525"/>
+                          </a:xfrm>
+                          <a:prstGeom prst="rect">
+                            <a:avLst/>
+                          </a:prstGeom>
+                          <a:noFill/>
+                          <a:ln>
+                            <a:noFill/>
+                          </a:ln>
+                        </pic:spPr>
+                      </pic:pic>
+                      <wps:wsp>
+                        <wps:cNvPr id="48" name="Text Box 48"/>
+                        <wps:cNvSpPr txBox="1"/>
+                        <wps:spPr>
+                          <a:xfrm>
+                            <a:off x="3697750" y="1453675"/>
+                            <a:ext cx="1529400" cy="828025"/>
+                          </a:xfrm>
+                          <a:prstGeom prst="rect">
+                            <a:avLst/>
+                          </a:prstGeom>
+                          <a:noFill/>
+                          <a:ln>
+                            <a:noFill/>
+                          </a:ln>
+                        </wps:spPr>
+                        <wps:txbx>
+                          <w:txbxContent>
+                            <w:p>
+                              <w:pPr>
+                                <w:spacing w:after="0" w:line="240" w:lineRule="auto"/>
+                                <w:jc w:val="center"/>
+                                <w:textDirection w:val="btLr"/>
+                                <w:rPr>
+                                  <w:sz w:val="16"/>
+                                </w:rPr>
+                              </w:pPr>
+                              <w:r>
+                                <w:rPr>
+                                  <w:rFonts w:ascii="Arial" w:eastAsia="Arial" w:hAnsi="Arial" w:cs="Arial"/>
+                                  <w:color w:val="000000"/>
+                                  <w:sz w:val="22"/>
+                                </w:rPr>
+                                <w:t>Thêm, sửa, xóa nhân viên</w:t>
+                              </w:r>
+                            </w:p>
+                          </w:txbxContent>
+                        </wps:txbx>
+                        <wps:bodyPr spcFirstLastPara="1" wrap="square" lIns="91425" tIns="91425" rIns="91425" bIns="91425" anchor="t" anchorCtr="0"/>
+                      </wps:wsp>
+                      <wps:wsp>
+                        <wps:cNvPr id="49" name="Text Box 49"/>
+                        <wps:cNvSpPr txBox="1"/>
+                        <wps:spPr>
+                          <a:xfrm>
+                            <a:off x="5805875" y="2806225"/>
+                            <a:ext cx="1529400" cy="728687"/>
+                          </a:xfrm>
+                          <a:prstGeom prst="rect">
+                            <a:avLst/>
+                          </a:prstGeom>
+                          <a:noFill/>
+                          <a:ln>
+                            <a:noFill/>
+                          </a:ln>
+                        </wps:spPr>
+                        <wps:txbx>
+                          <w:txbxContent>
+                            <w:p>
+                              <w:pPr>
+                                <w:spacing w:after="0" w:line="240" w:lineRule="auto"/>
+                                <w:jc w:val="center"/>
+                                <w:textDirection w:val="btLr"/>
+                                <w:rPr>
+                                  <w:sz w:val="16"/>
+                                </w:rPr>
+                              </w:pPr>
+                              <w:r>
+                                <w:rPr>
+                                  <w:rFonts w:ascii="Arial" w:eastAsia="Arial" w:hAnsi="Arial" w:cs="Arial"/>
+                                  <w:color w:val="000000"/>
+                                  <w:sz w:val="22"/>
+                                </w:rPr>
+                                <w:t>Thêm, sửa, xóa đồ uống</w:t>
+                              </w:r>
+                            </w:p>
+                          </w:txbxContent>
+                        </wps:txbx>
+                        <wps:bodyPr spcFirstLastPara="1" wrap="square" lIns="91425" tIns="91425" rIns="91425" bIns="91425" anchor="t" anchorCtr="0"/>
+                      </wps:wsp>
+                      <wps:wsp>
+                        <wps:cNvPr id="50" name="Text Box 50"/>
+                        <wps:cNvSpPr txBox="1"/>
+                        <wps:spPr>
+                          <a:xfrm>
+                            <a:off x="5764675" y="5045674"/>
+                            <a:ext cx="2027700" cy="726647"/>
+                          </a:xfrm>
+                          <a:prstGeom prst="rect">
+                            <a:avLst/>
+                          </a:prstGeom>
+                          <a:noFill/>
+                          <a:ln>
+                            <a:noFill/>
+                          </a:ln>
+                        </wps:spPr>
+                        <wps:txbx>
+                          <w:txbxContent>
+                            <w:p>
+                              <w:pPr>
+                                <w:spacing w:after="0" w:line="240" w:lineRule="auto"/>
+                                <w:jc w:val="center"/>
+                                <w:textDirection w:val="btLr"/>
+                                <w:rPr>
+                                  <w:sz w:val="16"/>
+                                </w:rPr>
+                              </w:pPr>
+                              <w:r>
+                                <w:rPr>
+                                  <w:rFonts w:ascii="Arial" w:eastAsia="Arial" w:hAnsi="Arial" w:cs="Arial"/>
+                                  <w:color w:val="000000"/>
+                                  <w:sz w:val="22"/>
+                                </w:rPr>
+                                <w:t>Thêm, sửa lịch làm việc, chấm công</w:t>
+                              </w:r>
+                            </w:p>
+                          </w:txbxContent>
+                        </wps:txbx>
+                        <wps:bodyPr spcFirstLastPara="1" wrap="square" lIns="91425" tIns="91425" rIns="91425" bIns="91425" anchor="t" anchorCtr="0"/>
+                      </wps:wsp>
+                      <wps:wsp>
+                        <wps:cNvPr id="51" name="Text Box 51"/>
+                        <wps:cNvSpPr txBox="1"/>
+                        <wps:spPr>
+                          <a:xfrm>
+                            <a:off x="3535826" y="6267449"/>
+                            <a:ext cx="2159368" cy="447601"/>
+                          </a:xfrm>
+                          <a:prstGeom prst="rect">
+                            <a:avLst/>
+                          </a:prstGeom>
+                          <a:noFill/>
+                          <a:ln>
+                            <a:noFill/>
+                          </a:ln>
+                        </wps:spPr>
+                        <wps:txbx>
+                          <w:txbxContent>
+                            <w:p>
+                              <w:pPr>
+                                <w:spacing w:after="0" w:line="240" w:lineRule="auto"/>
+                                <w:jc w:val="center"/>
+                                <w:textDirection w:val="btLr"/>
+                                <w:rPr>
+                                  <w:sz w:val="16"/>
+                                </w:rPr>
+                              </w:pPr>
+                              <w:r>
+                                <w:rPr>
+                                  <w:rFonts w:ascii="Arial" w:eastAsia="Arial" w:hAnsi="Arial" w:cs="Arial"/>
+                                  <w:color w:val="000000"/>
+                                  <w:sz w:val="22"/>
+                                </w:rPr>
+                                <w:t>Thống kê doanh thu</w:t>
+                              </w:r>
+                            </w:p>
+                          </w:txbxContent>
+                        </wps:txbx>
+                        <wps:bodyPr spcFirstLastPara="1" wrap="square" lIns="91425" tIns="91425" rIns="91425" bIns="91425" anchor="t" anchorCtr="0"/>
+                      </wps:wsp>
+                      <wps:wsp>
+                        <wps:cNvPr id="52" name="Straight Arrow Connector 52"/>
+                        <wps:cNvCnPr/>
+                        <wps:spPr>
+                          <a:xfrm>
+                            <a:off x="1638300" y="3257550"/>
+                            <a:ext cx="600000" cy="0"/>
+                          </a:xfrm>
+                          <a:prstGeom prst="straightConnector1">
+                            <a:avLst/>
+                          </a:prstGeom>
+                          <a:noFill/>
+                          <a:ln w="9525" cap="flat" cmpd="sng">
+                            <a:solidFill>
+                              <a:srgbClr val="000000"/>
+                            </a:solidFill>
+                            <a:prstDash val="solid"/>
+                            <a:round/>
+                            <a:headEnd type="none" w="med" len="med"/>
+                            <a:tailEnd type="triangle" w="med" len="med"/>
+                          </a:ln>
+                        </wps:spPr>
+                        <wps:bodyPr/>
+                      </wps:wsp>
+                      <wps:wsp>
+                        <wps:cNvPr id="53" name="Straight Arrow Connector 53"/>
+                        <wps:cNvCnPr/>
+                        <wps:spPr>
+                          <a:xfrm rot="10800000" flipH="1">
+                            <a:off x="4354825" y="2352625"/>
+                            <a:ext cx="960000" cy="453600"/>
+                          </a:xfrm>
+                          <a:prstGeom prst="straightConnector1">
+                            <a:avLst/>
+                          </a:prstGeom>
+                          <a:noFill/>
+                          <a:ln w="9525" cap="flat" cmpd="sng">
+                            <a:solidFill>
+                              <a:srgbClr val="000000"/>
+                            </a:solidFill>
+                            <a:prstDash val="solid"/>
+                            <a:round/>
+                            <a:headEnd type="none" w="med" len="med"/>
+                            <a:tailEnd type="triangle" w="med" len="med"/>
+                          </a:ln>
+                        </wps:spPr>
+                        <wps:bodyPr/>
+                      </wps:wsp>
+                      <wps:wsp>
+                        <wps:cNvPr id="54" name="Straight Arrow Connector 54"/>
+                        <wps:cNvCnPr/>
+                        <wps:spPr>
+                          <a:xfrm>
+                            <a:off x="4439575" y="3708125"/>
+                            <a:ext cx="790500" cy="504900"/>
+                          </a:xfrm>
+                          <a:prstGeom prst="straightConnector1">
+                            <a:avLst/>
+                          </a:prstGeom>
+                          <a:noFill/>
+                          <a:ln w="9525" cap="flat" cmpd="sng">
+                            <a:solidFill>
+                              <a:srgbClr val="000000"/>
+                            </a:solidFill>
+                            <a:prstDash val="solid"/>
+                            <a:round/>
+                            <a:headEnd type="none" w="med" len="med"/>
+                            <a:tailEnd type="triangle" w="med" len="med"/>
+                          </a:ln>
+                        </wps:spPr>
+                        <wps:bodyPr/>
+                      </wps:wsp>
+                      <wps:wsp>
+                        <wps:cNvPr id="55" name="Straight Arrow Connector 55"/>
+                        <wps:cNvCnPr/>
+                        <wps:spPr>
+                          <a:xfrm>
+                            <a:off x="3458500" y="4146275"/>
+                            <a:ext cx="513300" cy="720900"/>
+                          </a:xfrm>
+                          <a:prstGeom prst="straightConnector1">
+                            <a:avLst/>
+                          </a:prstGeom>
+                          <a:noFill/>
+                          <a:ln w="9525" cap="flat" cmpd="sng">
+                            <a:solidFill>
+                              <a:srgbClr val="000000"/>
+                            </a:solidFill>
+                            <a:prstDash val="solid"/>
+                            <a:round/>
+                            <a:headEnd type="none" w="med" len="med"/>
+                            <a:tailEnd type="triangle" w="med" len="med"/>
+                          </a:ln>
+                        </wps:spPr>
+                        <wps:bodyPr/>
+                      </wps:wsp>
+                      <wps:wsp>
+                        <wps:cNvPr id="56" name="Straight Arrow Connector 56"/>
+                        <wps:cNvCnPr/>
+                        <wps:spPr>
+                          <a:xfrm flipV="1">
+                            <a:off x="3016460" y="1762583"/>
+                            <a:ext cx="519366" cy="556258"/>
+                          </a:xfrm>
+                          <a:prstGeom prst="straightConnector1">
+                            <a:avLst/>
+                          </a:prstGeom>
+                          <a:noFill/>
+                          <a:ln w="9525" cap="flat" cmpd="sng">
+                            <a:solidFill>
+                              <a:srgbClr val="000000"/>
+                            </a:solidFill>
+                            <a:prstDash val="solid"/>
+                            <a:round/>
+                            <a:headEnd type="none" w="med" len="med"/>
+                            <a:tailEnd type="triangle" w="med" len="med"/>
+                          </a:ln>
+                        </wps:spPr>
+                        <wps:bodyPr/>
+                      </wps:wsp>
+                    </wpg:wgp>
+                  </a:graphicData>
+                </a:graphic>
+              </wp:inline>
+            </w:drawing>
+          </mc:Choice>
+          <mc:Fallback>
+            <w:pict>
+              <v:group id="_x0000_s1047" style="width:429.75pt;height:357.75pt;mso-position-horizontal-relative:char;mso-position-vertical-relative:line" coordorigin="3333,1159" coordsize="74590,65991" o:gfxdata="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">
+                <v:shapetype id="_x0000_t75" coordsize="21600,21600" o:spt="75" o:preferrelative="t" path="m@4@5l@4@11@9@11@9@5xe" filled="f" stroked="f">
+                  <v:stroke joinstyle="miter"/>
+                  <v:formulas>
+                    <v:f eqn="if lineDrawn pixelLineWidth 0"/>
+                    <v:f eqn="sum @0 1 0"/>
+                    <v:f eqn="sum 0 0 @1"/>
+                    <v:f eqn="prod @2 1 2"/>
+                    <v:f eqn="prod @3 21600 pixelWidth"/>
+                    <v:f eqn="prod @3 21600 pixelHeight"/>
+                    <v:f eqn="sum @0 0 1"/>
+                    <v:f eqn="prod @6 1 2"/>
+                    <v:f eqn="prod @7 21600 pixelWidth"/>
+                    <v:f eqn="sum @8 21600 0"/>
+                    <v:f eqn="prod @7 21600 pixelHeight"/>
+                    <v:f eqn="sum @10 21600 0"/>
+                  </v:formulas>
+                  <v:path o:extrusionok="f" gradientshapeok="t" o:connecttype="rect"/>
+                  <o:lock v:ext="edit" aspectratio="t"/>
+                </v:shapetype>
+                <v:shape id="Shape 22" o:spid="_x0000_s1048" type="#_x0000_t75" alt="download.jpeg" style="position:absolute;left:58058;top:36740;width:9186;height:8122;visibility:visible;mso-wrap-style:square" o:preferrelative="f" o:gfxdata="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">
+                  <v:imagedata r:id="rId42" o:title="download"/>
+                </v:shape>
+                <v:shape id="Shape 23" o:spid="_x0000_s1049" type="#_x0000_t75" alt="download (2).jpeg" style="position:absolute;left:38596;top:7514;width:6362;height:6354;visibility:visible;mso-wrap-style:square" o:preferrelative="f" o:gfxdata="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">
+                  <v:imagedata r:id="rId43" o:title="download (2)"/>
+                </v:shape>
+                <v:shape id="Shape 24" o:spid="_x0000_s1050" type="#_x0000_t75" alt="download (4).jpeg" style="position:absolute;left:22176;top:22817;width:17627;height:17021;visibility:visible;mso-wrap-style:square" o:preferrelative="f" o:gfxdata="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">
+                  <v:imagedata r:id="rId44" o:title="download (4)"/>
+                </v:shape>
+                <v:shape id="Shape 25" o:spid="_x0000_s1051" type="#_x0000_t75" alt="download (3).jpeg" style="position:absolute;left:45275;top:7514;width:6363;height:6354;visibility:visible;mso-wrap-style:square" o:preferrelative="f" o:gfxdata="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">
+                  <v:imagedata r:id="rId45" o:title="download (3)"/>
+                </v:shape>
+                <v:shape id="Shape 26" o:spid="_x0000_s1052" type="#_x0000_t75" alt="download (1).jpeg" style="position:absolute;left:58898;top:14536;width:6363;height:6355;visibility:visible;mso-wrap-style:square" o:preferrelative="f" o:gfxdata="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">
+                  <v:imagedata r:id="rId46" o:title="download (1)"/>
+                </v:shape>
+                <v:shape id="Shape 27" o:spid="_x0000_s1053" type="#_x0000_t75" alt="download.jpeg" style="position:absolute;left:3333;top:26844;width:13424;height:12350;visibility:visible;mso-wrap-style:square" o:preferrelative="f" o:gfxdata="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">
+                  <v:imagedata r:id="rId47" o:title="download"/>
+                </v:shape>
+                <v:shape id="Shape 28" o:spid="_x0000_s1054" type="#_x0000_t75" alt="images.jpeg" style="position:absolute;left:38279;top:1159;width:6996;height:6355;visibility:visible;mso-wrap-style:square" o:preferrelative="f" o:gfxdata="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">
+                  <v:imagedata r:id="rId48" o:title="images"/>
+                </v:shape>
+                <v:shape id="Shape 29" o:spid="_x0000_s1055" type="#_x0000_t75" alt="download (2).jpeg" style="position:absolute;left:65261;top:14536;width:6362;height:6355;visibility:visible;mso-wrap-style:square" o:preferrelative="f" o:gfxdata="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">
+                  <v:imagedata r:id="rId43" o:title="download (2)"/>
+                </v:shape>
+                <v:shape id="Shape 30" o:spid="_x0000_s1056" type="#_x0000_t75" alt="download (3).jpeg" style="position:absolute;left:58898;top:20489;width:6363;height:6354;visibility:visible;mso-wrap-style:square" o:preferrelative="f" o:gfxdata="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">
+                  <v:imagedata r:id="rId45" o:title="download (3)"/>
+                </v:shape>
+                <v:shape id="Shape 31" o:spid="_x0000_s1057" type="#_x0000_t75" alt="images (1).png" style="position:absolute;left:45275;top:1159;width:6996;height:6355;visibility:visible;mso-wrap-style:square" o:preferrelative="f" o:gfxdata="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">
+                  <v:imagedata r:id="rId49" o:title="images (1)"/>
+                </v:shape>
+                <v:shape id="Shape 32" o:spid="_x0000_s1058" type="#_x0000_t75" alt="images (1).png" style="position:absolute;left:66927;top:43598;width:6996;height:6355;visibility:visible;mso-wrap-style:square" o:preferrelative="f" o:gfxdata="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">
+                  <v:imagedata r:id="rId49" o:title="images (1)"/>
+                </v:shape>
+                <v:shape id="Shape 33" o:spid="_x0000_s1059" type="#_x0000_t75" alt="images (1).png" style="position:absolute;left:65261;top:20489;width:6996;height:6354;visibility:visible;mso-wrap-style:square" o:preferrelative="f" o:gfxdata="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">
+                  <v:imagedata r:id="rId49" o:title="images (1)"/>
+                </v:shape>
+                <v:shape id="Shape 34" o:spid="_x0000_s1060" type="#_x0000_t75" alt="download (2).jpeg" style="position:absolute;left:59470;top:44189;width:6362;height:6355;visibility:visible;mso-wrap-style:square" o:preferrelative="f" o:gfxdata="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">
+                  <v:imagedata r:id="rId43" o:title="download (2)"/>
+                </v:shape>
+                <v:shape id="Shape 35" o:spid="_x0000_s1061" type="#_x0000_t75" alt="download (3).jpeg" style="position:absolute;left:67244;top:36741;width:6362;height:6354;visibility:visible;mso-wrap-style:square" o:preferrelative="f" o:gfxdata="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">
+                  <v:imagedata r:id="rId45" o:title="download (3)"/>
+                </v:shape>
+                <v:shape id="Shape 36" o:spid="_x0000_s1062" type="#_x0000_t75" alt="download (5).jpeg" style="position:absolute;left:32270;top:53244;width:11105;height:9172;visibility:visible;mso-wrap-style:square" o:preferrelative="f" o:gfxdata="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">
+                  <v:imagedata r:id="rId50" o:title="download (5)"/>
+                </v:shape>
+                <v:shape id="Shape 37" o:spid="_x0000_s1063" type="#_x0000_t75" alt="download (6).jpeg" style="position:absolute;left:43548;top:51149;width:10684;height:11525;visibility:visible;mso-wrap-style:square" o:preferrelative="f" o:gfxdata="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">
+                  <v:imagedata r:id="rId51" o:title="download (6)"/>
+                </v:shape>
+                <v:shapetype id="_x0000_t202" coordsize="21600,21600" o:spt="202" path="m,l,21600r21600,l21600,xe">
+                  <v:stroke joinstyle="miter"/>
+                  <v:path gradientshapeok="t" o:connecttype="rect"/>
+                </v:shapetype>
+                <v:shape id="Text Box 48" o:spid="_x0000_s1064" type="#_x0000_t202" style="position:absolute;left:36977;top:14536;width:15294;height:8281;visibility:visible;mso-wrap-style:square;v-text-anchor:top" o:gfxdata="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" filled="f" stroked="f">
+                  <v:textbox inset="2.53958mm,2.53958mm,2.53958mm,2.53958mm">
+                    <w:txbxContent>
+                      <w:p>
+                        <w:pPr>
+                          <w:spacing w:after="0" w:line="240" w:lineRule="auto"/>
+                          <w:jc w:val="center"/>
+                          <w:textDirection w:val="btLr"/>
+                          <w:rPr>
+                            <w:sz w:val="16"/>
+                          </w:rPr>
+                        </w:pPr>
+                        <w:r>
+                          <w:rPr>
+                            <w:rFonts w:ascii="Arial" w:eastAsia="Arial" w:hAnsi="Arial" w:cs="Arial"/>
+                            <w:color w:val="000000"/>
+                            <w:sz w:val="22"/>
+                          </w:rPr>
+                          <w:t>Thêm, sửa, xóa nhân viên</w:t>
+                        </w:r>
+                      </w:p>
+                    </w:txbxContent>
+                  </v:textbox>
+                </v:shape>
+                <v:shape id="Text Box 49" o:spid="_x0000_s1065" type="#_x0000_t202" style="position:absolute;left:58058;top:28062;width:15294;height:7287;visibility:visible;mso-wrap-style:square;v-text-anchor:top" o:gfxdata="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" filled="f" stroked="f">
+                  <v:textbox inset="2.53958mm,2.53958mm,2.53958mm,2.53958mm">
+                    <w:txbxContent>
+                      <w:p>
+                        <w:pPr>
+                          <w:spacing w:after="0" w:line="240" w:lineRule="auto"/>
+                          <w:jc w:val="center"/>
+                          <w:textDirection w:val="btLr"/>
+                          <w:rPr>
+                            <w:sz w:val="16"/>
+                          </w:rPr>
+                        </w:pPr>
+                        <w:r>
+                          <w:rPr>
+                            <w:rFonts w:ascii="Arial" w:eastAsia="Arial" w:hAnsi="Arial" w:cs="Arial"/>
+                            <w:color w:val="000000"/>
+                            <w:sz w:val="22"/>
+                          </w:rPr>
+                          <w:t>Thêm, sửa, xóa đồ uống</w:t>
+                        </w:r>
+                      </w:p>
+                    </w:txbxContent>
+                  </v:textbox>
+                </v:shape>
+                <v:shape id="Text Box 50" o:spid="_x0000_s1066" type="#_x0000_t202" style="position:absolute;left:57646;top:50456;width:20277;height:7267;visibility:visible;mso-wrap-style:square;v-text-anchor:top" o:gfxdata="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" filled="f" stroked="f">
+                  <v:textbox inset="2.53958mm,2.53958mm,2.53958mm,2.53958mm">
+                    <w:txbxContent>
+                      <w:p>
+                        <w:pPr>
+                          <w:spacing w:after="0" w:line="240" w:lineRule="auto"/>
+                          <w:jc w:val="center"/>
+                          <w:textDirection w:val="btLr"/>
+                          <w:rPr>
+                            <w:sz w:val="16"/>
+                          </w:rPr>
+                        </w:pPr>
+                        <w:r>
+                          <w:rPr>
+                            <w:rFonts w:ascii="Arial" w:eastAsia="Arial" w:hAnsi="Arial" w:cs="Arial"/>
+                            <w:color w:val="000000"/>
+                            <w:sz w:val="22"/>
+                          </w:rPr>
+                          <w:t>Thêm, sửa lịch làm việc, chấm công</w:t>
+                        </w:r>
+                      </w:p>
+                    </w:txbxContent>
+                  </v:textbox>
+                </v:shape>
+                <v:shape id="Text Box 51" o:spid="_x0000_s1067" type="#_x0000_t202" style="position:absolute;left:35358;top:62674;width:21593;height:4476;visibility:visible;mso-wrap-style:square;v-text-anchor:top" o:gfxdata="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" filled="f" stroked="f">
+                  <v:textbox inset="2.53958mm,2.53958mm,2.53958mm,2.53958mm">
+                    <w:txbxContent>
+                      <w:p>
+                        <w:pPr>
+                          <w:spacing w:after="0" w:line="240" w:lineRule="auto"/>
+                          <w:jc w:val="center"/>
+                          <w:textDirection w:val="btLr"/>
+                          <w:rPr>
+                            <w:sz w:val="16"/>
+                          </w:rPr>
+                        </w:pPr>
+                        <w:r>
+                          <w:rPr>
+                            <w:rFonts w:ascii="Arial" w:eastAsia="Arial" w:hAnsi="Arial" w:cs="Arial"/>
+                            <w:color w:val="000000"/>
+                            <w:sz w:val="22"/>
+                          </w:rPr>
+                          <w:t>Thống kê doanh thu</w:t>
+                        </w:r>
+                      </w:p>
+                    </w:txbxContent>
+                  </v:textbox>
+                </v:shape>
+                <v:shapetype id="_x0000_t32" coordsize="21600,21600" o:spt="32" o:oned="t" path="m,l21600,21600e" filled="f">
+                  <v:path arrowok="t" fillok="f" o:connecttype="none"/>
+                  <o:lock v:ext="edit" shapetype="t"/>
+                </v:shapetype>
+                <v:shape id="Straight Arrow Connector 52" o:spid="_x0000_s1068" type="#_x0000_t32" style="position:absolute;left:16383;top:32575;width:6000;height:0;visibility:visible;mso-wrap-style:square" o:connectortype="straight" o:gfxdata="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">
+                  <v:stroke endarrow="block"/>
+                </v:shape>
+                <v:shape id="Straight Arrow Connector 53" o:spid="_x0000_s1069" type="#_x0000_t32" style="position:absolute;left:43548;top:23526;width:9600;height:4536;rotation:180;flip:x;visibility:visible;mso-wrap-style:square" o:connectortype="straight" o:gfxdata="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">
+                  <v:stroke endarrow="block"/>
+                </v:shape>
+                <v:shape id="Straight Arrow Connector 54" o:spid="_x0000_s1070" type="#_x0000_t32" style="position:absolute;left:44395;top:37081;width:7905;height:5049;visibility:visible;mso-wrap-style:square" o:connectortype="straight" o:gfxdata="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">
+                  <v:stroke endarrow="block"/>
+                </v:shape>
+                <v:shape id="Straight Arrow Connector 55" o:spid="_x0000_s1071" type="#_x0000_t32" style="position:absolute;left:34585;top:41462;width:5133;height:7209;visibility:visible;mso-wrap-style:square" o:connectortype="straight" o:gfxdata="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">
+                  <v:stroke endarrow="block"/>
+                </v:shape>
+                <v:shape id="Straight Arrow Connector 56" o:spid="_x0000_s1072" type="#_x0000_t32" style="position:absolute;left:30164;top:17625;width:5194;height:5563;flip:y;visibility:visible;mso-wrap-style:square" o:connectortype="straight" o:gfxdata="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">
+                  <v:stroke endarrow="block"/>
+                </v:shape>
+                <w10:anchorlock/>
+              </v:group>
+            </w:pict>
+          </mc:Fallback>
+        </mc:AlternateContent>
+      </w:r>
+      <w:bookmarkEnd w:id="26"/>
+    </w:p>
+    <w:p>
+      <w:pPr>
+        <w:pStyle w:val="Heading2"/>
+        <w:numPr>
+          <w:ilvl w:val="1"/>
+          <w:numId w:val="9"/>
+        </w:numPr>
+      </w:pPr>
+      <w:bookmarkStart w:id="27" w:name="_qsh70q" w:colFirst="0" w:colLast="0"/>
+      <w:bookmarkEnd w:id="27"/>
+      <w:r>
+        <w:lastRenderedPageBreak/>
+        <w:t>Đặc tả giao diện API (interface)</w:t>
+      </w:r>
+    </w:p>
+    <w:p>
+      <w:r>
+        <w:t>Hệ thống không sử dụng API</w:t>
+      </w:r>
+    </w:p>
+    <w:p>
+      <w:pPr>
+        <w:pStyle w:val="Heading2"/>
+        <w:numPr>
+          <w:ilvl w:val="1"/>
+          <w:numId w:val="9"/>
+        </w:numPr>
+      </w:pPr>
+      <w:bookmarkStart w:id="28" w:name="_3as4poj" w:colFirst="0" w:colLast="0"/>
+      <w:bookmarkEnd w:id="28"/>
+      <w:r>
+        <w:t>Bảo mật</w:t>
+      </w:r>
+    </w:p>
+    <w:p>
+      <w:r>
+        <w:t>- Chỉ tài khoản có quyền quản trị mới có khả năng tạo tài khoản.</w:t>
+      </w:r>
+    </w:p>
+    <w:p>
+      <w:r>
+        <w:t>- Giám đốc là người duy nhất có thể thay đổi quyền cho một tài khoản.</w:t>
+      </w:r>
+    </w:p>
+    <w:p>
+      <w:r>
+        <w:t>- Sử dụng bảo mật 2 lớp (face two face) để xác nhận tài khoản.</w:t>
+      </w:r>
+    </w:p>
+    <w:p>
+      <w:r>
+        <w:t>- Giám đốc có thể xem lịch sử hoạt động của mọi nhân viên và quản lý cửa hàng.</w:t>
+      </w:r>
+    </w:p>
+    <w:p>
+      <w:r>
+        <w:t>- Báo cáo, thống kê tự sinh không thể chỉnh sửa</w:t>
+      </w:r>
+    </w:p>
+    <w:p>
+      <w:pPr>
+        <w:pStyle w:val="Heading2"/>
+        <w:numPr>
+          <w:ilvl w:val="1"/>
+          <w:numId w:val="9"/>
+        </w:numPr>
+      </w:pPr>
+      <w:bookmarkStart w:id="29" w:name="_1pxezwc" w:colFirst="0" w:colLast="0"/>
+      <w:bookmarkEnd w:id="29"/>
+      <w:r>
+        <w:t>Sao lưu phục hồi</w:t>
+      </w:r>
+    </w:p>
+    <w:p>
+      <w:r>
+        <w:t>Sử dụng một server riêng để sao lưu và phục hồi dữ liệu</w:t>
+      </w:r>
+    </w:p>
+    <w:p>
+      <w:r>
+        <w:t>Định kỳ: 1 quý kiểm tra phục hồi và sao lưu 1 lần</w:t>
+      </w:r>
+    </w:p>
+    <w:p>
+      <w:pPr>
+        <w:pStyle w:val="Heading2"/>
+        <w:numPr>
+          <w:ilvl w:val="1"/>
+          <w:numId w:val="9"/>
+        </w:numPr>
+      </w:pPr>
+      <w:bookmarkStart w:id="30" w:name="_49x2ik5" w:colFirst="0" w:colLast="0"/>
+      <w:bookmarkEnd w:id="30"/>
+      <w:r>
+        <w:t>Chuyển đổi dữ liệu</w:t>
+      </w:r>
+    </w:p>
+    <w:p>
+      <w:r>
+        <w:t>Chuyển đổi dữ liệu dạng text sang cơ sở dữ liệu hệ thống</w:t>
+      </w:r>
+    </w:p>
+    <w:p>
+      <w:pPr>
+        <w:pStyle w:val="Heading1"/>
+        <w:numPr>
+          <w:ilvl w:val="0"/>
+          <w:numId w:val="9"/>
+        </w:numPr>
+      </w:pPr>
+      <w:bookmarkStart w:id="31" w:name="_2p2csry" w:colFirst="0" w:colLast="0"/>
+      <w:bookmarkEnd w:id="31"/>
+      <w:r>
+        <w:t>Danh mục tài liệu liên quan</w:t>
+      </w:r>
+    </w:p>
+    <w:p/>
+    <w:p/>
+    <w:p/>
+    <w:p/>
+    <w:p/>
+    <w:p/>
+    <w:p/>
+    <w:p/>
+    <w:p/>
+    <w:p/>
+    <w:p/>
+    <w:p/>
+    <w:p/>
     <w:sectPr>
       <w:type w:val="continuous"/>
       <w:pgSz w:w="11905" w:h="16837"/>
@@ -5730,7 +8477,7 @@
         <w:noProof/>
         <w:color w:val="951B13"/>
       </w:rPr>
-      <w:t>10</w:t>
+      <w:t>15</w:t>
     </w:r>
     <w:r>
       <w:rPr>

</xml_diff>